<commit_message>
Removing errant "intellectual property" text box and generating PDFs
</commit_message>
<xml_diff>
--- a/docs/iREVEAL Build Installation Guide.docx
+++ b/docs/iREVEAL Build Installation Guide.docx
@@ -1,7 +1,9 @@
 
 <file path=word/document.xml><?xml version="1.0" encoding="utf-8"?>
-<w:document xmlns:wpc="http://schemas.microsoft.com/office/word/2010/wordprocessingCanvas" xmlns:mc="http://schemas.openxmlformats.org/markup-compatibility/2006" xmlns:o="urn:schemas-microsoft-com:office:office" xmlns:r="http://schemas.openxmlformats.org/officeDocument/2006/relationships" xmlns:m="http://schemas.openxmlformats.org/officeDocument/2006/math" xmlns:v="urn:schemas-microsoft-com:vml" xmlns:wp14="http://schemas.microsoft.com/office/word/2010/wordprocessingDrawing" xmlns:wp="http://schemas.openxmlformats.org/drawingml/2006/wordprocessingDrawing" xmlns:w10="urn:schemas-microsoft-com:office:word" xmlns:w="http://schemas.openxmlformats.org/wordprocessingml/2006/main" xmlns:w14="http://schemas.microsoft.com/office/word/2010/wordml" xmlns:w15="http://schemas.microsoft.com/office/word/2012/wordml" xmlns:wpg="http://schemas.microsoft.com/office/word/2010/wordprocessingGroup" xmlns:wpi="http://schemas.microsoft.com/office/word/2010/wordprocessingInk" xmlns:wne="http://schemas.microsoft.com/office/word/2006/wordml" xmlns:wps="http://schemas.microsoft.com/office/word/2010/wordprocessingShape" mc:Ignorable="w14 w15 wp14">
+<w:document xmlns:wpc="http://schemas.microsoft.com/office/word/2010/wordprocessingCanvas" xmlns:cx="http://schemas.microsoft.com/office/drawing/2014/chartex" xmlns:cx1="http://schemas.microsoft.com/office/drawing/2015/9/8/chartex" xmlns:mc="http://schemas.openxmlformats.org/markup-compatibility/2006" xmlns:o="urn:schemas-microsoft-com:office:office" xmlns:r="http://schemas.openxmlformats.org/officeDocument/2006/relationships" xmlns:m="http://schemas.openxmlformats.org/officeDocument/2006/math" xmlns:v="urn:schemas-microsoft-com:vml" xmlns:wp14="http://schemas.microsoft.com/office/word/2010/wordprocessingDrawing" xmlns:wp="http://schemas.openxmlformats.org/drawingml/2006/wordprocessingDrawing" xmlns:w10="urn:schemas-microsoft-com:office:word" xmlns:w="http://schemas.openxmlformats.org/wordprocessingml/2006/main" xmlns:w14="http://schemas.microsoft.com/office/word/2010/wordml" xmlns:w15="http://schemas.microsoft.com/office/word/2012/wordml" xmlns:w16se="http://schemas.microsoft.com/office/word/2015/wordml/symex" xmlns:wpg="http://schemas.microsoft.com/office/word/2010/wordprocessingGroup" xmlns:wpi="http://schemas.microsoft.com/office/word/2010/wordprocessingInk" xmlns:wne="http://schemas.microsoft.com/office/word/2006/wordml" xmlns:wps="http://schemas.microsoft.com/office/word/2010/wordprocessingShape" mc:Ignorable="w14 w15 w16se wp14">
   <w:body>
+    <w:bookmarkStart w:id="0" w:name="_GoBack"/>
+    <w:bookmarkEnd w:id="0"/>
     <w:p>
       <w:pPr>
         <w:tabs>
@@ -266,7 +268,7 @@
               </wp:anchor>
             </w:drawing>
           </mc:Choice>
-          <mc:Fallback xmlns:cx="http://schemas.microsoft.com/office/drawing/2014/chartex" xmlns:cx1="http://schemas.microsoft.com/office/drawing/2015/9/8/chartex" xmlns:w16se="http://schemas.microsoft.com/office/word/2015/wordml/symex">
+          <mc:Fallback>
             <w:pict>
               <v:group w14:anchorId="7C493A40" id="Group 3" o:spid="_x0000_s1026" style="position:absolute;margin-left:17.3pt;margin-top:560.3pt;width:433.5pt;height:56.35pt;z-index:251662336" coordorigin="1786,12457" coordsize="8670,1127" o:gfxdata="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">
                 <v:shapetype id="_x0000_t75" coordsize="21600,21600" o:spt="75" o:preferrelative="t" path="m@4@5l@4@11@9@11@9@5xe" filled="f" stroked="f">
@@ -310,222 +312,12 @@
       </w:r>
       <w:r>
         <w:rPr>
-          <w:b/>
           <w:noProof/>
           <w:sz w:val="28"/>
           <w:szCs w:val="28"/>
         </w:rPr>
-        <mc:AlternateContent>
-          <mc:Choice Requires="wps">
-            <w:drawing>
-              <wp:anchor distT="0" distB="0" distL="114300" distR="114300" simplePos="0" relativeHeight="251660288" behindDoc="0" locked="0" layoutInCell="1" allowOverlap="1" wp14:anchorId="1137F0AA" wp14:editId="3E668297">
-                <wp:simplePos x="0" y="0"/>
-                <wp:positionH relativeFrom="column">
-                  <wp:posOffset>2652395</wp:posOffset>
-                </wp:positionH>
-                <wp:positionV relativeFrom="paragraph">
-                  <wp:posOffset>-6924040</wp:posOffset>
-                </wp:positionV>
-                <wp:extent cx="3748405" cy="2047240"/>
-                <wp:effectExtent l="0" t="0" r="0" b="0"/>
-                <wp:wrapNone/>
-                <wp:docPr id="3" name="Text Box 2"/>
-                <wp:cNvGraphicFramePr>
-                  <a:graphicFrameLocks xmlns:a="http://schemas.openxmlformats.org/drawingml/2006/main"/>
-                </wp:cNvGraphicFramePr>
-                <a:graphic xmlns:a="http://schemas.openxmlformats.org/drawingml/2006/main">
-                  <a:graphicData uri="http://schemas.microsoft.com/office/word/2010/wordprocessingShape">
-                    <wps:wsp>
-                      <wps:cNvSpPr txBox="1">
-                        <a:spLocks noChangeArrowheads="1"/>
-                      </wps:cNvSpPr>
-                      <wps:spPr bwMode="auto">
-                        <a:xfrm>
-                          <a:off x="0" y="0"/>
-                          <a:ext cx="3748405" cy="2047240"/>
-                        </a:xfrm>
-                        <a:prstGeom prst="rect">
-                          <a:avLst/>
-                        </a:prstGeom>
-                        <a:noFill/>
-                        <a:ln>
-                          <a:noFill/>
-                        </a:ln>
-                        <a:extLst>
-                          <a:ext uri="{909E8E84-426E-40DD-AFC4-6F175D3DCCD1}">
-                            <a14:hiddenFill xmlns:a14="http://schemas.microsoft.com/office/drawing/2010/main">
-                              <a:solidFill>
-                                <a:srgbClr val="FFFFFF"/>
-                              </a:solidFill>
-                            </a14:hiddenFill>
-                          </a:ext>
-                          <a:ext uri="{91240B29-F687-4F45-9708-019B960494DF}">
-                            <a14:hiddenLine xmlns:a14="http://schemas.microsoft.com/office/drawing/2010/main" w="9525">
-                              <a:solidFill>
-                                <a:srgbClr val="000000"/>
-                              </a:solidFill>
-                              <a:miter lim="800000"/>
-                              <a:headEnd/>
-                              <a:tailEnd/>
-                            </a14:hiddenLine>
-                          </a:ext>
-                        </a:extLst>
-                      </wps:spPr>
-                      <wps:txbx>
-                        <w:txbxContent>
-                          <w:p>
-                            <w:pPr>
-                              <w:jc w:val="center"/>
-                              <w:rPr>
-                                <w:rFonts w:asciiTheme="minorHAnsi" w:hAnsiTheme="minorHAnsi"/>
-                                <w:b/>
-                                <w:color w:val="4F81BD" w:themeColor="accent1"/>
-                                <w:sz w:val="56"/>
-                                <w:szCs w:val="56"/>
-                              </w:rPr>
-                            </w:pPr>
-                            <w:r>
-                              <w:rPr>
-                                <w:rFonts w:asciiTheme="minorHAnsi" w:hAnsiTheme="minorHAnsi"/>
-                                <w:b/>
-                                <w:color w:val="4F81BD" w:themeColor="accent1"/>
-                                <w:sz w:val="56"/>
-                                <w:szCs w:val="56"/>
-                              </w:rPr>
-                              <w:t>Intellectual Property Management Plan</w:t>
-                            </w:r>
-                          </w:p>
-                          <w:p>
-                            <w:pPr>
-                              <w:jc w:val="center"/>
-                              <w:rPr>
-                                <w:rFonts w:asciiTheme="minorHAnsi" w:hAnsiTheme="minorHAnsi"/>
-                                <w:b/>
-                                <w:color w:val="4F81BD" w:themeColor="accent1"/>
-                                <w:sz w:val="56"/>
-                                <w:szCs w:val="56"/>
-                              </w:rPr>
-                            </w:pPr>
-                          </w:p>
-                          <w:p>
-                            <w:pPr>
-                              <w:jc w:val="center"/>
-                              <w:rPr>
-                                <w:rFonts w:asciiTheme="minorHAnsi" w:hAnsiTheme="minorHAnsi"/>
-                                <w:b/>
-                                <w:color w:val="4F81BD" w:themeColor="accent1"/>
-                                <w:sz w:val="48"/>
-                                <w:szCs w:val="48"/>
-                              </w:rPr>
-                            </w:pPr>
-                            <w:r>
-                              <w:rPr>
-                                <w:rFonts w:asciiTheme="minorHAnsi" w:hAnsiTheme="minorHAnsi"/>
-                                <w:b/>
-                                <w:color w:val="4F81BD" w:themeColor="accent1"/>
-                                <w:sz w:val="48"/>
-                                <w:szCs w:val="48"/>
-                              </w:rPr>
-                              <w:t>February 28, 2011</w:t>
-                            </w:r>
-                          </w:p>
-                        </w:txbxContent>
-                      </wps:txbx>
-                      <wps:bodyPr rot="0" vert="horz" wrap="square" lIns="91440" tIns="91440" rIns="91440" bIns="91440" anchor="t" anchorCtr="0" upright="1">
-                        <a:noAutofit/>
-                      </wps:bodyPr>
-                    </wps:wsp>
-                  </a:graphicData>
-                </a:graphic>
-                <wp14:sizeRelH relativeFrom="page">
-                  <wp14:pctWidth>0</wp14:pctWidth>
-                </wp14:sizeRelH>
-                <wp14:sizeRelV relativeFrom="page">
-                  <wp14:pctHeight>0</wp14:pctHeight>
-                </wp14:sizeRelV>
-              </wp:anchor>
-            </w:drawing>
-          </mc:Choice>
-          <mc:Fallback>
-            <w:pict>
-              <v:shapetype w14:anchorId="1137F0AA" id="_x0000_t202" coordsize="21600,21600" o:spt="202" path="m,l,21600r21600,l21600,xe">
-                <v:stroke joinstyle="miter"/>
-                <v:path gradientshapeok="t" o:connecttype="rect"/>
-              </v:shapetype>
-              <v:shape id="Text Box 2" o:spid="_x0000_s1026" type="#_x0000_t202" style="position:absolute;margin-left:208.85pt;margin-top:-545.2pt;width:295.15pt;height:161.2pt;z-index:251660288;visibility:visible;mso-wrap-style:square;mso-width-percent:0;mso-height-percent:0;mso-wrap-distance-left:9pt;mso-wrap-distance-top:0;mso-wrap-distance-right:9pt;mso-wrap-distance-bottom:0;mso-position-horizontal:absolute;mso-position-horizontal-relative:text;mso-position-vertical:absolute;mso-position-vertical-relative:text;mso-width-percent:0;mso-height-percent:0;mso-width-relative:page;mso-height-relative:page;v-text-anchor:top" o:gfxdata="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" filled="f" stroked="f">
-                <v:textbox inset=",7.2pt,,7.2pt">
-                  <w:txbxContent>
-                    <w:p>
-                      <w:pPr>
-                        <w:jc w:val="center"/>
-                        <w:rPr>
-                          <w:rFonts w:asciiTheme="minorHAnsi" w:hAnsiTheme="minorHAnsi"/>
-                          <w:b/>
-                          <w:color w:val="4F81BD" w:themeColor="accent1"/>
-                          <w:sz w:val="56"/>
-                          <w:szCs w:val="56"/>
-                        </w:rPr>
-                      </w:pPr>
-                      <w:r>
-                        <w:rPr>
-                          <w:rFonts w:asciiTheme="minorHAnsi" w:hAnsiTheme="minorHAnsi"/>
-                          <w:b/>
-                          <w:color w:val="4F81BD" w:themeColor="accent1"/>
-                          <w:sz w:val="56"/>
-                          <w:szCs w:val="56"/>
-                        </w:rPr>
-                        <w:t>Intellectual Property Management Plan</w:t>
-                      </w:r>
-                    </w:p>
-                    <w:p>
-                      <w:pPr>
-                        <w:jc w:val="center"/>
-                        <w:rPr>
-                          <w:rFonts w:asciiTheme="minorHAnsi" w:hAnsiTheme="minorHAnsi"/>
-                          <w:b/>
-                          <w:color w:val="4F81BD" w:themeColor="accent1"/>
-                          <w:sz w:val="56"/>
-                          <w:szCs w:val="56"/>
-                        </w:rPr>
-                      </w:pPr>
-                    </w:p>
-                    <w:p>
-                      <w:pPr>
-                        <w:jc w:val="center"/>
-                        <w:rPr>
-                          <w:rFonts w:asciiTheme="minorHAnsi" w:hAnsiTheme="minorHAnsi"/>
-                          <w:b/>
-                          <w:color w:val="4F81BD" w:themeColor="accent1"/>
-                          <w:sz w:val="48"/>
-                          <w:szCs w:val="48"/>
-                        </w:rPr>
-                      </w:pPr>
-                      <w:r>
-                        <w:rPr>
-                          <w:rFonts w:asciiTheme="minorHAnsi" w:hAnsiTheme="minorHAnsi"/>
-                          <w:b/>
-                          <w:color w:val="4F81BD" w:themeColor="accent1"/>
-                          <w:sz w:val="48"/>
-                          <w:szCs w:val="48"/>
-                        </w:rPr>
-                        <w:t>February 28, 2011</w:t>
-                      </w:r>
-                    </w:p>
-                  </w:txbxContent>
-                </v:textbox>
-              </v:shape>
-            </w:pict>
-          </mc:Fallback>
-        </mc:AlternateContent>
-      </w:r>
-      <w:r>
-        <w:rPr>
-          <w:noProof/>
-          <w:sz w:val="28"/>
-          <w:szCs w:val="28"/>
-        </w:rPr>
         <w:drawing>
-          <wp:anchor distT="0" distB="0" distL="114300" distR="114300" simplePos="0" relativeHeight="251664384" behindDoc="0" locked="0" layoutInCell="1" allowOverlap="1" wp14:anchorId="2A186255" wp14:editId="04810FAE">
+          <wp:anchor distT="0" distB="0" distL="114300" distR="114300" simplePos="0" relativeHeight="251664384" behindDoc="0" locked="0" layoutInCell="1" allowOverlap="1" wp14:anchorId="2A186255" wp14:editId="5D95648B">
             <wp:simplePos x="0" y="0"/>
             <wp:positionH relativeFrom="column">
               <wp:posOffset>4240530</wp:posOffset>
@@ -695,8 +487,6 @@
           <w:szCs w:val="48"/>
         </w:rPr>
       </w:pPr>
-      <w:proofErr w:type="spellStart"/>
-      <w:proofErr w:type="gramStart"/>
       <w:r>
         <w:rPr>
           <w:sz w:val="48"/>
@@ -711,8 +501,6 @@
         </w:rPr>
         <w:t>REVEAL</w:t>
       </w:r>
-      <w:proofErr w:type="spellEnd"/>
-      <w:proofErr w:type="gramEnd"/>
       <w:r>
         <w:rPr>
           <w:sz w:val="48"/>
@@ -823,7 +611,7 @@
           <w:rFonts w:ascii="Arial" w:eastAsia="Arial" w:hAnsi="Arial" w:cs="Arial"/>
         </w:rPr>
       </w:pPr>
-      <w:bookmarkStart w:id="0" w:name="_Toc313865661"/>
+      <w:bookmarkStart w:id="1" w:name="_Toc313865661"/>
       <w:r>
         <w:rPr>
           <w:rFonts w:ascii="Arial" w:eastAsia="Arial" w:hAnsi="Arial" w:cs="Arial"/>
@@ -855,19 +643,11 @@
           <w:rFonts w:ascii="Arial" w:eastAsia="Arial" w:hAnsi="Arial" w:cs="Arial"/>
         </w:rPr>
       </w:pPr>
-      <w:proofErr w:type="spellStart"/>
       <w:r>
         <w:rPr>
           <w:rFonts w:ascii="Arial" w:eastAsia="Arial" w:hAnsi="Arial" w:cs="Arial"/>
         </w:rPr>
-        <w:t>iREVEAL</w:t>
-      </w:r>
-      <w:proofErr w:type="spellEnd"/>
-      <w:r>
-        <w:rPr>
-          <w:rFonts w:ascii="Arial" w:eastAsia="Arial" w:hAnsi="Arial" w:cs="Arial"/>
-        </w:rPr>
-        <w:t xml:space="preserve"> w</w:t>
+        <w:t>iREVEAL w</w:t>
       </w:r>
       <w:r>
         <w:rPr>
@@ -913,14 +693,12 @@
           <w:rFonts w:ascii="Arial" w:eastAsia="Arial" w:hAnsi="Arial" w:cs="Arial"/>
         </w:rPr>
       </w:pPr>
-      <w:proofErr w:type="spellStart"/>
       <w:r>
         <w:rPr>
           <w:rFonts w:ascii="Arial" w:eastAsia="Arial" w:hAnsi="Arial" w:cs="Arial"/>
         </w:rPr>
         <w:t>iREVEAL</w:t>
       </w:r>
-      <w:proofErr w:type="spellEnd"/>
       <w:r>
         <w:rPr>
           <w:rFonts w:ascii="Arial" w:eastAsia="Arial" w:hAnsi="Arial" w:cs="Arial"/>
@@ -2470,41 +2248,26 @@
       <w:pPr>
         <w:pStyle w:val="Heading1"/>
       </w:pPr>
-      <w:bookmarkStart w:id="1" w:name="_Toc506562194"/>
-      <w:bookmarkEnd w:id="0"/>
+      <w:bookmarkStart w:id="2" w:name="_Toc506562194"/>
+      <w:bookmarkEnd w:id="1"/>
       <w:r>
         <w:lastRenderedPageBreak/>
         <w:t>Introduction</w:t>
       </w:r>
-      <w:bookmarkEnd w:id="1"/>
+      <w:bookmarkEnd w:id="2"/>
       <w:r>
         <w:t xml:space="preserve">  </w:t>
       </w:r>
     </w:p>
     <w:p>
-      <w:proofErr w:type="spellStart"/>
-      <w:proofErr w:type="gramStart"/>
       <w:r>
         <w:t>i</w:t>
       </w:r>
       <w:r>
-        <w:t>REVEAL</w:t>
-      </w:r>
-      <w:proofErr w:type="spellEnd"/>
-      <w:proofErr w:type="gramEnd"/>
-      <w:r>
-        <w:t xml:space="preserve"> framework is a toolkit for reduced order modeling of scientific simulations. It has been developed under Carbon Capture Simulation Initiative for response surface generation of Computational F</w:t>
-      </w:r>
-      <w:r>
-        <w:t xml:space="preserve">luid </w:t>
-      </w:r>
-      <w:proofErr w:type="gramStart"/>
-      <w:r>
-        <w:t>Dynamics(</w:t>
-      </w:r>
-      <w:proofErr w:type="gramEnd"/>
-      <w:r>
-        <w:t xml:space="preserve">CFD) models and can be used for </w:t>
+        <w:t>REVEAL framework is a toolkit for reduced order modeling of scientific simulations. It has been developed under Carbon Capture Simulation Initiative for response surface generation of Computational F</w:t>
+      </w:r>
+      <w:r>
+        <w:t xml:space="preserve">luid Dynamics(CFD) models and can be used for </w:t>
       </w:r>
       <w:r>
         <w:t xml:space="preserve">MFIX(Multiphase Flow with Interphase Exchanges) </w:t>
@@ -2527,46 +2290,44 @@
       <w:pPr>
         <w:pStyle w:val="Heading1"/>
       </w:pPr>
-      <w:bookmarkStart w:id="2" w:name="_Toc506562195"/>
+      <w:bookmarkStart w:id="3" w:name="_Toc506562195"/>
       <w:r>
         <w:t>Prerequisites</w:t>
-      </w:r>
-      <w:bookmarkEnd w:id="2"/>
-    </w:p>
-    <w:p>
-      <w:pPr>
-        <w:pStyle w:val="Heading2"/>
-      </w:pPr>
-      <w:bookmarkStart w:id="3" w:name="_Toc506562196"/>
-      <w:r>
-        <w:t>Hardware</w:t>
       </w:r>
       <w:bookmarkEnd w:id="3"/>
     </w:p>
     <w:p>
-      <w:r>
-        <w:t>N/A</w:t>
-      </w:r>
-    </w:p>
-    <w:p>
       <w:pPr>
         <w:pStyle w:val="Heading2"/>
       </w:pPr>
-      <w:bookmarkStart w:id="4" w:name="_Toc506562197"/>
-      <w:r>
-        <w:t>Software</w:t>
+      <w:bookmarkStart w:id="4" w:name="_Toc506562196"/>
+      <w:r>
+        <w:t>Hardware</w:t>
       </w:r>
       <w:bookmarkEnd w:id="4"/>
     </w:p>
     <w:p>
+      <w:r>
+        <w:t>N/A</w:t>
+      </w:r>
+    </w:p>
+    <w:p>
+      <w:pPr>
+        <w:pStyle w:val="Heading2"/>
+      </w:pPr>
+      <w:bookmarkStart w:id="5" w:name="_Toc506562197"/>
+      <w:r>
+        <w:t>Software</w:t>
+      </w:r>
+      <w:bookmarkEnd w:id="5"/>
+    </w:p>
+    <w:p>
       <w:pPr>
         <w:pStyle w:val="Default"/>
         <w:rPr>
           <w:rFonts w:ascii="Times New Roman" w:hAnsi="Times New Roman" w:cs="Times New Roman"/>
         </w:rPr>
       </w:pPr>
-      <w:proofErr w:type="spellStart"/>
-      <w:proofErr w:type="gramStart"/>
       <w:r>
         <w:rPr>
           <w:rFonts w:ascii="Times New Roman" w:hAnsi="Times New Roman" w:cs="Times New Roman"/>
@@ -2585,8 +2346,6 @@
         </w:rPr>
         <w:t>EVEAL</w:t>
       </w:r>
-      <w:proofErr w:type="spellEnd"/>
-      <w:proofErr w:type="gramEnd"/>
       <w:r>
         <w:rPr>
           <w:rFonts w:ascii="Times New Roman" w:hAnsi="Times New Roman" w:cs="Times New Roman"/>
@@ -2623,16 +2382,12 @@
         </w:rPr>
         <w:t xml:space="preserve"> </w:t>
       </w:r>
-      <w:proofErr w:type="spellStart"/>
-      <w:proofErr w:type="gramStart"/>
       <w:r>
         <w:rPr>
           <w:rFonts w:ascii="Times New Roman" w:hAnsi="Times New Roman" w:cs="Times New Roman"/>
         </w:rPr>
         <w:t>iREVEAL</w:t>
       </w:r>
-      <w:proofErr w:type="spellEnd"/>
-      <w:proofErr w:type="gramEnd"/>
       <w:r>
         <w:rPr>
           <w:rFonts w:ascii="Times New Roman" w:hAnsi="Times New Roman" w:cs="Times New Roman"/>
@@ -3009,35 +2764,22 @@
       <w:r>
         <w:t xml:space="preserve"> </w:t>
       </w:r>
-      <w:bookmarkStart w:id="5" w:name="_Toc506562198"/>
+      <w:bookmarkStart w:id="6" w:name="_Toc506562198"/>
       <w:r>
         <w:t>Software packages for integrating ROM in Aspen Plus Simulation:</w:t>
       </w:r>
-      <w:bookmarkEnd w:id="5"/>
+      <w:bookmarkEnd w:id="6"/>
     </w:p>
     <w:p>
       <w:pPr>
         <w:ind w:left="720"/>
       </w:pPr>
       <w:r>
-        <w:t xml:space="preserve">To </w:t>
-      </w:r>
-      <w:proofErr w:type="gramStart"/>
-      <w:r>
-        <w:t>integrate  a</w:t>
-      </w:r>
-      <w:proofErr w:type="gramEnd"/>
-      <w:r>
-        <w:t xml:space="preserve"> </w:t>
-      </w:r>
-      <w:proofErr w:type="spellStart"/>
-      <w:r>
-        <w:t>iREV</w:t>
+        <w:t>To integrate  a iREV</w:t>
       </w:r>
       <w:r>
         <w:t>EAL</w:t>
       </w:r>
-      <w:proofErr w:type="spellEnd"/>
       <w:r>
         <w:t xml:space="preserve"> generated reduced order model in Aspen  Plus for process simulation user needs following software:</w:t>
       </w:r>
@@ -3078,34 +2820,34 @@
       <w:pPr>
         <w:pStyle w:val="Heading1"/>
       </w:pPr>
-      <w:bookmarkStart w:id="6" w:name="_Toc506562199"/>
+      <w:bookmarkStart w:id="7" w:name="_Toc506562199"/>
       <w:r>
         <w:t>Basic Installation</w:t>
-      </w:r>
-      <w:bookmarkEnd w:id="6"/>
-    </w:p>
-    <w:p>
-      <w:pPr>
-        <w:pStyle w:val="Heading2"/>
-      </w:pPr>
-      <w:bookmarkStart w:id="7" w:name="_Toc506562200"/>
-      <w:r>
-        <w:t>Third Party Software Installation</w:t>
       </w:r>
       <w:bookmarkEnd w:id="7"/>
     </w:p>
     <w:p>
       <w:pPr>
-        <w:pStyle w:val="Heading3"/>
-      </w:pPr>
-      <w:bookmarkStart w:id="8" w:name="_Toc506562201"/>
-      <w:r>
-        <w:t>3.1.1 Java installation</w:t>
+        <w:pStyle w:val="Heading2"/>
+      </w:pPr>
+      <w:bookmarkStart w:id="8" w:name="_Toc506562200"/>
+      <w:r>
+        <w:t>Third Party Software Installation</w:t>
       </w:r>
       <w:bookmarkEnd w:id="8"/>
     </w:p>
     <w:p>
       <w:pPr>
+        <w:pStyle w:val="Heading3"/>
+      </w:pPr>
+      <w:bookmarkStart w:id="9" w:name="_Toc506562201"/>
+      <w:r>
+        <w:t>3.1.1 Java installation</w:t>
+      </w:r>
+      <w:bookmarkEnd w:id="9"/>
+    </w:p>
+    <w:p>
+      <w:pPr>
         <w:rPr>
           <w:color w:val="000000"/>
         </w:rPr>
@@ -3116,14 +2858,12 @@
         </w:rPr>
         <w:t xml:space="preserve">To use </w:t>
       </w:r>
-      <w:proofErr w:type="spellStart"/>
       <w:r>
         <w:rPr>
           <w:color w:val="000000"/>
         </w:rPr>
         <w:t>iREVEAL</w:t>
       </w:r>
-      <w:proofErr w:type="spellEnd"/>
       <w:r>
         <w:rPr>
           <w:color w:val="000000"/>
@@ -3179,16 +2919,8 @@
         <w:rPr>
           <w:color w:val="000000"/>
         </w:rPr>
-        <w:t xml:space="preserve"> To check if java is installed, open command line and on prompt check for java version, you should get appropriate response listing java version. For e.g</w:t>
-      </w:r>
-      <w:proofErr w:type="gramStart"/>
-      <w:r>
-        <w:rPr>
-          <w:color w:val="000000"/>
-        </w:rPr>
-        <w:t>.,</w:t>
-      </w:r>
-      <w:proofErr w:type="gramEnd"/>
+        <w:t xml:space="preserve"> To check if java is installed, open command line and on prompt check for java version, you should get appropriate response listing java version. For e.g.,</w:t>
+      </w:r>
     </w:p>
     <w:p>
       <w:pPr>
@@ -3226,19 +2958,11 @@
         </w:rPr>
         <w:t xml:space="preserve">      </w:t>
       </w:r>
-      <w:proofErr w:type="gramStart"/>
       <w:r>
         <w:rPr>
           <w:color w:val="000000"/>
         </w:rPr>
-        <w:t>java</w:t>
-      </w:r>
-      <w:proofErr w:type="gramEnd"/>
-      <w:r>
-        <w:rPr>
-          <w:color w:val="000000"/>
-        </w:rPr>
-        <w:t xml:space="preserve"> version 1.</w:t>
+        <w:t>java version 1.</w:t>
       </w:r>
       <w:r>
         <w:rPr>
@@ -3265,19 +2989,11 @@
         </w:rPr>
         <w:t xml:space="preserve">      </w:t>
       </w:r>
-      <w:proofErr w:type="gramStart"/>
       <w:r>
         <w:rPr>
           <w:color w:val="000000"/>
         </w:rPr>
-        <w:t>Java(</w:t>
-      </w:r>
-      <w:proofErr w:type="gramEnd"/>
-      <w:r>
-        <w:rPr>
-          <w:color w:val="000000"/>
-        </w:rPr>
-        <w:t xml:space="preserve">SE)  TM Runtime Environment </w:t>
+        <w:t xml:space="preserve">Java(SE)  TM Runtime Environment </w:t>
       </w:r>
     </w:p>
     <w:p>
@@ -3323,21 +3039,7 @@
         <w:rPr>
           <w:color w:val="000000"/>
         </w:rPr>
-        <w:t>(</w:t>
-      </w:r>
-      <w:proofErr w:type="gramStart"/>
-      <w:r>
-        <w:rPr>
-          <w:color w:val="000000"/>
-        </w:rPr>
-        <w:t>download</w:t>
-      </w:r>
-      <w:proofErr w:type="gramEnd"/>
-      <w:r>
-        <w:rPr>
-          <w:color w:val="000000"/>
-        </w:rPr>
-        <w:t xml:space="preserve"> link-  http://www.oracle.com/technetwork/java/javase/downloads/index.html) </w:t>
+        <w:t xml:space="preserve">(download link-  http://www.oracle.com/technetwork/java/javase/downloads/index.html) </w:t>
       </w:r>
     </w:p>
     <w:p>
@@ -3356,7 +3058,7 @@
       <w:pPr>
         <w:pStyle w:val="Heading3"/>
       </w:pPr>
-      <w:bookmarkStart w:id="9" w:name="_Toc506562202"/>
+      <w:bookmarkStart w:id="10" w:name="_Toc506562202"/>
       <w:r>
         <w:t>3.1.</w:t>
       </w:r>
@@ -3365,70 +3067,56 @@
       </w:r>
       <w:r>
         <w:t>Aspen Installation</w:t>
-      </w:r>
-      <w:bookmarkEnd w:id="9"/>
-    </w:p>
-    <w:p>
-      <w:pPr>
-        <w:pStyle w:val="Heading3"/>
-        <w:rPr>
-          <w:b w:val="0"/>
-        </w:rPr>
-      </w:pPr>
-      <w:bookmarkStart w:id="10" w:name="_Toc506562203"/>
-      <w:r>
-        <w:rPr>
-          <w:b w:val="0"/>
-        </w:rPr>
-        <w:t xml:space="preserve">Follow </w:t>
-      </w:r>
-      <w:proofErr w:type="spellStart"/>
-      <w:r>
-        <w:rPr>
-          <w:b w:val="0"/>
-        </w:rPr>
-        <w:t>AspenTech’s</w:t>
-      </w:r>
-      <w:proofErr w:type="spellEnd"/>
-      <w:r>
-        <w:rPr>
-          <w:b w:val="0"/>
-        </w:rPr>
-        <w:t xml:space="preserve"> installation guide to install ACM and Aspen Plus version 9 or higher</w:t>
-      </w:r>
-      <w:r>
-        <w:rPr>
-          <w:b w:val="0"/>
-        </w:rPr>
-        <w:t>.</w:t>
       </w:r>
       <w:bookmarkEnd w:id="10"/>
     </w:p>
     <w:p>
       <w:pPr>
-        <w:rPr>
-          <w:color w:val="000000"/>
-        </w:rPr>
-      </w:pPr>
-    </w:p>
-    <w:p>
-      <w:pPr>
-        <w:pStyle w:val="Heading2"/>
-      </w:pPr>
-      <w:bookmarkStart w:id="11" w:name="_Toc506562204"/>
-      <w:r>
-        <w:t>Product Build (</w:t>
-      </w:r>
-      <w:r>
-        <w:t>For Developers Only</w:t>
-      </w:r>
-      <w:r>
-        <w:t>)</w:t>
+        <w:pStyle w:val="Heading3"/>
+        <w:rPr>
+          <w:b w:val="0"/>
+        </w:rPr>
+      </w:pPr>
+      <w:bookmarkStart w:id="11" w:name="_Toc506562203"/>
+      <w:r>
+        <w:rPr>
+          <w:b w:val="0"/>
+        </w:rPr>
+        <w:t>Follow AspenTech’s installation guide to install ACM and Aspen Plus version 9 or higher</w:t>
+      </w:r>
+      <w:r>
+        <w:rPr>
+          <w:b w:val="0"/>
+        </w:rPr>
+        <w:t>.</w:t>
       </w:r>
       <w:bookmarkEnd w:id="11"/>
     </w:p>
     <w:p>
       <w:pPr>
+        <w:rPr>
+          <w:color w:val="000000"/>
+        </w:rPr>
+      </w:pPr>
+    </w:p>
+    <w:p>
+      <w:pPr>
+        <w:pStyle w:val="Heading2"/>
+      </w:pPr>
+      <w:bookmarkStart w:id="12" w:name="_Toc506562204"/>
+      <w:r>
+        <w:t>Product Build (</w:t>
+      </w:r>
+      <w:r>
+        <w:t>For Developers Only</w:t>
+      </w:r>
+      <w:r>
+        <w:t>)</w:t>
+      </w:r>
+      <w:bookmarkEnd w:id="12"/>
+    </w:p>
+    <w:p>
+      <w:pPr>
         <w:ind w:left="360"/>
         <w:rPr>
           <w:sz w:val="28"/>
@@ -3444,21 +3132,7 @@
         <w:rPr>
           <w:sz w:val="28"/>
         </w:rPr>
-        <w:t xml:space="preserve"> User can download the </w:t>
-      </w:r>
-      <w:proofErr w:type="spellStart"/>
-      <w:r>
-        <w:rPr>
-          <w:sz w:val="28"/>
-        </w:rPr>
-        <w:t>iREVEAL</w:t>
-      </w:r>
-      <w:proofErr w:type="spellEnd"/>
-      <w:r>
-        <w:rPr>
-          <w:sz w:val="28"/>
-        </w:rPr>
-        <w:t xml:space="preserve"> installer directly from CCSI product page and skip section 3.2.</w:t>
+        <w:t xml:space="preserve"> User can download the iREVEAL installer directly from CCSI product page and skip section 3.2.</w:t>
       </w:r>
     </w:p>
     <w:p/>
@@ -3467,16 +3141,11 @@
         <w:ind w:left="360"/>
       </w:pPr>
       <w:r>
-        <w:t xml:space="preserve">To build </w:t>
-      </w:r>
-      <w:proofErr w:type="spellStart"/>
-      <w:r>
-        <w:t>iR</w:t>
+        <w:t>To build iR</w:t>
       </w:r>
       <w:r>
         <w:t>eveal</w:t>
       </w:r>
-      <w:proofErr w:type="spellEnd"/>
       <w:r>
         <w:t xml:space="preserve"> jar file directly from source, the user ma</w:t>
       </w:r>
@@ -3501,26 +3170,10 @@
         </w:rPr>
       </w:pPr>
       <w:r>
-        <w:t xml:space="preserve">Checkout the </w:t>
-      </w:r>
-      <w:proofErr w:type="spellStart"/>
-      <w:r>
-        <w:t>iREVEAL</w:t>
-      </w:r>
-      <w:proofErr w:type="spellEnd"/>
-      <w:r>
-        <w:t xml:space="preserve"> code from </w:t>
-      </w:r>
-      <w:r>
-        <w:t xml:space="preserve">our </w:t>
-      </w:r>
-      <w:proofErr w:type="spellStart"/>
-      <w:r>
-        <w:t>Github</w:t>
-      </w:r>
-      <w:proofErr w:type="spellEnd"/>
-      <w:r>
-        <w:t xml:space="preserve"> site</w:t>
+        <w:t xml:space="preserve">Checkout the iREVEAL code from </w:t>
+      </w:r>
+      <w:r>
+        <w:t>our Github site</w:t>
       </w:r>
     </w:p>
     <w:p>
@@ -3647,23 +3300,7 @@
         <w:ind w:left="360"/>
       </w:pPr>
       <w:r>
-        <w:t>On Linux, change directory to “</w:t>
-      </w:r>
-      <w:proofErr w:type="spellStart"/>
-      <w:r>
-        <w:t>iReveal</w:t>
-      </w:r>
-      <w:proofErr w:type="spellEnd"/>
-      <w:r>
-        <w:t xml:space="preserve">” and run command “make”.  An executable file </w:t>
-      </w:r>
-      <w:proofErr w:type="spellStart"/>
-      <w:r>
-        <w:t>iReveal</w:t>
-      </w:r>
-      <w:proofErr w:type="spellEnd"/>
-      <w:r>
-        <w:t xml:space="preserve"> will be created in the same directory.</w:t>
+        <w:t>On Linux, change directory to “iReveal” and run command “make”.  An executable file iReveal will be created in the same directory.</w:t>
       </w:r>
     </w:p>
     <w:p>
@@ -3675,13 +3312,13 @@
       <w:pPr>
         <w:pStyle w:val="Heading2"/>
       </w:pPr>
-      <w:bookmarkStart w:id="12" w:name="_Toc333225022"/>
-      <w:bookmarkStart w:id="13" w:name="_Toc506562205"/>
+      <w:bookmarkStart w:id="13" w:name="_Toc333225022"/>
+      <w:bookmarkStart w:id="14" w:name="_Toc506562205"/>
       <w:r>
         <w:t>Product Installation</w:t>
       </w:r>
-      <w:bookmarkEnd w:id="12"/>
       <w:bookmarkEnd w:id="13"/>
+      <w:bookmarkEnd w:id="14"/>
     </w:p>
     <w:p>
       <w:pPr>
@@ -3695,21 +3332,7 @@
         <w:rPr>
           <w:color w:val="000000"/>
         </w:rPr>
-        <w:t>IREVEAL is a command line based product.  The binary executable code contains only two files “iReveal.jar” and “iReveal.exe” (Windows) or “</w:t>
-      </w:r>
-      <w:proofErr w:type="spellStart"/>
-      <w:r>
-        <w:rPr>
-          <w:color w:val="000000"/>
-        </w:rPr>
-        <w:t>iReveal</w:t>
-      </w:r>
-      <w:proofErr w:type="spellEnd"/>
-      <w:r>
-        <w:rPr>
-          <w:color w:val="000000"/>
-        </w:rPr>
-        <w:t>” (Linux), which can be built as discussed in Section 2.  To install the software, simply copy the two files and paste to a directory on yo</w:t>
+        <w:t>IREVEAL is a command line based product.  The binary executable code contains only two files “iReveal.jar” and “iReveal.exe” (Windows) or “iReveal” (Linux), which can be built as discussed in Section 2.  To install the software, simply copy the two files and paste to a directory on yo</w:t>
       </w:r>
       <w:r>
         <w:rPr>
@@ -3748,41 +3371,13 @@
         <w:rPr>
           <w:color w:val="000000"/>
         </w:rPr>
-        <w:t>export PATH=</w:t>
-      </w:r>
-      <w:proofErr w:type="gramStart"/>
+        <w:t>export PATH=.:$PATH</w:t>
+      </w:r>
       <w:r>
         <w:rPr>
           <w:color w:val="000000"/>
         </w:rPr>
-        <w:t>.:</w:t>
-      </w:r>
-      <w:proofErr w:type="gramEnd"/>
-      <w:r>
-        <w:rPr>
-          <w:color w:val="000000"/>
-        </w:rPr>
-        <w:t>$PATH</w:t>
-      </w:r>
-      <w:r>
-        <w:rPr>
-          <w:color w:val="000000"/>
-        </w:rPr>
-        <w:t>” is included in the “.profile” file such that the executable “</w:t>
-      </w:r>
-      <w:proofErr w:type="spellStart"/>
-      <w:r>
-        <w:rPr>
-          <w:color w:val="000000"/>
-        </w:rPr>
-        <w:t>iReveal</w:t>
-      </w:r>
-      <w:proofErr w:type="spellEnd"/>
-      <w:r>
-        <w:rPr>
-          <w:color w:val="000000"/>
-        </w:rPr>
-        <w:t>” can be run without adding “./” before the command.</w:t>
+        <w:t>” is included in the “.profile” file such that the executable “iReveal” can be run without adding “./” before the command.</w:t>
       </w:r>
     </w:p>
     <w:p>
@@ -3799,8 +3394,6 @@
         </w:rPr>
         <w:t>The user does not need to change CLASSPATH environmental variable as long as the “iReveal.jar” file is in the same directory as the executable file.</w:t>
       </w:r>
-      <w:bookmarkStart w:id="14" w:name="_GoBack"/>
-      <w:bookmarkEnd w:id="14"/>
     </w:p>
     <w:p/>
     <w:p>
@@ -3823,13 +3416,8 @@
         </w:rPr>
       </w:pPr>
       <w:r>
-        <w:t xml:space="preserve">To test </w:t>
-      </w:r>
-      <w:proofErr w:type="spellStart"/>
-      <w:r>
-        <w:t>iREVEAL</w:t>
-      </w:r>
-      <w:proofErr w:type="spellEnd"/>
+        <w:t>To test iREVEAL</w:t>
+      </w:r>
       <w:r>
         <w:t xml:space="preserve"> installation</w:t>
       </w:r>
@@ -3837,20 +3425,7 @@
         <w:t xml:space="preserve">, </w:t>
       </w:r>
       <w:r>
-        <w:t xml:space="preserve">open a DOS window and type iReveal.exe –v.  The version number will be printed to the screen.  On Linux, </w:t>
-      </w:r>
-      <w:proofErr w:type="gramStart"/>
-      <w:r>
-        <w:t>type ./</w:t>
-      </w:r>
-      <w:proofErr w:type="spellStart"/>
-      <w:proofErr w:type="gramEnd"/>
-      <w:r>
-        <w:t>iReveal</w:t>
-      </w:r>
-      <w:proofErr w:type="spellEnd"/>
-      <w:r>
-        <w:t xml:space="preserve"> –v.</w:t>
+        <w:t>open a DOS window and type iReveal.exe –v.  The version number will be printed to the screen.  On Linux, type ./iReveal –v.</w:t>
       </w:r>
     </w:p>
     <w:p/>
@@ -3931,18 +3506,8 @@
           <w:color w:val="auto"/>
           <w:u w:val="none"/>
         </w:rPr>
-        <w:t xml:space="preserve">The email of lead development team for this product </w:t>
-      </w:r>
-      <w:proofErr w:type="gramStart"/>
-      <w:r>
-        <w:rPr>
-          <w:rStyle w:val="Hyperlink"/>
-          <w:color w:val="auto"/>
-          <w:u w:val="none"/>
-        </w:rPr>
-        <w:t>are :</w:t>
-      </w:r>
-      <w:proofErr w:type="gramEnd"/>
+        <w:t>The email of lead development team for this product are :</w:t>
+      </w:r>
     </w:p>
     <w:p>
       <w:hyperlink r:id="rId27" w:history="1">
@@ -3981,7 +3546,7 @@
 </file>
 
 <file path=word/endnotes.xml><?xml version="1.0" encoding="utf-8"?>
-<w:endnotes xmlns:wpc="http://schemas.microsoft.com/office/word/2010/wordprocessingCanvas" xmlns:mc="http://schemas.openxmlformats.org/markup-compatibility/2006" xmlns:o="urn:schemas-microsoft-com:office:office" xmlns:r="http://schemas.openxmlformats.org/officeDocument/2006/relationships" xmlns:m="http://schemas.openxmlformats.org/officeDocument/2006/math" xmlns:v="urn:schemas-microsoft-com:vml" xmlns:wp14="http://schemas.microsoft.com/office/word/2010/wordprocessingDrawing" xmlns:wp="http://schemas.openxmlformats.org/drawingml/2006/wordprocessingDrawing" xmlns:w10="urn:schemas-microsoft-com:office:word" xmlns:w="http://schemas.openxmlformats.org/wordprocessingml/2006/main" xmlns:w14="http://schemas.microsoft.com/office/word/2010/wordml" xmlns:w15="http://schemas.microsoft.com/office/word/2012/wordml" xmlns:wpg="http://schemas.microsoft.com/office/word/2010/wordprocessingGroup" xmlns:wpi="http://schemas.microsoft.com/office/word/2010/wordprocessingInk" xmlns:wne="http://schemas.microsoft.com/office/word/2006/wordml" xmlns:wps="http://schemas.microsoft.com/office/word/2010/wordprocessingShape" mc:Ignorable="w14 w15 wp14">
+<w:endnotes xmlns:wpc="http://schemas.microsoft.com/office/word/2010/wordprocessingCanvas" xmlns:cx="http://schemas.microsoft.com/office/drawing/2014/chartex" xmlns:cx1="http://schemas.microsoft.com/office/drawing/2015/9/8/chartex" xmlns:mc="http://schemas.openxmlformats.org/markup-compatibility/2006" xmlns:o="urn:schemas-microsoft-com:office:office" xmlns:r="http://schemas.openxmlformats.org/officeDocument/2006/relationships" xmlns:m="http://schemas.openxmlformats.org/officeDocument/2006/math" xmlns:v="urn:schemas-microsoft-com:vml" xmlns:wp14="http://schemas.microsoft.com/office/word/2010/wordprocessingDrawing" xmlns:wp="http://schemas.openxmlformats.org/drawingml/2006/wordprocessingDrawing" xmlns:w10="urn:schemas-microsoft-com:office:word" xmlns:w="http://schemas.openxmlformats.org/wordprocessingml/2006/main" xmlns:w14="http://schemas.microsoft.com/office/word/2010/wordml" xmlns:w15="http://schemas.microsoft.com/office/word/2012/wordml" xmlns:w16se="http://schemas.microsoft.com/office/word/2015/wordml/symex" xmlns:wpg="http://schemas.microsoft.com/office/word/2010/wordprocessingGroup" xmlns:wpi="http://schemas.microsoft.com/office/word/2010/wordprocessingInk" xmlns:wne="http://schemas.microsoft.com/office/word/2006/wordml" xmlns:wps="http://schemas.microsoft.com/office/word/2010/wordprocessingShape" mc:Ignorable="w14 w15 w16se wp14">
   <w:endnote w:type="separator" w:id="-1">
     <w:p>
       <w:r>
@@ -4010,7 +3575,7 @@
 </file>
 
 <file path=word/footer1.xml><?xml version="1.0" encoding="utf-8"?>
-<w:ftr xmlns:wpc="http://schemas.microsoft.com/office/word/2010/wordprocessingCanvas" xmlns:mc="http://schemas.openxmlformats.org/markup-compatibility/2006" xmlns:o="urn:schemas-microsoft-com:office:office" xmlns:r="http://schemas.openxmlformats.org/officeDocument/2006/relationships" xmlns:m="http://schemas.openxmlformats.org/officeDocument/2006/math" xmlns:v="urn:schemas-microsoft-com:vml" xmlns:wp14="http://schemas.microsoft.com/office/word/2010/wordprocessingDrawing" xmlns:wp="http://schemas.openxmlformats.org/drawingml/2006/wordprocessingDrawing" xmlns:w10="urn:schemas-microsoft-com:office:word" xmlns:w="http://schemas.openxmlformats.org/wordprocessingml/2006/main" xmlns:w14="http://schemas.microsoft.com/office/word/2010/wordml" xmlns:w15="http://schemas.microsoft.com/office/word/2012/wordml" xmlns:wpg="http://schemas.microsoft.com/office/word/2010/wordprocessingGroup" xmlns:wpi="http://schemas.microsoft.com/office/word/2010/wordprocessingInk" xmlns:wne="http://schemas.microsoft.com/office/word/2006/wordml" xmlns:wps="http://schemas.microsoft.com/office/word/2010/wordprocessingShape" mc:Ignorable="w14 w15 wp14">
+<w:ftr xmlns:wpc="http://schemas.microsoft.com/office/word/2010/wordprocessingCanvas" xmlns:cx="http://schemas.microsoft.com/office/drawing/2014/chartex" xmlns:cx1="http://schemas.microsoft.com/office/drawing/2015/9/8/chartex" xmlns:mc="http://schemas.openxmlformats.org/markup-compatibility/2006" xmlns:o="urn:schemas-microsoft-com:office:office" xmlns:r="http://schemas.openxmlformats.org/officeDocument/2006/relationships" xmlns:m="http://schemas.openxmlformats.org/officeDocument/2006/math" xmlns:v="urn:schemas-microsoft-com:vml" xmlns:wp14="http://schemas.microsoft.com/office/word/2010/wordprocessingDrawing" xmlns:wp="http://schemas.openxmlformats.org/drawingml/2006/wordprocessingDrawing" xmlns:w10="urn:schemas-microsoft-com:office:word" xmlns:w="http://schemas.openxmlformats.org/wordprocessingml/2006/main" xmlns:w14="http://schemas.microsoft.com/office/word/2010/wordml" xmlns:w15="http://schemas.microsoft.com/office/word/2012/wordml" xmlns:w16se="http://schemas.microsoft.com/office/word/2015/wordml/symex" xmlns:wpg="http://schemas.microsoft.com/office/word/2010/wordprocessingGroup" xmlns:wpi="http://schemas.microsoft.com/office/word/2010/wordprocessingInk" xmlns:wne="http://schemas.microsoft.com/office/word/2006/wordml" xmlns:wps="http://schemas.microsoft.com/office/word/2010/wordprocessingShape" mc:Ignorable="w14 w15 w16se wp14">
   <w:sdt>
     <w:sdtPr>
       <w:id w:val="-693457495"/>
@@ -4084,7 +3649,7 @@
 </file>
 
 <file path=word/footer2.xml><?xml version="1.0" encoding="utf-8"?>
-<w:ftr xmlns:wpc="http://schemas.microsoft.com/office/word/2010/wordprocessingCanvas" xmlns:mc="http://schemas.openxmlformats.org/markup-compatibility/2006" xmlns:o="urn:schemas-microsoft-com:office:office" xmlns:r="http://schemas.openxmlformats.org/officeDocument/2006/relationships" xmlns:m="http://schemas.openxmlformats.org/officeDocument/2006/math" xmlns:v="urn:schemas-microsoft-com:vml" xmlns:wp14="http://schemas.microsoft.com/office/word/2010/wordprocessingDrawing" xmlns:wp="http://schemas.openxmlformats.org/drawingml/2006/wordprocessingDrawing" xmlns:w10="urn:schemas-microsoft-com:office:word" xmlns:w="http://schemas.openxmlformats.org/wordprocessingml/2006/main" xmlns:w14="http://schemas.microsoft.com/office/word/2010/wordml" xmlns:w15="http://schemas.microsoft.com/office/word/2012/wordml" xmlns:wpg="http://schemas.microsoft.com/office/word/2010/wordprocessingGroup" xmlns:wpi="http://schemas.microsoft.com/office/word/2010/wordprocessingInk" xmlns:wne="http://schemas.microsoft.com/office/word/2006/wordml" xmlns:wps="http://schemas.microsoft.com/office/word/2010/wordprocessingShape" mc:Ignorable="w14 w15 wp14">
+<w:ftr xmlns:wpc="http://schemas.microsoft.com/office/word/2010/wordprocessingCanvas" xmlns:cx="http://schemas.microsoft.com/office/drawing/2014/chartex" xmlns:cx1="http://schemas.microsoft.com/office/drawing/2015/9/8/chartex" xmlns:mc="http://schemas.openxmlformats.org/markup-compatibility/2006" xmlns:o="urn:schemas-microsoft-com:office:office" xmlns:r="http://schemas.openxmlformats.org/officeDocument/2006/relationships" xmlns:m="http://schemas.openxmlformats.org/officeDocument/2006/math" xmlns:v="urn:schemas-microsoft-com:vml" xmlns:wp14="http://schemas.microsoft.com/office/word/2010/wordprocessingDrawing" xmlns:wp="http://schemas.openxmlformats.org/drawingml/2006/wordprocessingDrawing" xmlns:w10="urn:schemas-microsoft-com:office:word" xmlns:w="http://schemas.openxmlformats.org/wordprocessingml/2006/main" xmlns:w14="http://schemas.microsoft.com/office/word/2010/wordml" xmlns:w15="http://schemas.microsoft.com/office/word/2012/wordml" xmlns:w16se="http://schemas.microsoft.com/office/word/2015/wordml/symex" xmlns:wpg="http://schemas.microsoft.com/office/word/2010/wordprocessingGroup" xmlns:wpi="http://schemas.microsoft.com/office/word/2010/wordprocessingInk" xmlns:wne="http://schemas.microsoft.com/office/word/2006/wordml" xmlns:wps="http://schemas.microsoft.com/office/word/2010/wordprocessingShape" mc:Ignorable="w14 w15 w16se wp14">
   <w:sdt>
     <w:sdtPr>
       <w:id w:val="1957628208"/>
@@ -4159,7 +3724,7 @@
 </file>
 
 <file path=word/footnotes.xml><?xml version="1.0" encoding="utf-8"?>
-<w:footnotes xmlns:wpc="http://schemas.microsoft.com/office/word/2010/wordprocessingCanvas" xmlns:mc="http://schemas.openxmlformats.org/markup-compatibility/2006" xmlns:o="urn:schemas-microsoft-com:office:office" xmlns:r="http://schemas.openxmlformats.org/officeDocument/2006/relationships" xmlns:m="http://schemas.openxmlformats.org/officeDocument/2006/math" xmlns:v="urn:schemas-microsoft-com:vml" xmlns:wp14="http://schemas.microsoft.com/office/word/2010/wordprocessingDrawing" xmlns:wp="http://schemas.openxmlformats.org/drawingml/2006/wordprocessingDrawing" xmlns:w10="urn:schemas-microsoft-com:office:word" xmlns:w="http://schemas.openxmlformats.org/wordprocessingml/2006/main" xmlns:w14="http://schemas.microsoft.com/office/word/2010/wordml" xmlns:w15="http://schemas.microsoft.com/office/word/2012/wordml" xmlns:wpg="http://schemas.microsoft.com/office/word/2010/wordprocessingGroup" xmlns:wpi="http://schemas.microsoft.com/office/word/2010/wordprocessingInk" xmlns:wne="http://schemas.microsoft.com/office/word/2006/wordml" xmlns:wps="http://schemas.microsoft.com/office/word/2010/wordprocessingShape" mc:Ignorable="w14 w15 wp14">
+<w:footnotes xmlns:wpc="http://schemas.microsoft.com/office/word/2010/wordprocessingCanvas" xmlns:cx="http://schemas.microsoft.com/office/drawing/2014/chartex" xmlns:cx1="http://schemas.microsoft.com/office/drawing/2015/9/8/chartex" xmlns:mc="http://schemas.openxmlformats.org/markup-compatibility/2006" xmlns:o="urn:schemas-microsoft-com:office:office" xmlns:r="http://schemas.openxmlformats.org/officeDocument/2006/relationships" xmlns:m="http://schemas.openxmlformats.org/officeDocument/2006/math" xmlns:v="urn:schemas-microsoft-com:vml" xmlns:wp14="http://schemas.microsoft.com/office/word/2010/wordprocessingDrawing" xmlns:wp="http://schemas.openxmlformats.org/drawingml/2006/wordprocessingDrawing" xmlns:w10="urn:schemas-microsoft-com:office:word" xmlns:w="http://schemas.openxmlformats.org/wordprocessingml/2006/main" xmlns:w14="http://schemas.microsoft.com/office/word/2010/wordml" xmlns:w15="http://schemas.microsoft.com/office/word/2012/wordml" xmlns:w16se="http://schemas.microsoft.com/office/word/2015/wordml/symex" xmlns:wpg="http://schemas.microsoft.com/office/word/2010/wordprocessingGroup" xmlns:wpi="http://schemas.microsoft.com/office/word/2010/wordprocessingInk" xmlns:wne="http://schemas.microsoft.com/office/word/2006/wordml" xmlns:wps="http://schemas.microsoft.com/office/word/2010/wordprocessingShape" mc:Ignorable="w14 w15 w16se wp14">
   <w:footnote w:type="separator" w:id="-1">
     <w:p>
       <w:r>
@@ -4188,7 +3753,7 @@
 </file>
 
 <file path=word/header1.xml><?xml version="1.0" encoding="utf-8"?>
-<w:hdr xmlns:wpc="http://schemas.microsoft.com/office/word/2010/wordprocessingCanvas" xmlns:mc="http://schemas.openxmlformats.org/markup-compatibility/2006" xmlns:o="urn:schemas-microsoft-com:office:office" xmlns:r="http://schemas.openxmlformats.org/officeDocument/2006/relationships" xmlns:m="http://schemas.openxmlformats.org/officeDocument/2006/math" xmlns:v="urn:schemas-microsoft-com:vml" xmlns:wp14="http://schemas.microsoft.com/office/word/2010/wordprocessingDrawing" xmlns:wp="http://schemas.openxmlformats.org/drawingml/2006/wordprocessingDrawing" xmlns:w10="urn:schemas-microsoft-com:office:word" xmlns:w="http://schemas.openxmlformats.org/wordprocessingml/2006/main" xmlns:w14="http://schemas.microsoft.com/office/word/2010/wordml" xmlns:w15="http://schemas.microsoft.com/office/word/2012/wordml" xmlns:wpg="http://schemas.microsoft.com/office/word/2010/wordprocessingGroup" xmlns:wpi="http://schemas.microsoft.com/office/word/2010/wordprocessingInk" xmlns:wne="http://schemas.microsoft.com/office/word/2006/wordml" xmlns:wps="http://schemas.microsoft.com/office/word/2010/wordprocessingShape" mc:Ignorable="w14 w15 wp14">
+<w:hdr xmlns:wpc="http://schemas.microsoft.com/office/word/2010/wordprocessingCanvas" xmlns:cx="http://schemas.microsoft.com/office/drawing/2014/chartex" xmlns:cx1="http://schemas.microsoft.com/office/drawing/2015/9/8/chartex" xmlns:mc="http://schemas.openxmlformats.org/markup-compatibility/2006" xmlns:o="urn:schemas-microsoft-com:office:office" xmlns:r="http://schemas.openxmlformats.org/officeDocument/2006/relationships" xmlns:m="http://schemas.openxmlformats.org/officeDocument/2006/math" xmlns:v="urn:schemas-microsoft-com:vml" xmlns:wp14="http://schemas.microsoft.com/office/word/2010/wordprocessingDrawing" xmlns:wp="http://schemas.openxmlformats.org/drawingml/2006/wordprocessingDrawing" xmlns:w10="urn:schemas-microsoft-com:office:word" xmlns:w="http://schemas.openxmlformats.org/wordprocessingml/2006/main" xmlns:w14="http://schemas.microsoft.com/office/word/2010/wordml" xmlns:w15="http://schemas.microsoft.com/office/word/2012/wordml" xmlns:w16se="http://schemas.microsoft.com/office/word/2015/wordml/symex" xmlns:wpg="http://schemas.microsoft.com/office/word/2010/wordprocessingGroup" xmlns:wpi="http://schemas.microsoft.com/office/word/2010/wordprocessingInk" xmlns:wne="http://schemas.microsoft.com/office/word/2006/wordml" xmlns:wps="http://schemas.microsoft.com/office/word/2010/wordprocessingShape" mc:Ignorable="w14 w15 w16se wp14">
   <w:p>
     <w:pPr>
       <w:pStyle w:val="Header"/>
@@ -4198,8 +3763,6 @@
         <w:szCs w:val="20"/>
       </w:rPr>
     </w:pPr>
-    <w:proofErr w:type="spellStart"/>
-    <w:proofErr w:type="gramStart"/>
     <w:r>
       <w:rPr>
         <w:sz w:val="20"/>
@@ -4214,8 +3777,6 @@
       </w:rPr>
       <w:t>REVEAL</w:t>
     </w:r>
-    <w:proofErr w:type="spellEnd"/>
-    <w:proofErr w:type="gramEnd"/>
     <w:r>
       <w:rPr>
         <w:sz w:val="20"/>
@@ -4259,7 +3820,7 @@
 </file>
 
 <file path=word/numbering.xml><?xml version="1.0" encoding="utf-8"?>
-<w:numbering xmlns:wpc="http://schemas.microsoft.com/office/word/2010/wordprocessingCanvas" xmlns:mc="http://schemas.openxmlformats.org/markup-compatibility/2006" xmlns:o="urn:schemas-microsoft-com:office:office" xmlns:r="http://schemas.openxmlformats.org/officeDocument/2006/relationships" xmlns:m="http://schemas.openxmlformats.org/officeDocument/2006/math" xmlns:v="urn:schemas-microsoft-com:vml" xmlns:wp14="http://schemas.microsoft.com/office/word/2010/wordprocessingDrawing" xmlns:wp="http://schemas.openxmlformats.org/drawingml/2006/wordprocessingDrawing" xmlns:w10="urn:schemas-microsoft-com:office:word" xmlns:w="http://schemas.openxmlformats.org/wordprocessingml/2006/main" xmlns:w14="http://schemas.microsoft.com/office/word/2010/wordml" xmlns:w15="http://schemas.microsoft.com/office/word/2012/wordml" xmlns:wpg="http://schemas.microsoft.com/office/word/2010/wordprocessingGroup" xmlns:wpi="http://schemas.microsoft.com/office/word/2010/wordprocessingInk" xmlns:wne="http://schemas.microsoft.com/office/word/2006/wordml" xmlns:wps="http://schemas.microsoft.com/office/word/2010/wordprocessingShape" mc:Ignorable="w14 w15 wp14">
+<w:numbering xmlns:wpc="http://schemas.microsoft.com/office/word/2010/wordprocessingCanvas" xmlns:cx="http://schemas.microsoft.com/office/drawing/2014/chartex" xmlns:cx1="http://schemas.microsoft.com/office/drawing/2015/9/8/chartex" xmlns:mc="http://schemas.openxmlformats.org/markup-compatibility/2006" xmlns:o="urn:schemas-microsoft-com:office:office" xmlns:r="http://schemas.openxmlformats.org/officeDocument/2006/relationships" xmlns:m="http://schemas.openxmlformats.org/officeDocument/2006/math" xmlns:v="urn:schemas-microsoft-com:vml" xmlns:wp14="http://schemas.microsoft.com/office/word/2010/wordprocessingDrawing" xmlns:wp="http://schemas.openxmlformats.org/drawingml/2006/wordprocessingDrawing" xmlns:w10="urn:schemas-microsoft-com:office:word" xmlns:w="http://schemas.openxmlformats.org/wordprocessingml/2006/main" xmlns:w14="http://schemas.microsoft.com/office/word/2010/wordml" xmlns:w15="http://schemas.microsoft.com/office/word/2012/wordml" xmlns:w16se="http://schemas.microsoft.com/office/word/2015/wordml/symex" xmlns:wpg="http://schemas.microsoft.com/office/word/2010/wordprocessingGroup" xmlns:wpi="http://schemas.microsoft.com/office/word/2010/wordprocessingInk" xmlns:wne="http://schemas.microsoft.com/office/word/2006/wordml" xmlns:wps="http://schemas.microsoft.com/office/word/2010/wordprocessingShape" mc:Ignorable="w14 w15 w16se wp14">
   <w:abstractNum w:abstractNumId="0" w15:restartNumberingAfterBreak="0">
     <w:nsid w:val="01F01611"/>
     <w:multiLevelType w:val="multilevel"/>
@@ -7770,7 +7331,7 @@
 </file>
 
 <file path=word/styles.xml><?xml version="1.0" encoding="utf-8"?>
-<w:styles xmlns:mc="http://schemas.openxmlformats.org/markup-compatibility/2006" xmlns:r="http://schemas.openxmlformats.org/officeDocument/2006/relationships" xmlns:w="http://schemas.openxmlformats.org/wordprocessingml/2006/main" xmlns:w14="http://schemas.microsoft.com/office/word/2010/wordml" xmlns:w15="http://schemas.microsoft.com/office/word/2012/wordml" mc:Ignorable="w14 w15">
+<w:styles xmlns:mc="http://schemas.openxmlformats.org/markup-compatibility/2006" xmlns:r="http://schemas.openxmlformats.org/officeDocument/2006/relationships" xmlns:w="http://schemas.openxmlformats.org/wordprocessingml/2006/main" xmlns:w14="http://schemas.microsoft.com/office/word/2010/wordml" xmlns:w15="http://schemas.microsoft.com/office/word/2012/wordml" xmlns:w16se="http://schemas.microsoft.com/office/word/2015/wordml/symex" mc:Ignorable="w14 w15 w16se">
   <w:docDefaults>
     <w:rPrDefault>
       <w:rPr>
@@ -9616,6 +9177,21 @@
 </file>
 
 <file path=customXml/item1.xml><?xml version="1.0" encoding="utf-8"?>
+<p:properties xmlns:p="http://schemas.microsoft.com/office/2006/metadata/properties" xmlns:xsi="http://www.w3.org/2001/XMLSchema-instance">
+  <documentManagement/>
+</p:properties>
+</file>
+
+<file path=customXml/item2.xml><?xml version="1.0" encoding="utf-8"?>
+<?mso-contentType ?>
+<FormTemplates xmlns="http://schemas.microsoft.com/sharepoint/v3/contenttype/forms">
+  <Display>DocumentLibraryForm</Display>
+  <Edit>DocumentLibraryForm</Edit>
+  <New>DocumentLibraryForm</New>
+</FormTemplates>
+</file>
+
+<file path=customXml/item3.xml><?xml version="1.0" encoding="utf-8"?>
 <ct:contentTypeSchema xmlns:ct="http://schemas.microsoft.com/office/2006/metadata/contentType" xmlns:ma="http://schemas.microsoft.com/office/2006/metadata/properties/metaAttributes" ct:_="" ma:_="" ma:contentTypeName="Document" ma:contentTypeID="0x010100F769815748284C4C85E97E42856F1492" ma:contentTypeVersion="2" ma:contentTypeDescription="Create a new document." ma:contentTypeScope="" ma:versionID="f3678cd88e440f4eb3515ed17f108f46">
   <xsd:schema xmlns:xsd="http://www.w3.org/2001/XMLSchema" xmlns:p="http://schemas.microsoft.com/office/2006/metadata/properties" targetNamespace="http://schemas.microsoft.com/office/2006/metadata/properties" ma:root="true" ma:fieldsID="787ef55d6e482a799c548363fedbcce5">
     <xsd:element name="properties">
@@ -9664,21 +9240,6 @@
 </ct:contentTypeSchema>
 </file>
 
-<file path=customXml/item2.xml><?xml version="1.0" encoding="utf-8"?>
-<?mso-contentType ?>
-<FormTemplates xmlns="http://schemas.microsoft.com/sharepoint/v3/contenttype/forms">
-  <Display>DocumentLibraryForm</Display>
-  <Edit>DocumentLibraryForm</Edit>
-  <New>DocumentLibraryForm</New>
-</FormTemplates>
-</file>
-
-<file path=customXml/item3.xml><?xml version="1.0" encoding="utf-8"?>
-<p:properties xmlns:p="http://schemas.microsoft.com/office/2006/metadata/properties" xmlns:xsi="http://www.w3.org/2001/XMLSchema-instance">
-  <documentManagement/>
-</p:properties>
-</file>
-
 <file path=customXml/item4.xml><?xml version="1.0" encoding="utf-8"?>
 <b:Sources xmlns:b="http://schemas.openxmlformats.org/officeDocument/2006/bibliography" xmlns="http://schemas.openxmlformats.org/officeDocument/2006/bibliography" SelectedStyle="\APA.XSL" StyleName="APA"/>
 </file>
@@ -9688,6 +9249,28 @@
 </file>
 
 <file path=customXml/itemProps1.xml><?xml version="1.0" encoding="utf-8"?>
+<ds:datastoreItem xmlns:ds="http://schemas.openxmlformats.org/officeDocument/2006/customXml" ds:itemID="{8E31C432-F2B4-4374-B7E4-1A5B2E809E00}">
+  <ds:schemaRefs>
+    <ds:schemaRef ds:uri="http://purl.org/dc/dcmitype/"/>
+    <ds:schemaRef ds:uri="http://schemas.microsoft.com/office/2006/documentManagement/types"/>
+    <ds:schemaRef ds:uri="http://www.w3.org/XML/1998/namespace"/>
+    <ds:schemaRef ds:uri="http://purl.org/dc/elements/1.1/"/>
+    <ds:schemaRef ds:uri="http://schemas.openxmlformats.org/package/2006/metadata/core-properties"/>
+    <ds:schemaRef ds:uri="http://schemas.microsoft.com/office/2006/metadata/properties"/>
+    <ds:schemaRef ds:uri="http://purl.org/dc/terms/"/>
+  </ds:schemaRefs>
+</ds:datastoreItem>
+</file>
+
+<file path=customXml/itemProps2.xml><?xml version="1.0" encoding="utf-8"?>
+<ds:datastoreItem xmlns:ds="http://schemas.openxmlformats.org/officeDocument/2006/customXml" ds:itemID="{0A3DC13A-A79E-4F5B-BE57-657D878C4ABF}">
+  <ds:schemaRefs>
+    <ds:schemaRef ds:uri="http://schemas.microsoft.com/sharepoint/v3/contenttype/forms"/>
+  </ds:schemaRefs>
+</ds:datastoreItem>
+</file>
+
+<file path=customXml/itemProps3.xml><?xml version="1.0" encoding="utf-8"?>
 <ds:datastoreItem xmlns:ds="http://schemas.openxmlformats.org/officeDocument/2006/customXml" ds:itemID="{E0CEED9A-88AB-4F6B-A4E1-6D20CEF72624}">
   <ds:schemaRefs>
     <ds:schemaRef ds:uri="http://schemas.microsoft.com/office/2006/metadata/contentType"/>
@@ -9702,24 +9285,8 @@
 </ds:datastoreItem>
 </file>
 
-<file path=customXml/itemProps2.xml><?xml version="1.0" encoding="utf-8"?>
-<ds:datastoreItem xmlns:ds="http://schemas.openxmlformats.org/officeDocument/2006/customXml" ds:itemID="{0A3DC13A-A79E-4F5B-BE57-657D878C4ABF}">
-  <ds:schemaRefs>
-    <ds:schemaRef ds:uri="http://schemas.microsoft.com/sharepoint/v3/contenttype/forms"/>
-  </ds:schemaRefs>
-</ds:datastoreItem>
-</file>
-
-<file path=customXml/itemProps3.xml><?xml version="1.0" encoding="utf-8"?>
-<ds:datastoreItem xmlns:ds="http://schemas.openxmlformats.org/officeDocument/2006/customXml" ds:itemID="{8E31C432-F2B4-4374-B7E4-1A5B2E809E00}">
-  <ds:schemaRefs>
-    <ds:schemaRef ds:uri="http://schemas.microsoft.com/office/2006/metadata/properties"/>
-  </ds:schemaRefs>
-</ds:datastoreItem>
-</file>
-
 <file path=customXml/itemProps4.xml><?xml version="1.0" encoding="utf-8"?>
-<ds:datastoreItem xmlns:ds="http://schemas.openxmlformats.org/officeDocument/2006/customXml" ds:itemID="{2C77AFE6-AE71-463F-A4A5-AD9B44E8CC25}">
+<ds:datastoreItem xmlns:ds="http://schemas.openxmlformats.org/officeDocument/2006/customXml" ds:itemID="{102852A7-C849-4579-A5C1-9C2B34DF3B05}">
   <ds:schemaRefs>
     <ds:schemaRef ds:uri="http://schemas.openxmlformats.org/officeDocument/2006/bibliography"/>
   </ds:schemaRefs>
@@ -9727,7 +9294,7 @@
 </file>
 
 <file path=customXml/itemProps5.xml><?xml version="1.0" encoding="utf-8"?>
-<ds:datastoreItem xmlns:ds="http://schemas.openxmlformats.org/officeDocument/2006/customXml" ds:itemID="{CF3FA347-469D-4B74-8493-AA654FC43E92}">
+<ds:datastoreItem xmlns:ds="http://schemas.openxmlformats.org/officeDocument/2006/customXml" ds:itemID="{86492103-7F08-463E-B8EC-DFAA521F0AD3}">
   <ds:schemaRefs>
     <ds:schemaRef ds:uri="http://schemas.openxmlformats.org/officeDocument/2006/bibliography"/>
   </ds:schemaRefs>

</xml_diff>

<commit_message>
Revised Docs and a few source code files
</commit_message>
<xml_diff>
--- a/docs/iREVEAL Build Installation Guide.docx
+++ b/docs/iREVEAL Build Installation Guide.docx
@@ -1,9 +1,7 @@
 
 <file path=word/document.xml><?xml version="1.0" encoding="utf-8"?>
-<w:document xmlns:wpc="http://schemas.microsoft.com/office/word/2010/wordprocessingCanvas" xmlns:cx="http://schemas.microsoft.com/office/drawing/2014/chartex" xmlns:cx1="http://schemas.microsoft.com/office/drawing/2015/9/8/chartex" xmlns:mc="http://schemas.openxmlformats.org/markup-compatibility/2006" xmlns:o="urn:schemas-microsoft-com:office:office" xmlns:r="http://schemas.openxmlformats.org/officeDocument/2006/relationships" xmlns:m="http://schemas.openxmlformats.org/officeDocument/2006/math" xmlns:v="urn:schemas-microsoft-com:vml" xmlns:wp14="http://schemas.microsoft.com/office/word/2010/wordprocessingDrawing" xmlns:wp="http://schemas.openxmlformats.org/drawingml/2006/wordprocessingDrawing" xmlns:w10="urn:schemas-microsoft-com:office:word" xmlns:w="http://schemas.openxmlformats.org/wordprocessingml/2006/main" xmlns:w14="http://schemas.microsoft.com/office/word/2010/wordml" xmlns:w15="http://schemas.microsoft.com/office/word/2012/wordml" xmlns:w16se="http://schemas.microsoft.com/office/word/2015/wordml/symex" xmlns:wpg="http://schemas.microsoft.com/office/word/2010/wordprocessingGroup" xmlns:wpi="http://schemas.microsoft.com/office/word/2010/wordprocessingInk" xmlns:wne="http://schemas.microsoft.com/office/word/2006/wordml" xmlns:wps="http://schemas.microsoft.com/office/word/2010/wordprocessingShape" mc:Ignorable="w14 w15 w16se wp14">
+<w:document xmlns:wpc="http://schemas.microsoft.com/office/word/2010/wordprocessingCanvas" xmlns:mc="http://schemas.openxmlformats.org/markup-compatibility/2006" xmlns:o="urn:schemas-microsoft-com:office:office" xmlns:r="http://schemas.openxmlformats.org/officeDocument/2006/relationships" xmlns:m="http://schemas.openxmlformats.org/officeDocument/2006/math" xmlns:v="urn:schemas-microsoft-com:vml" xmlns:wp14="http://schemas.microsoft.com/office/word/2010/wordprocessingDrawing" xmlns:wp="http://schemas.openxmlformats.org/drawingml/2006/wordprocessingDrawing" xmlns:w10="urn:schemas-microsoft-com:office:word" xmlns:w="http://schemas.openxmlformats.org/wordprocessingml/2006/main" xmlns:w14="http://schemas.microsoft.com/office/word/2010/wordml" xmlns:w15="http://schemas.microsoft.com/office/word/2012/wordml" xmlns:wpg="http://schemas.microsoft.com/office/word/2010/wordprocessingGroup" xmlns:wpi="http://schemas.microsoft.com/office/word/2010/wordprocessingInk" xmlns:wne="http://schemas.microsoft.com/office/word/2006/wordml" xmlns:wps="http://schemas.microsoft.com/office/word/2010/wordprocessingShape" mc:Ignorable="w14 w15 wp14">
   <w:body>
-    <w:bookmarkStart w:id="0" w:name="_GoBack"/>
-    <w:bookmarkEnd w:id="0"/>
     <w:p>
       <w:pPr>
         <w:tabs>
@@ -268,7 +266,7 @@
               </wp:anchor>
             </w:drawing>
           </mc:Choice>
-          <mc:Fallback>
+          <mc:Fallback xmlns:cx="http://schemas.microsoft.com/office/drawing/2014/chartex" xmlns:cx1="http://schemas.microsoft.com/office/drawing/2015/9/8/chartex" xmlns:w16se="http://schemas.microsoft.com/office/word/2015/wordml/symex">
             <w:pict>
               <v:group w14:anchorId="7C493A40" id="Group 3" o:spid="_x0000_s1026" style="position:absolute;margin-left:17.3pt;margin-top:560.3pt;width:433.5pt;height:56.35pt;z-index:251662336" coordorigin="1786,12457" coordsize="8670,1127" o:gfxdata="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">
                 <v:shapetype id="_x0000_t75" coordsize="21600,21600" o:spt="75" o:preferrelative="t" path="m@4@5l@4@11@9@11@9@5xe" filled="f" stroked="f">
@@ -312,12 +310,222 @@
       </w:r>
       <w:r>
         <w:rPr>
+          <w:b/>
           <w:noProof/>
           <w:sz w:val="28"/>
           <w:szCs w:val="28"/>
         </w:rPr>
+        <mc:AlternateContent>
+          <mc:Choice Requires="wps">
+            <w:drawing>
+              <wp:anchor distT="0" distB="0" distL="114300" distR="114300" simplePos="0" relativeHeight="251660288" behindDoc="0" locked="0" layoutInCell="1" allowOverlap="1" wp14:anchorId="1137F0AA" wp14:editId="3E668297">
+                <wp:simplePos x="0" y="0"/>
+                <wp:positionH relativeFrom="column">
+                  <wp:posOffset>2652395</wp:posOffset>
+                </wp:positionH>
+                <wp:positionV relativeFrom="paragraph">
+                  <wp:posOffset>-6924040</wp:posOffset>
+                </wp:positionV>
+                <wp:extent cx="3748405" cy="2047240"/>
+                <wp:effectExtent l="0" t="0" r="0" b="0"/>
+                <wp:wrapNone/>
+                <wp:docPr id="3" name="Text Box 2"/>
+                <wp:cNvGraphicFramePr>
+                  <a:graphicFrameLocks xmlns:a="http://schemas.openxmlformats.org/drawingml/2006/main"/>
+                </wp:cNvGraphicFramePr>
+                <a:graphic xmlns:a="http://schemas.openxmlformats.org/drawingml/2006/main">
+                  <a:graphicData uri="http://schemas.microsoft.com/office/word/2010/wordprocessingShape">
+                    <wps:wsp>
+                      <wps:cNvSpPr txBox="1">
+                        <a:spLocks noChangeArrowheads="1"/>
+                      </wps:cNvSpPr>
+                      <wps:spPr bwMode="auto">
+                        <a:xfrm>
+                          <a:off x="0" y="0"/>
+                          <a:ext cx="3748405" cy="2047240"/>
+                        </a:xfrm>
+                        <a:prstGeom prst="rect">
+                          <a:avLst/>
+                        </a:prstGeom>
+                        <a:noFill/>
+                        <a:ln>
+                          <a:noFill/>
+                        </a:ln>
+                        <a:extLst>
+                          <a:ext uri="{909E8E84-426E-40DD-AFC4-6F175D3DCCD1}">
+                            <a14:hiddenFill xmlns:a14="http://schemas.microsoft.com/office/drawing/2010/main">
+                              <a:solidFill>
+                                <a:srgbClr val="FFFFFF"/>
+                              </a:solidFill>
+                            </a14:hiddenFill>
+                          </a:ext>
+                          <a:ext uri="{91240B29-F687-4F45-9708-019B960494DF}">
+                            <a14:hiddenLine xmlns:a14="http://schemas.microsoft.com/office/drawing/2010/main" w="9525">
+                              <a:solidFill>
+                                <a:srgbClr val="000000"/>
+                              </a:solidFill>
+                              <a:miter lim="800000"/>
+                              <a:headEnd/>
+                              <a:tailEnd/>
+                            </a14:hiddenLine>
+                          </a:ext>
+                        </a:extLst>
+                      </wps:spPr>
+                      <wps:txbx>
+                        <w:txbxContent>
+                          <w:p>
+                            <w:pPr>
+                              <w:jc w:val="center"/>
+                              <w:rPr>
+                                <w:rFonts w:asciiTheme="minorHAnsi" w:hAnsiTheme="minorHAnsi"/>
+                                <w:b/>
+                                <w:color w:val="4F81BD" w:themeColor="accent1"/>
+                                <w:sz w:val="56"/>
+                                <w:szCs w:val="56"/>
+                              </w:rPr>
+                            </w:pPr>
+                            <w:r>
+                              <w:rPr>
+                                <w:rFonts w:asciiTheme="minorHAnsi" w:hAnsiTheme="minorHAnsi"/>
+                                <w:b/>
+                                <w:color w:val="4F81BD" w:themeColor="accent1"/>
+                                <w:sz w:val="56"/>
+                                <w:szCs w:val="56"/>
+                              </w:rPr>
+                              <w:t>Intellectual Property Management Plan</w:t>
+                            </w:r>
+                          </w:p>
+                          <w:p>
+                            <w:pPr>
+                              <w:jc w:val="center"/>
+                              <w:rPr>
+                                <w:rFonts w:asciiTheme="minorHAnsi" w:hAnsiTheme="minorHAnsi"/>
+                                <w:b/>
+                                <w:color w:val="4F81BD" w:themeColor="accent1"/>
+                                <w:sz w:val="56"/>
+                                <w:szCs w:val="56"/>
+                              </w:rPr>
+                            </w:pPr>
+                          </w:p>
+                          <w:p>
+                            <w:pPr>
+                              <w:jc w:val="center"/>
+                              <w:rPr>
+                                <w:rFonts w:asciiTheme="minorHAnsi" w:hAnsiTheme="minorHAnsi"/>
+                                <w:b/>
+                                <w:color w:val="4F81BD" w:themeColor="accent1"/>
+                                <w:sz w:val="48"/>
+                                <w:szCs w:val="48"/>
+                              </w:rPr>
+                            </w:pPr>
+                            <w:r>
+                              <w:rPr>
+                                <w:rFonts w:asciiTheme="minorHAnsi" w:hAnsiTheme="minorHAnsi"/>
+                                <w:b/>
+                                <w:color w:val="4F81BD" w:themeColor="accent1"/>
+                                <w:sz w:val="48"/>
+                                <w:szCs w:val="48"/>
+                              </w:rPr>
+                              <w:t>February 28, 2011</w:t>
+                            </w:r>
+                          </w:p>
+                        </w:txbxContent>
+                      </wps:txbx>
+                      <wps:bodyPr rot="0" vert="horz" wrap="square" lIns="91440" tIns="91440" rIns="91440" bIns="91440" anchor="t" anchorCtr="0" upright="1">
+                        <a:noAutofit/>
+                      </wps:bodyPr>
+                    </wps:wsp>
+                  </a:graphicData>
+                </a:graphic>
+                <wp14:sizeRelH relativeFrom="page">
+                  <wp14:pctWidth>0</wp14:pctWidth>
+                </wp14:sizeRelH>
+                <wp14:sizeRelV relativeFrom="page">
+                  <wp14:pctHeight>0</wp14:pctHeight>
+                </wp14:sizeRelV>
+              </wp:anchor>
+            </w:drawing>
+          </mc:Choice>
+          <mc:Fallback>
+            <w:pict>
+              <v:shapetype w14:anchorId="1137F0AA" id="_x0000_t202" coordsize="21600,21600" o:spt="202" path="m,l,21600r21600,l21600,xe">
+                <v:stroke joinstyle="miter"/>
+                <v:path gradientshapeok="t" o:connecttype="rect"/>
+              </v:shapetype>
+              <v:shape id="Text Box 2" o:spid="_x0000_s1026" type="#_x0000_t202" style="position:absolute;margin-left:208.85pt;margin-top:-545.2pt;width:295.15pt;height:161.2pt;z-index:251660288;visibility:visible;mso-wrap-style:square;mso-width-percent:0;mso-height-percent:0;mso-wrap-distance-left:9pt;mso-wrap-distance-top:0;mso-wrap-distance-right:9pt;mso-wrap-distance-bottom:0;mso-position-horizontal:absolute;mso-position-horizontal-relative:text;mso-position-vertical:absolute;mso-position-vertical-relative:text;mso-width-percent:0;mso-height-percent:0;mso-width-relative:page;mso-height-relative:page;v-text-anchor:top" o:gfxdata="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" filled="f" stroked="f">
+                <v:textbox inset=",7.2pt,,7.2pt">
+                  <w:txbxContent>
+                    <w:p>
+                      <w:pPr>
+                        <w:jc w:val="center"/>
+                        <w:rPr>
+                          <w:rFonts w:asciiTheme="minorHAnsi" w:hAnsiTheme="minorHAnsi"/>
+                          <w:b/>
+                          <w:color w:val="4F81BD" w:themeColor="accent1"/>
+                          <w:sz w:val="56"/>
+                          <w:szCs w:val="56"/>
+                        </w:rPr>
+                      </w:pPr>
+                      <w:r>
+                        <w:rPr>
+                          <w:rFonts w:asciiTheme="minorHAnsi" w:hAnsiTheme="minorHAnsi"/>
+                          <w:b/>
+                          <w:color w:val="4F81BD" w:themeColor="accent1"/>
+                          <w:sz w:val="56"/>
+                          <w:szCs w:val="56"/>
+                        </w:rPr>
+                        <w:t>Intellectual Property Management Plan</w:t>
+                      </w:r>
+                    </w:p>
+                    <w:p>
+                      <w:pPr>
+                        <w:jc w:val="center"/>
+                        <w:rPr>
+                          <w:rFonts w:asciiTheme="minorHAnsi" w:hAnsiTheme="minorHAnsi"/>
+                          <w:b/>
+                          <w:color w:val="4F81BD" w:themeColor="accent1"/>
+                          <w:sz w:val="56"/>
+                          <w:szCs w:val="56"/>
+                        </w:rPr>
+                      </w:pPr>
+                    </w:p>
+                    <w:p>
+                      <w:pPr>
+                        <w:jc w:val="center"/>
+                        <w:rPr>
+                          <w:rFonts w:asciiTheme="minorHAnsi" w:hAnsiTheme="minorHAnsi"/>
+                          <w:b/>
+                          <w:color w:val="4F81BD" w:themeColor="accent1"/>
+                          <w:sz w:val="48"/>
+                          <w:szCs w:val="48"/>
+                        </w:rPr>
+                      </w:pPr>
+                      <w:r>
+                        <w:rPr>
+                          <w:rFonts w:asciiTheme="minorHAnsi" w:hAnsiTheme="minorHAnsi"/>
+                          <w:b/>
+                          <w:color w:val="4F81BD" w:themeColor="accent1"/>
+                          <w:sz w:val="48"/>
+                          <w:szCs w:val="48"/>
+                        </w:rPr>
+                        <w:t>February 28, 2011</w:t>
+                      </w:r>
+                    </w:p>
+                  </w:txbxContent>
+                </v:textbox>
+              </v:shape>
+            </w:pict>
+          </mc:Fallback>
+        </mc:AlternateContent>
+      </w:r>
+      <w:r>
+        <w:rPr>
+          <w:noProof/>
+          <w:sz w:val="28"/>
+          <w:szCs w:val="28"/>
+        </w:rPr>
         <w:drawing>
-          <wp:anchor distT="0" distB="0" distL="114300" distR="114300" simplePos="0" relativeHeight="251664384" behindDoc="0" locked="0" layoutInCell="1" allowOverlap="1" wp14:anchorId="2A186255" wp14:editId="5D95648B">
+          <wp:anchor distT="0" distB="0" distL="114300" distR="114300" simplePos="0" relativeHeight="251664384" behindDoc="0" locked="0" layoutInCell="1" allowOverlap="1" wp14:anchorId="2A186255" wp14:editId="04810FAE">
             <wp:simplePos x="0" y="0"/>
             <wp:positionH relativeFrom="column">
               <wp:posOffset>4240530</wp:posOffset>
@@ -487,6 +695,8 @@
           <w:szCs w:val="48"/>
         </w:rPr>
       </w:pPr>
+      <w:proofErr w:type="spellStart"/>
+      <w:proofErr w:type="gramStart"/>
       <w:r>
         <w:rPr>
           <w:sz w:val="48"/>
@@ -501,6 +711,8 @@
         </w:rPr>
         <w:t>REVEAL</w:t>
       </w:r>
+      <w:proofErr w:type="spellEnd"/>
+      <w:proofErr w:type="gramEnd"/>
       <w:r>
         <w:rPr>
           <w:sz w:val="48"/>
@@ -611,7 +823,7 @@
           <w:rFonts w:ascii="Arial" w:eastAsia="Arial" w:hAnsi="Arial" w:cs="Arial"/>
         </w:rPr>
       </w:pPr>
-      <w:bookmarkStart w:id="1" w:name="_Toc313865661"/>
+      <w:bookmarkStart w:id="0" w:name="_Toc313865661"/>
       <w:r>
         <w:rPr>
           <w:rFonts w:ascii="Arial" w:eastAsia="Arial" w:hAnsi="Arial" w:cs="Arial"/>
@@ -639,15 +851,24 @@
     <w:p>
       <w:pPr>
         <w:spacing w:before="480" w:after="120" w:line="276" w:lineRule="auto"/>
+        <w:jc w:val="both"/>
         <w:rPr>
           <w:rFonts w:ascii="Arial" w:eastAsia="Arial" w:hAnsi="Arial" w:cs="Arial"/>
         </w:rPr>
       </w:pPr>
+      <w:proofErr w:type="spellStart"/>
       <w:r>
         <w:rPr>
           <w:rFonts w:ascii="Arial" w:eastAsia="Arial" w:hAnsi="Arial" w:cs="Arial"/>
         </w:rPr>
-        <w:t>iREVEAL w</w:t>
+        <w:t>iREVEAL</w:t>
+      </w:r>
+      <w:proofErr w:type="spellEnd"/>
+      <w:r>
+        <w:rPr>
+          <w:rFonts w:ascii="Arial" w:eastAsia="Arial" w:hAnsi="Arial" w:cs="Arial"/>
+        </w:rPr>
+        <w:t xml:space="preserve"> w</w:t>
       </w:r>
       <w:r>
         <w:rPr>
@@ -659,6 +880,7 @@
     <w:p>
       <w:pPr>
         <w:spacing w:before="480" w:after="120" w:line="276" w:lineRule="auto"/>
+        <w:jc w:val="both"/>
         <w:rPr>
           <w:rFonts w:ascii="Arial" w:eastAsia="Arial" w:hAnsi="Arial" w:cs="Arial"/>
         </w:rPr>
@@ -689,16 +911,19 @@
     <w:p>
       <w:pPr>
         <w:spacing w:before="480" w:after="120" w:line="276" w:lineRule="auto"/>
+        <w:jc w:val="both"/>
         <w:rPr>
           <w:rFonts w:ascii="Arial" w:eastAsia="Arial" w:hAnsi="Arial" w:cs="Arial"/>
         </w:rPr>
       </w:pPr>
+      <w:proofErr w:type="spellStart"/>
       <w:r>
         <w:rPr>
           <w:rFonts w:ascii="Arial" w:eastAsia="Arial" w:hAnsi="Arial" w:cs="Arial"/>
         </w:rPr>
         <w:t>iREVEAL</w:t>
       </w:r>
+      <w:proofErr w:type="spellEnd"/>
       <w:r>
         <w:rPr>
           <w:rFonts w:ascii="Arial" w:eastAsia="Arial" w:hAnsi="Arial" w:cs="Arial"/>
@@ -709,6 +934,7 @@
     <w:p>
       <w:pPr>
         <w:spacing w:before="480" w:after="120" w:line="276" w:lineRule="auto"/>
+        <w:jc w:val="both"/>
         <w:rPr>
           <w:rFonts w:ascii="Arial" w:eastAsia="Arial" w:hAnsi="Arial" w:cs="Arial"/>
         </w:rPr>
@@ -733,6 +959,7 @@
         <w:adjustRightInd/>
         <w:spacing w:before="480" w:after="120" w:line="276" w:lineRule="auto"/>
         <w:contextualSpacing w:val="0"/>
+        <w:jc w:val="both"/>
         <w:rPr>
           <w:rFonts w:ascii="Arial" w:eastAsia="Arial" w:hAnsi="Arial" w:cs="Arial"/>
         </w:rPr>
@@ -757,6 +984,7 @@
         <w:adjustRightInd/>
         <w:spacing w:before="480" w:after="120" w:line="276" w:lineRule="auto"/>
         <w:contextualSpacing w:val="0"/>
+        <w:jc w:val="both"/>
         <w:rPr>
           <w:rFonts w:ascii="Arial" w:eastAsia="Arial" w:hAnsi="Arial" w:cs="Arial"/>
         </w:rPr>
@@ -782,6 +1010,7 @@
         <w:adjustRightInd/>
         <w:spacing w:before="480" w:after="120" w:line="276" w:lineRule="auto"/>
         <w:contextualSpacing w:val="0"/>
+        <w:jc w:val="both"/>
         <w:rPr>
           <w:rFonts w:ascii="Arial" w:eastAsia="Arial" w:hAnsi="Arial" w:cs="Arial"/>
         </w:rPr>
@@ -796,6 +1025,7 @@
     <w:p>
       <w:pPr>
         <w:spacing w:before="480" w:after="120" w:line="276" w:lineRule="auto"/>
+        <w:jc w:val="both"/>
         <w:rPr>
           <w:rFonts w:ascii="Arial" w:eastAsia="Arial" w:hAnsi="Arial" w:cs="Arial"/>
         </w:rPr>
@@ -810,6 +1040,7 @@
     <w:p>
       <w:pPr>
         <w:spacing w:before="480" w:after="120" w:line="276" w:lineRule="auto"/>
+        <w:jc w:val="both"/>
       </w:pPr>
       <w:r>
         <w:rPr>
@@ -886,13 +1117,150 @@
           <w:r>
             <w:fldChar w:fldCharType="separate"/>
           </w:r>
-          <w:hyperlink w:anchor="_Toc506562194" w:history="1">
+          <w:bookmarkStart w:id="1" w:name="_GoBack"/>
+          <w:bookmarkEnd w:id="1"/>
+          <w:r>
+            <w:rPr>
+              <w:rStyle w:val="Hyperlink"/>
+              <w:noProof/>
+            </w:rPr>
+            <w:fldChar w:fldCharType="begin"/>
+          </w:r>
+          <w:r>
+            <w:rPr>
+              <w:rStyle w:val="Hyperlink"/>
+              <w:noProof/>
+            </w:rPr>
+            <w:instrText xml:space="preserve"> </w:instrText>
+          </w:r>
+          <w:r>
+            <w:rPr>
+              <w:noProof/>
+            </w:rPr>
+            <w:instrText>HYPERLINK \l "_Toc507148075"</w:instrText>
+          </w:r>
+          <w:r>
+            <w:rPr>
+              <w:rStyle w:val="Hyperlink"/>
+              <w:noProof/>
+            </w:rPr>
+            <w:instrText xml:space="preserve"> </w:instrText>
+          </w:r>
+          <w:r>
+            <w:rPr>
+              <w:rStyle w:val="Hyperlink"/>
+              <w:noProof/>
+            </w:rPr>
+          </w:r>
+          <w:r>
+            <w:rPr>
+              <w:rStyle w:val="Hyperlink"/>
+              <w:noProof/>
+            </w:rPr>
+            <w:fldChar w:fldCharType="separate"/>
+          </w:r>
+          <w:r>
+            <w:rPr>
+              <w:rStyle w:val="Hyperlink"/>
+              <w:noProof/>
+            </w:rPr>
+            <w:t>1.</w:t>
+          </w:r>
+          <w:r>
+            <w:rPr>
+              <w:rFonts w:eastAsiaTheme="minorEastAsia" w:cstheme="minorBidi"/>
+              <w:b w:val="0"/>
+              <w:noProof/>
+              <w:sz w:val="22"/>
+              <w:szCs w:val="22"/>
+            </w:rPr>
+            <w:tab/>
+          </w:r>
+          <w:r>
+            <w:rPr>
+              <w:rStyle w:val="Hyperlink"/>
+              <w:noProof/>
+            </w:rPr>
+            <w:t>Introduction</w:t>
+          </w:r>
+          <w:r>
+            <w:rPr>
+              <w:noProof/>
+              <w:webHidden/>
+            </w:rPr>
+            <w:tab/>
+          </w:r>
+          <w:r>
+            <w:rPr>
+              <w:noProof/>
+              <w:webHidden/>
+            </w:rPr>
+            <w:fldChar w:fldCharType="begin"/>
+          </w:r>
+          <w:r>
+            <w:rPr>
+              <w:noProof/>
+              <w:webHidden/>
+            </w:rPr>
+            <w:instrText xml:space="preserve"> PAGEREF _Toc507148075 \h </w:instrText>
+          </w:r>
+          <w:r>
+            <w:rPr>
+              <w:noProof/>
+              <w:webHidden/>
+            </w:rPr>
+          </w:r>
+          <w:r>
+            <w:rPr>
+              <w:noProof/>
+              <w:webHidden/>
+            </w:rPr>
+            <w:fldChar w:fldCharType="separate"/>
+          </w:r>
+          <w:r>
+            <w:rPr>
+              <w:noProof/>
+              <w:webHidden/>
+            </w:rPr>
+            <w:t>1</w:t>
+          </w:r>
+          <w:r>
+            <w:rPr>
+              <w:noProof/>
+              <w:webHidden/>
+            </w:rPr>
+            <w:fldChar w:fldCharType="end"/>
+          </w:r>
+          <w:r>
+            <w:rPr>
+              <w:rStyle w:val="Hyperlink"/>
+              <w:noProof/>
+            </w:rPr>
+            <w:fldChar w:fldCharType="end"/>
+          </w:r>
+        </w:p>
+        <w:p>
+          <w:pPr>
+            <w:pStyle w:val="TOC1"/>
+            <w:tabs>
+              <w:tab w:val="left" w:pos="480"/>
+              <w:tab w:val="right" w:leader="dot" w:pos="9350"/>
+            </w:tabs>
+            <w:rPr>
+              <w:rFonts w:eastAsiaTheme="minorEastAsia" w:cstheme="minorBidi"/>
+              <w:b w:val="0"/>
+              <w:noProof/>
+              <w:sz w:val="22"/>
+              <w:szCs w:val="22"/>
+            </w:rPr>
+          </w:pPr>
+          <w:hyperlink w:anchor="_Toc507148076" w:history="1">
             <w:r>
               <w:rPr>
                 <w:rStyle w:val="Hyperlink"/>
                 <w:noProof/>
               </w:rPr>
-              <w:t>1.</w:t>
+              <w:t>2.</w:t>
             </w:r>
             <w:r>
               <w:rPr>
@@ -909,7 +1277,7 @@
                 <w:rStyle w:val="Hyperlink"/>
                 <w:noProof/>
               </w:rPr>
-              <w:t>Introduction</w:t>
+              <w:t>Prerequisites</w:t>
             </w:r>
             <w:r>
               <w:rPr>
@@ -930,7 +1298,317 @@
                 <w:noProof/>
                 <w:webHidden/>
               </w:rPr>
-              <w:instrText xml:space="preserve"> PAGEREF _Toc506562194 \h </w:instrText>
+              <w:instrText xml:space="preserve"> PAGEREF _Toc507148076 \h </w:instrText>
+            </w:r>
+            <w:r>
+              <w:rPr>
+                <w:noProof/>
+                <w:webHidden/>
+              </w:rPr>
+            </w:r>
+            <w:r>
+              <w:rPr>
+                <w:noProof/>
+                <w:webHidden/>
+              </w:rPr>
+              <w:fldChar w:fldCharType="separate"/>
+            </w:r>
+            <w:r>
+              <w:rPr>
+                <w:noProof/>
+                <w:webHidden/>
+              </w:rPr>
+              <w:t>1</w:t>
+            </w:r>
+            <w:r>
+              <w:rPr>
+                <w:noProof/>
+                <w:webHidden/>
+              </w:rPr>
+              <w:fldChar w:fldCharType="end"/>
+            </w:r>
+          </w:hyperlink>
+        </w:p>
+        <w:p>
+          <w:pPr>
+            <w:pStyle w:val="TOC2"/>
+            <w:tabs>
+              <w:tab w:val="left" w:pos="960"/>
+              <w:tab w:val="right" w:leader="dot" w:pos="9350"/>
+            </w:tabs>
+            <w:rPr>
+              <w:rFonts w:eastAsiaTheme="minorEastAsia" w:cstheme="minorBidi"/>
+              <w:b w:val="0"/>
+              <w:noProof/>
+            </w:rPr>
+          </w:pPr>
+          <w:hyperlink w:anchor="_Toc507148077" w:history="1">
+            <w:r>
+              <w:rPr>
+                <w:rStyle w:val="Hyperlink"/>
+                <w:noProof/>
+              </w:rPr>
+              <w:t>2.1.</w:t>
+            </w:r>
+            <w:r>
+              <w:rPr>
+                <w:rFonts w:eastAsiaTheme="minorEastAsia" w:cstheme="minorBidi"/>
+                <w:b w:val="0"/>
+                <w:noProof/>
+              </w:rPr>
+              <w:tab/>
+            </w:r>
+            <w:r>
+              <w:rPr>
+                <w:rStyle w:val="Hyperlink"/>
+                <w:noProof/>
+              </w:rPr>
+              <w:t>Hardware</w:t>
+            </w:r>
+            <w:r>
+              <w:rPr>
+                <w:noProof/>
+                <w:webHidden/>
+              </w:rPr>
+              <w:tab/>
+            </w:r>
+            <w:r>
+              <w:rPr>
+                <w:noProof/>
+                <w:webHidden/>
+              </w:rPr>
+              <w:fldChar w:fldCharType="begin"/>
+            </w:r>
+            <w:r>
+              <w:rPr>
+                <w:noProof/>
+                <w:webHidden/>
+              </w:rPr>
+              <w:instrText xml:space="preserve"> PAGEREF _Toc507148077 \h </w:instrText>
+            </w:r>
+            <w:r>
+              <w:rPr>
+                <w:noProof/>
+                <w:webHidden/>
+              </w:rPr>
+            </w:r>
+            <w:r>
+              <w:rPr>
+                <w:noProof/>
+                <w:webHidden/>
+              </w:rPr>
+              <w:fldChar w:fldCharType="separate"/>
+            </w:r>
+            <w:r>
+              <w:rPr>
+                <w:noProof/>
+                <w:webHidden/>
+              </w:rPr>
+              <w:t>1</w:t>
+            </w:r>
+            <w:r>
+              <w:rPr>
+                <w:noProof/>
+                <w:webHidden/>
+              </w:rPr>
+              <w:fldChar w:fldCharType="end"/>
+            </w:r>
+          </w:hyperlink>
+        </w:p>
+        <w:p>
+          <w:pPr>
+            <w:pStyle w:val="TOC2"/>
+            <w:tabs>
+              <w:tab w:val="left" w:pos="960"/>
+              <w:tab w:val="right" w:leader="dot" w:pos="9350"/>
+            </w:tabs>
+            <w:rPr>
+              <w:rFonts w:eastAsiaTheme="minorEastAsia" w:cstheme="minorBidi"/>
+              <w:b w:val="0"/>
+              <w:noProof/>
+            </w:rPr>
+          </w:pPr>
+          <w:hyperlink w:anchor="_Toc507148078" w:history="1">
+            <w:r>
+              <w:rPr>
+                <w:rStyle w:val="Hyperlink"/>
+                <w:noProof/>
+              </w:rPr>
+              <w:t>2.2.</w:t>
+            </w:r>
+            <w:r>
+              <w:rPr>
+                <w:rFonts w:eastAsiaTheme="minorEastAsia" w:cstheme="minorBidi"/>
+                <w:b w:val="0"/>
+                <w:noProof/>
+              </w:rPr>
+              <w:tab/>
+            </w:r>
+            <w:r>
+              <w:rPr>
+                <w:rStyle w:val="Hyperlink"/>
+                <w:noProof/>
+              </w:rPr>
+              <w:t>Software</w:t>
+            </w:r>
+            <w:r>
+              <w:rPr>
+                <w:noProof/>
+                <w:webHidden/>
+              </w:rPr>
+              <w:tab/>
+            </w:r>
+            <w:r>
+              <w:rPr>
+                <w:noProof/>
+                <w:webHidden/>
+              </w:rPr>
+              <w:fldChar w:fldCharType="begin"/>
+            </w:r>
+            <w:r>
+              <w:rPr>
+                <w:noProof/>
+                <w:webHidden/>
+              </w:rPr>
+              <w:instrText xml:space="preserve"> PAGEREF _Toc507148078 \h </w:instrText>
+            </w:r>
+            <w:r>
+              <w:rPr>
+                <w:noProof/>
+                <w:webHidden/>
+              </w:rPr>
+            </w:r>
+            <w:r>
+              <w:rPr>
+                <w:noProof/>
+                <w:webHidden/>
+              </w:rPr>
+              <w:fldChar w:fldCharType="separate"/>
+            </w:r>
+            <w:r>
+              <w:rPr>
+                <w:noProof/>
+                <w:webHidden/>
+              </w:rPr>
+              <w:t>1</w:t>
+            </w:r>
+            <w:r>
+              <w:rPr>
+                <w:noProof/>
+                <w:webHidden/>
+              </w:rPr>
+              <w:fldChar w:fldCharType="end"/>
+            </w:r>
+          </w:hyperlink>
+        </w:p>
+        <w:p>
+          <w:pPr>
+            <w:pStyle w:val="TOC3"/>
+            <w:tabs>
+              <w:tab w:val="right" w:leader="dot" w:pos="9350"/>
+            </w:tabs>
+            <w:rPr>
+              <w:rFonts w:eastAsiaTheme="minorEastAsia" w:cstheme="minorBidi"/>
+              <w:noProof/>
+            </w:rPr>
+          </w:pPr>
+          <w:hyperlink w:anchor="_Toc507148079" w:history="1">
+            <w:r>
+              <w:rPr>
+                <w:rStyle w:val="Hyperlink"/>
+                <w:noProof/>
+              </w:rPr>
+              <w:t>2.2.1 Required third party software packages</w:t>
+            </w:r>
+            <w:r>
+              <w:rPr>
+                <w:noProof/>
+                <w:webHidden/>
+              </w:rPr>
+              <w:tab/>
+            </w:r>
+            <w:r>
+              <w:rPr>
+                <w:noProof/>
+                <w:webHidden/>
+              </w:rPr>
+              <w:fldChar w:fldCharType="begin"/>
+            </w:r>
+            <w:r>
+              <w:rPr>
+                <w:noProof/>
+                <w:webHidden/>
+              </w:rPr>
+              <w:instrText xml:space="preserve"> PAGEREF _Toc507148079 \h </w:instrText>
+            </w:r>
+            <w:r>
+              <w:rPr>
+                <w:noProof/>
+                <w:webHidden/>
+              </w:rPr>
+            </w:r>
+            <w:r>
+              <w:rPr>
+                <w:noProof/>
+                <w:webHidden/>
+              </w:rPr>
+              <w:fldChar w:fldCharType="separate"/>
+            </w:r>
+            <w:r>
+              <w:rPr>
+                <w:noProof/>
+                <w:webHidden/>
+              </w:rPr>
+              <w:t>1</w:t>
+            </w:r>
+            <w:r>
+              <w:rPr>
+                <w:noProof/>
+                <w:webHidden/>
+              </w:rPr>
+              <w:fldChar w:fldCharType="end"/>
+            </w:r>
+          </w:hyperlink>
+        </w:p>
+        <w:p>
+          <w:pPr>
+            <w:pStyle w:val="TOC3"/>
+            <w:tabs>
+              <w:tab w:val="right" w:leader="dot" w:pos="9350"/>
+            </w:tabs>
+            <w:rPr>
+              <w:rFonts w:eastAsiaTheme="minorEastAsia" w:cstheme="minorBidi"/>
+              <w:noProof/>
+            </w:rPr>
+          </w:pPr>
+          <w:hyperlink w:anchor="_Toc507148080" w:history="1">
+            <w:r>
+              <w:rPr>
+                <w:rStyle w:val="Hyperlink"/>
+                <w:noProof/>
+              </w:rPr>
+              <w:t>2.2.2 Software packages for integrating ROM with process system engineering package</w:t>
+            </w:r>
+            <w:r>
+              <w:rPr>
+                <w:noProof/>
+                <w:webHidden/>
+              </w:rPr>
+              <w:tab/>
+            </w:r>
+            <w:r>
+              <w:rPr>
+                <w:noProof/>
+                <w:webHidden/>
+              </w:rPr>
+              <w:fldChar w:fldCharType="begin"/>
+            </w:r>
+            <w:r>
+              <w:rPr>
+                <w:noProof/>
+                <w:webHidden/>
+              </w:rPr>
+              <w:instrText xml:space="preserve"> PAGEREF _Toc507148080 \h </w:instrText>
             </w:r>
             <w:r>
               <w:rPr>
@@ -976,13 +1654,13 @@
               <w:szCs w:val="22"/>
             </w:rPr>
           </w:pPr>
-          <w:hyperlink w:anchor="_Toc506562195" w:history="1">
+          <w:hyperlink w:anchor="_Toc507148081" w:history="1">
             <w:r>
               <w:rPr>
                 <w:rStyle w:val="Hyperlink"/>
                 <w:noProof/>
               </w:rPr>
-              <w:t>2.</w:t>
+              <w:t>3.</w:t>
             </w:r>
             <w:r>
               <w:rPr>
@@ -999,7 +1677,7 @@
                 <w:rStyle w:val="Hyperlink"/>
                 <w:noProof/>
               </w:rPr>
-              <w:t>Prerequisites</w:t>
+              <w:t>Basic Installation</w:t>
             </w:r>
             <w:r>
               <w:rPr>
@@ -1020,7 +1698,7 @@
                 <w:noProof/>
                 <w:webHidden/>
               </w:rPr>
-              <w:instrText xml:space="preserve"> PAGEREF _Toc506562195 \h </w:instrText>
+              <w:instrText xml:space="preserve"> PAGEREF _Toc507148081 \h </w:instrText>
             </w:r>
             <w:r>
               <w:rPr>
@@ -1064,13 +1742,13 @@
               <w:noProof/>
             </w:rPr>
           </w:pPr>
-          <w:hyperlink w:anchor="_Toc506562196" w:history="1">
+          <w:hyperlink w:anchor="_Toc507148082" w:history="1">
             <w:r>
               <w:rPr>
                 <w:rStyle w:val="Hyperlink"/>
                 <w:noProof/>
               </w:rPr>
-              <w:t>2.1.</w:t>
+              <w:t>3.1.</w:t>
             </w:r>
             <w:r>
               <w:rPr>
@@ -1085,7 +1763,7 @@
                 <w:rStyle w:val="Hyperlink"/>
                 <w:noProof/>
               </w:rPr>
-              <w:t>Hardware</w:t>
+              <w:t>Third Party Software Installation</w:t>
             </w:r>
             <w:r>
               <w:rPr>
@@ -1106,7 +1784,7 @@
                 <w:noProof/>
                 <w:webHidden/>
               </w:rPr>
-              <w:instrText xml:space="preserve"> PAGEREF _Toc506562196 \h </w:instrText>
+              <w:instrText xml:space="preserve"> PAGEREF _Toc507148082 \h </w:instrText>
             </w:r>
             <w:r>
               <w:rPr>
@@ -1127,6 +1805,213 @@
                 <w:webHidden/>
               </w:rPr>
               <w:t>1</w:t>
+            </w:r>
+            <w:r>
+              <w:rPr>
+                <w:noProof/>
+                <w:webHidden/>
+              </w:rPr>
+              <w:fldChar w:fldCharType="end"/>
+            </w:r>
+          </w:hyperlink>
+        </w:p>
+        <w:p>
+          <w:pPr>
+            <w:pStyle w:val="TOC3"/>
+            <w:tabs>
+              <w:tab w:val="right" w:leader="dot" w:pos="9350"/>
+            </w:tabs>
+            <w:rPr>
+              <w:rFonts w:eastAsiaTheme="minorEastAsia" w:cstheme="minorBidi"/>
+              <w:noProof/>
+            </w:rPr>
+          </w:pPr>
+          <w:hyperlink w:anchor="_Toc507148083" w:history="1">
+            <w:r>
+              <w:rPr>
+                <w:rStyle w:val="Hyperlink"/>
+                <w:noProof/>
+              </w:rPr>
+              <w:t>3.1.1 Java installation</w:t>
+            </w:r>
+            <w:r>
+              <w:rPr>
+                <w:noProof/>
+                <w:webHidden/>
+              </w:rPr>
+              <w:tab/>
+            </w:r>
+            <w:r>
+              <w:rPr>
+                <w:noProof/>
+                <w:webHidden/>
+              </w:rPr>
+              <w:fldChar w:fldCharType="begin"/>
+            </w:r>
+            <w:r>
+              <w:rPr>
+                <w:noProof/>
+                <w:webHidden/>
+              </w:rPr>
+              <w:instrText xml:space="preserve"> PAGEREF _Toc507148083 \h </w:instrText>
+            </w:r>
+            <w:r>
+              <w:rPr>
+                <w:noProof/>
+                <w:webHidden/>
+              </w:rPr>
+            </w:r>
+            <w:r>
+              <w:rPr>
+                <w:noProof/>
+                <w:webHidden/>
+              </w:rPr>
+              <w:fldChar w:fldCharType="separate"/>
+            </w:r>
+            <w:r>
+              <w:rPr>
+                <w:noProof/>
+                <w:webHidden/>
+              </w:rPr>
+              <w:t>1</w:t>
+            </w:r>
+            <w:r>
+              <w:rPr>
+                <w:noProof/>
+                <w:webHidden/>
+              </w:rPr>
+              <w:fldChar w:fldCharType="end"/>
+            </w:r>
+          </w:hyperlink>
+        </w:p>
+        <w:p>
+          <w:pPr>
+            <w:pStyle w:val="TOC3"/>
+            <w:tabs>
+              <w:tab w:val="right" w:leader="dot" w:pos="9350"/>
+            </w:tabs>
+            <w:rPr>
+              <w:rFonts w:eastAsiaTheme="minorEastAsia" w:cstheme="minorBidi"/>
+              <w:noProof/>
+            </w:rPr>
+          </w:pPr>
+          <w:hyperlink w:anchor="_Toc507148084" w:history="1">
+            <w:r>
+              <w:rPr>
+                <w:rStyle w:val="Hyperlink"/>
+                <w:noProof/>
+              </w:rPr>
+              <w:t>3.1.2 Aspen Installation</w:t>
+            </w:r>
+            <w:r>
+              <w:rPr>
+                <w:noProof/>
+                <w:webHidden/>
+              </w:rPr>
+              <w:tab/>
+            </w:r>
+            <w:r>
+              <w:rPr>
+                <w:noProof/>
+                <w:webHidden/>
+              </w:rPr>
+              <w:fldChar w:fldCharType="begin"/>
+            </w:r>
+            <w:r>
+              <w:rPr>
+                <w:noProof/>
+                <w:webHidden/>
+              </w:rPr>
+              <w:instrText xml:space="preserve"> PAGEREF _Toc507148084 \h </w:instrText>
+            </w:r>
+            <w:r>
+              <w:rPr>
+                <w:noProof/>
+                <w:webHidden/>
+              </w:rPr>
+            </w:r>
+            <w:r>
+              <w:rPr>
+                <w:noProof/>
+                <w:webHidden/>
+              </w:rPr>
+              <w:fldChar w:fldCharType="separate"/>
+            </w:r>
+            <w:r>
+              <w:rPr>
+                <w:noProof/>
+                <w:webHidden/>
+              </w:rPr>
+              <w:t>2</w:t>
+            </w:r>
+            <w:r>
+              <w:rPr>
+                <w:noProof/>
+                <w:webHidden/>
+              </w:rPr>
+              <w:fldChar w:fldCharType="end"/>
+            </w:r>
+          </w:hyperlink>
+        </w:p>
+        <w:p>
+          <w:pPr>
+            <w:pStyle w:val="TOC3"/>
+            <w:tabs>
+              <w:tab w:val="right" w:leader="dot" w:pos="9350"/>
+            </w:tabs>
+            <w:rPr>
+              <w:rFonts w:eastAsiaTheme="minorEastAsia" w:cstheme="minorBidi"/>
+              <w:noProof/>
+            </w:rPr>
+          </w:pPr>
+          <w:hyperlink w:anchor="_Toc507148085" w:history="1">
+            <w:r>
+              <w:rPr>
+                <w:rStyle w:val="Hyperlink"/>
+                <w:noProof/>
+              </w:rPr>
+              <w:t>Follow AspenTech’s installation guide to install ACM and Aspen Plus version 9 or higher.</w:t>
+            </w:r>
+            <w:r>
+              <w:rPr>
+                <w:noProof/>
+                <w:webHidden/>
+              </w:rPr>
+              <w:tab/>
+            </w:r>
+            <w:r>
+              <w:rPr>
+                <w:noProof/>
+                <w:webHidden/>
+              </w:rPr>
+              <w:fldChar w:fldCharType="begin"/>
+            </w:r>
+            <w:r>
+              <w:rPr>
+                <w:noProof/>
+                <w:webHidden/>
+              </w:rPr>
+              <w:instrText xml:space="preserve"> PAGEREF _Toc507148085 \h </w:instrText>
+            </w:r>
+            <w:r>
+              <w:rPr>
+                <w:noProof/>
+                <w:webHidden/>
+              </w:rPr>
+            </w:r>
+            <w:r>
+              <w:rPr>
+                <w:noProof/>
+                <w:webHidden/>
+              </w:rPr>
+              <w:fldChar w:fldCharType="separate"/>
+            </w:r>
+            <w:r>
+              <w:rPr>
+                <w:noProof/>
+                <w:webHidden/>
+              </w:rPr>
+              <w:t>2</w:t>
             </w:r>
             <w:r>
               <w:rPr>
@@ -1150,13 +2035,13 @@
               <w:noProof/>
             </w:rPr>
           </w:pPr>
-          <w:hyperlink w:anchor="_Toc506562197" w:history="1">
+          <w:hyperlink w:anchor="_Toc507148086" w:history="1">
             <w:r>
               <w:rPr>
                 <w:rStyle w:val="Hyperlink"/>
                 <w:noProof/>
               </w:rPr>
-              <w:t>2.2.</w:t>
+              <w:t>3.2.</w:t>
             </w:r>
             <w:r>
               <w:rPr>
@@ -1171,7 +2056,7 @@
                 <w:rStyle w:val="Hyperlink"/>
                 <w:noProof/>
               </w:rPr>
-              <w:t>Software</w:t>
+              <w:t>Product Build (For Developers Only)</w:t>
             </w:r>
             <w:r>
               <w:rPr>
@@ -1192,7 +2077,7 @@
                 <w:noProof/>
                 <w:webHidden/>
               </w:rPr>
-              <w:instrText xml:space="preserve"> PAGEREF _Toc506562197 \h </w:instrText>
+              <w:instrText xml:space="preserve"> PAGEREF _Toc507148086 \h </w:instrText>
             </w:r>
             <w:r>
               <w:rPr>
@@ -1212,7 +2097,7 @@
                 <w:noProof/>
                 <w:webHidden/>
               </w:rPr>
-              <w:t>1</w:t>
+              <w:t>2</w:t>
             </w:r>
             <w:r>
               <w:rPr>
@@ -1227,7 +2112,7 @@
           <w:pPr>
             <w:pStyle w:val="TOC2"/>
             <w:tabs>
-              <w:tab w:val="left" w:pos="1200"/>
+              <w:tab w:val="left" w:pos="960"/>
               <w:tab w:val="right" w:leader="dot" w:pos="9350"/>
             </w:tabs>
             <w:rPr>
@@ -1236,13 +2121,13 @@
               <w:noProof/>
             </w:rPr>
           </w:pPr>
-          <w:hyperlink w:anchor="_Toc506562198" w:history="1">
+          <w:hyperlink w:anchor="_Toc507148087" w:history="1">
             <w:r>
               <w:rPr>
                 <w:rStyle w:val="Hyperlink"/>
                 <w:noProof/>
               </w:rPr>
-              <w:t>2.2.1.</w:t>
+              <w:t>3.3.</w:t>
             </w:r>
             <w:r>
               <w:rPr>
@@ -1257,7 +2142,7 @@
                 <w:rStyle w:val="Hyperlink"/>
                 <w:noProof/>
               </w:rPr>
-              <w:t>Software packages for integrating ROM in Aspen Plus Simulation:</w:t>
+              <w:t>Product Installation</w:t>
             </w:r>
             <w:r>
               <w:rPr>
@@ -1278,7 +2163,7 @@
                 <w:noProof/>
                 <w:webHidden/>
               </w:rPr>
-              <w:instrText xml:space="preserve"> PAGEREF _Toc506562198 \h </w:instrText>
+              <w:instrText xml:space="preserve"> PAGEREF _Toc507148087 \h </w:instrText>
             </w:r>
             <w:r>
               <w:rPr>
@@ -1298,7 +2183,7 @@
                 <w:noProof/>
                 <w:webHidden/>
               </w:rPr>
-              <w:t>1</w:t>
+              <w:t>2</w:t>
             </w:r>
             <w:r>
               <w:rPr>
@@ -1324,13 +2209,13 @@
               <w:szCs w:val="22"/>
             </w:rPr>
           </w:pPr>
-          <w:hyperlink w:anchor="_Toc506562199" w:history="1">
+          <w:hyperlink w:anchor="_Toc507148088" w:history="1">
             <w:r>
               <w:rPr>
                 <w:rStyle w:val="Hyperlink"/>
                 <w:noProof/>
               </w:rPr>
-              <w:t>3.</w:t>
+              <w:t>4.</w:t>
             </w:r>
             <w:r>
               <w:rPr>
@@ -1347,7 +2232,7 @@
                 <w:rStyle w:val="Hyperlink"/>
                 <w:noProof/>
               </w:rPr>
-              <w:t>Basic Installation</w:t>
+              <w:t>Installation Test</w:t>
             </w:r>
             <w:r>
               <w:rPr>
@@ -1368,7 +2253,7 @@
                 <w:noProof/>
                 <w:webHidden/>
               </w:rPr>
-              <w:instrText xml:space="preserve"> PAGEREF _Toc506562199 \h </w:instrText>
+              <w:instrText xml:space="preserve"> PAGEREF _Toc507148088 \h </w:instrText>
             </w:r>
             <w:r>
               <w:rPr>
@@ -1388,472 +2273,7 @@
                 <w:noProof/>
                 <w:webHidden/>
               </w:rPr>
-              <w:t>1</w:t>
-            </w:r>
-            <w:r>
-              <w:rPr>
-                <w:noProof/>
-                <w:webHidden/>
-              </w:rPr>
-              <w:fldChar w:fldCharType="end"/>
-            </w:r>
-          </w:hyperlink>
-        </w:p>
-        <w:p>
-          <w:pPr>
-            <w:pStyle w:val="TOC2"/>
-            <w:tabs>
-              <w:tab w:val="left" w:pos="960"/>
-              <w:tab w:val="right" w:leader="dot" w:pos="9350"/>
-            </w:tabs>
-            <w:rPr>
-              <w:rFonts w:eastAsiaTheme="minorEastAsia" w:cstheme="minorBidi"/>
-              <w:b w:val="0"/>
-              <w:noProof/>
-            </w:rPr>
-          </w:pPr>
-          <w:hyperlink w:anchor="_Toc506562200" w:history="1">
-            <w:r>
-              <w:rPr>
-                <w:rStyle w:val="Hyperlink"/>
-                <w:noProof/>
-              </w:rPr>
-              <w:t>3.1.</w:t>
-            </w:r>
-            <w:r>
-              <w:rPr>
-                <w:rFonts w:eastAsiaTheme="minorEastAsia" w:cstheme="minorBidi"/>
-                <w:b w:val="0"/>
-                <w:noProof/>
-              </w:rPr>
-              <w:tab/>
-            </w:r>
-            <w:r>
-              <w:rPr>
-                <w:rStyle w:val="Hyperlink"/>
-                <w:noProof/>
-              </w:rPr>
-              <w:t>Third Party Software Installation</w:t>
-            </w:r>
-            <w:r>
-              <w:rPr>
-                <w:noProof/>
-                <w:webHidden/>
-              </w:rPr>
-              <w:tab/>
-            </w:r>
-            <w:r>
-              <w:rPr>
-                <w:noProof/>
-                <w:webHidden/>
-              </w:rPr>
-              <w:fldChar w:fldCharType="begin"/>
-            </w:r>
-            <w:r>
-              <w:rPr>
-                <w:noProof/>
-                <w:webHidden/>
-              </w:rPr>
-              <w:instrText xml:space="preserve"> PAGEREF _Toc506562200 \h </w:instrText>
-            </w:r>
-            <w:r>
-              <w:rPr>
-                <w:noProof/>
-                <w:webHidden/>
-              </w:rPr>
-            </w:r>
-            <w:r>
-              <w:rPr>
-                <w:noProof/>
-                <w:webHidden/>
-              </w:rPr>
-              <w:fldChar w:fldCharType="separate"/>
-            </w:r>
-            <w:r>
-              <w:rPr>
-                <w:noProof/>
-                <w:webHidden/>
-              </w:rPr>
-              <w:t>1</w:t>
-            </w:r>
-            <w:r>
-              <w:rPr>
-                <w:noProof/>
-                <w:webHidden/>
-              </w:rPr>
-              <w:fldChar w:fldCharType="end"/>
-            </w:r>
-          </w:hyperlink>
-        </w:p>
-        <w:p>
-          <w:pPr>
-            <w:pStyle w:val="TOC3"/>
-            <w:tabs>
-              <w:tab w:val="right" w:leader="dot" w:pos="9350"/>
-            </w:tabs>
-            <w:rPr>
-              <w:rFonts w:eastAsiaTheme="minorEastAsia" w:cstheme="minorBidi"/>
-              <w:noProof/>
-            </w:rPr>
-          </w:pPr>
-          <w:hyperlink w:anchor="_Toc506562201" w:history="1">
-            <w:r>
-              <w:rPr>
-                <w:rStyle w:val="Hyperlink"/>
-                <w:noProof/>
-              </w:rPr>
-              <w:t>3.1.1 Java installation</w:t>
-            </w:r>
-            <w:r>
-              <w:rPr>
-                <w:noProof/>
-                <w:webHidden/>
-              </w:rPr>
-              <w:tab/>
-            </w:r>
-            <w:r>
-              <w:rPr>
-                <w:noProof/>
-                <w:webHidden/>
-              </w:rPr>
-              <w:fldChar w:fldCharType="begin"/>
-            </w:r>
-            <w:r>
-              <w:rPr>
-                <w:noProof/>
-                <w:webHidden/>
-              </w:rPr>
-              <w:instrText xml:space="preserve"> PAGEREF _Toc506562201 \h </w:instrText>
-            </w:r>
-            <w:r>
-              <w:rPr>
-                <w:noProof/>
-                <w:webHidden/>
-              </w:rPr>
-            </w:r>
-            <w:r>
-              <w:rPr>
-                <w:noProof/>
-                <w:webHidden/>
-              </w:rPr>
-              <w:fldChar w:fldCharType="separate"/>
-            </w:r>
-            <w:r>
-              <w:rPr>
-                <w:noProof/>
-                <w:webHidden/>
-              </w:rPr>
-              <w:t>1</w:t>
-            </w:r>
-            <w:r>
-              <w:rPr>
-                <w:noProof/>
-                <w:webHidden/>
-              </w:rPr>
-              <w:fldChar w:fldCharType="end"/>
-            </w:r>
-          </w:hyperlink>
-        </w:p>
-        <w:p>
-          <w:pPr>
-            <w:pStyle w:val="TOC3"/>
-            <w:tabs>
-              <w:tab w:val="right" w:leader="dot" w:pos="9350"/>
-            </w:tabs>
-            <w:rPr>
-              <w:rFonts w:eastAsiaTheme="minorEastAsia" w:cstheme="minorBidi"/>
-              <w:noProof/>
-            </w:rPr>
-          </w:pPr>
-          <w:hyperlink w:anchor="_Toc506562202" w:history="1">
-            <w:r>
-              <w:rPr>
-                <w:rStyle w:val="Hyperlink"/>
-                <w:noProof/>
-              </w:rPr>
-              <w:t>3.1.2 Aspen Installation</w:t>
-            </w:r>
-            <w:r>
-              <w:rPr>
-                <w:noProof/>
-                <w:webHidden/>
-              </w:rPr>
-              <w:tab/>
-            </w:r>
-            <w:r>
-              <w:rPr>
-                <w:noProof/>
-                <w:webHidden/>
-              </w:rPr>
-              <w:fldChar w:fldCharType="begin"/>
-            </w:r>
-            <w:r>
-              <w:rPr>
-                <w:noProof/>
-                <w:webHidden/>
-              </w:rPr>
-              <w:instrText xml:space="preserve"> PAGEREF _Toc506562202 \h </w:instrText>
-            </w:r>
-            <w:r>
-              <w:rPr>
-                <w:noProof/>
-                <w:webHidden/>
-              </w:rPr>
-            </w:r>
-            <w:r>
-              <w:rPr>
-                <w:noProof/>
-                <w:webHidden/>
-              </w:rPr>
-              <w:fldChar w:fldCharType="separate"/>
-            </w:r>
-            <w:r>
-              <w:rPr>
-                <w:noProof/>
-                <w:webHidden/>
-              </w:rPr>
-              <w:t>2</w:t>
-            </w:r>
-            <w:r>
-              <w:rPr>
-                <w:noProof/>
-                <w:webHidden/>
-              </w:rPr>
-              <w:fldChar w:fldCharType="end"/>
-            </w:r>
-          </w:hyperlink>
-        </w:p>
-        <w:p>
-          <w:pPr>
-            <w:pStyle w:val="TOC3"/>
-            <w:tabs>
-              <w:tab w:val="right" w:leader="dot" w:pos="9350"/>
-            </w:tabs>
-            <w:rPr>
-              <w:rFonts w:eastAsiaTheme="minorEastAsia" w:cstheme="minorBidi"/>
-              <w:noProof/>
-            </w:rPr>
-          </w:pPr>
-          <w:hyperlink w:anchor="_Toc506562203" w:history="1">
-            <w:r>
-              <w:rPr>
-                <w:rStyle w:val="Hyperlink"/>
-                <w:noProof/>
-              </w:rPr>
-              <w:t>Follow AspenTech’s installation guide to install ACM and Aspen Plus version 9 or higher.</w:t>
-            </w:r>
-            <w:r>
-              <w:rPr>
-                <w:noProof/>
-                <w:webHidden/>
-              </w:rPr>
-              <w:tab/>
-            </w:r>
-            <w:r>
-              <w:rPr>
-                <w:noProof/>
-                <w:webHidden/>
-              </w:rPr>
-              <w:fldChar w:fldCharType="begin"/>
-            </w:r>
-            <w:r>
-              <w:rPr>
-                <w:noProof/>
-                <w:webHidden/>
-              </w:rPr>
-              <w:instrText xml:space="preserve"> PAGEREF _Toc506562203 \h </w:instrText>
-            </w:r>
-            <w:r>
-              <w:rPr>
-                <w:noProof/>
-                <w:webHidden/>
-              </w:rPr>
-            </w:r>
-            <w:r>
-              <w:rPr>
-                <w:noProof/>
-                <w:webHidden/>
-              </w:rPr>
-              <w:fldChar w:fldCharType="separate"/>
-            </w:r>
-            <w:r>
-              <w:rPr>
-                <w:noProof/>
-                <w:webHidden/>
-              </w:rPr>
-              <w:t>2</w:t>
-            </w:r>
-            <w:r>
-              <w:rPr>
-                <w:noProof/>
-                <w:webHidden/>
-              </w:rPr>
-              <w:fldChar w:fldCharType="end"/>
-            </w:r>
-          </w:hyperlink>
-        </w:p>
-        <w:p>
-          <w:pPr>
-            <w:pStyle w:val="TOC2"/>
-            <w:tabs>
-              <w:tab w:val="left" w:pos="960"/>
-              <w:tab w:val="right" w:leader="dot" w:pos="9350"/>
-            </w:tabs>
-            <w:rPr>
-              <w:rFonts w:eastAsiaTheme="minorEastAsia" w:cstheme="minorBidi"/>
-              <w:b w:val="0"/>
-              <w:noProof/>
-            </w:rPr>
-          </w:pPr>
-          <w:hyperlink w:anchor="_Toc506562204" w:history="1">
-            <w:r>
-              <w:rPr>
-                <w:rStyle w:val="Hyperlink"/>
-                <w:noProof/>
-              </w:rPr>
-              <w:t>3.2.</w:t>
-            </w:r>
-            <w:r>
-              <w:rPr>
-                <w:rFonts w:eastAsiaTheme="minorEastAsia" w:cstheme="minorBidi"/>
-                <w:b w:val="0"/>
-                <w:noProof/>
-              </w:rPr>
-              <w:tab/>
-            </w:r>
-            <w:r>
-              <w:rPr>
-                <w:rStyle w:val="Hyperlink"/>
-                <w:noProof/>
-              </w:rPr>
-              <w:t>Product Build (For Developers Only)</w:t>
-            </w:r>
-            <w:r>
-              <w:rPr>
-                <w:noProof/>
-                <w:webHidden/>
-              </w:rPr>
-              <w:tab/>
-            </w:r>
-            <w:r>
-              <w:rPr>
-                <w:noProof/>
-                <w:webHidden/>
-              </w:rPr>
-              <w:fldChar w:fldCharType="begin"/>
-            </w:r>
-            <w:r>
-              <w:rPr>
-                <w:noProof/>
-                <w:webHidden/>
-              </w:rPr>
-              <w:instrText xml:space="preserve"> PAGEREF _Toc506562204 \h </w:instrText>
-            </w:r>
-            <w:r>
-              <w:rPr>
-                <w:noProof/>
-                <w:webHidden/>
-              </w:rPr>
-            </w:r>
-            <w:r>
-              <w:rPr>
-                <w:noProof/>
-                <w:webHidden/>
-              </w:rPr>
-              <w:fldChar w:fldCharType="separate"/>
-            </w:r>
-            <w:r>
-              <w:rPr>
-                <w:noProof/>
-                <w:webHidden/>
-              </w:rPr>
-              <w:t>2</w:t>
-            </w:r>
-            <w:r>
-              <w:rPr>
-                <w:noProof/>
-                <w:webHidden/>
-              </w:rPr>
-              <w:fldChar w:fldCharType="end"/>
-            </w:r>
-          </w:hyperlink>
-        </w:p>
-        <w:p>
-          <w:pPr>
-            <w:pStyle w:val="TOC2"/>
-            <w:tabs>
-              <w:tab w:val="left" w:pos="960"/>
-              <w:tab w:val="right" w:leader="dot" w:pos="9350"/>
-            </w:tabs>
-            <w:rPr>
-              <w:rFonts w:eastAsiaTheme="minorEastAsia" w:cstheme="minorBidi"/>
-              <w:b w:val="0"/>
-              <w:noProof/>
-            </w:rPr>
-          </w:pPr>
-          <w:hyperlink w:anchor="_Toc506562205" w:history="1">
-            <w:r>
-              <w:rPr>
-                <w:rStyle w:val="Hyperlink"/>
-                <w:noProof/>
-              </w:rPr>
-              <w:t>3.3.</w:t>
-            </w:r>
-            <w:r>
-              <w:rPr>
-                <w:rFonts w:eastAsiaTheme="minorEastAsia" w:cstheme="minorBidi"/>
-                <w:b w:val="0"/>
-                <w:noProof/>
-              </w:rPr>
-              <w:tab/>
-            </w:r>
-            <w:r>
-              <w:rPr>
-                <w:rStyle w:val="Hyperlink"/>
-                <w:noProof/>
-              </w:rPr>
-              <w:t>Product Installation</w:t>
-            </w:r>
-            <w:r>
-              <w:rPr>
-                <w:noProof/>
-                <w:webHidden/>
-              </w:rPr>
-              <w:tab/>
-            </w:r>
-            <w:r>
-              <w:rPr>
-                <w:noProof/>
-                <w:webHidden/>
-              </w:rPr>
-              <w:fldChar w:fldCharType="begin"/>
-            </w:r>
-            <w:r>
-              <w:rPr>
-                <w:noProof/>
-                <w:webHidden/>
-              </w:rPr>
-              <w:instrText xml:space="preserve"> PAGEREF _Toc506562205 \h </w:instrText>
-            </w:r>
-            <w:r>
-              <w:rPr>
-                <w:noProof/>
-                <w:webHidden/>
-              </w:rPr>
-            </w:r>
-            <w:r>
-              <w:rPr>
-                <w:noProof/>
-                <w:webHidden/>
-              </w:rPr>
-              <w:fldChar w:fldCharType="separate"/>
-            </w:r>
-            <w:r>
-              <w:rPr>
-                <w:noProof/>
-                <w:webHidden/>
-              </w:rPr>
-              <w:t>2</w:t>
+              <w:t>3</w:t>
             </w:r>
             <w:r>
               <w:rPr>
@@ -1879,13 +2299,13 @@
               <w:szCs w:val="22"/>
             </w:rPr>
           </w:pPr>
-          <w:hyperlink w:anchor="_Toc506562206" w:history="1">
+          <w:hyperlink w:anchor="_Toc507148089" w:history="1">
             <w:r>
               <w:rPr>
                 <w:rStyle w:val="Hyperlink"/>
                 <w:noProof/>
               </w:rPr>
-              <w:t>4.</w:t>
+              <w:t>5.</w:t>
             </w:r>
             <w:r>
               <w:rPr>
@@ -1902,7 +2322,7 @@
                 <w:rStyle w:val="Hyperlink"/>
                 <w:noProof/>
               </w:rPr>
-              <w:t>Installation Test</w:t>
+              <w:t>Installation Problems</w:t>
             </w:r>
             <w:r>
               <w:rPr>
@@ -1923,97 +2343,7 @@
                 <w:noProof/>
                 <w:webHidden/>
               </w:rPr>
-              <w:instrText xml:space="preserve"> PAGEREF _Toc506562206 \h </w:instrText>
-            </w:r>
-            <w:r>
-              <w:rPr>
-                <w:noProof/>
-                <w:webHidden/>
-              </w:rPr>
-            </w:r>
-            <w:r>
-              <w:rPr>
-                <w:noProof/>
-                <w:webHidden/>
-              </w:rPr>
-              <w:fldChar w:fldCharType="separate"/>
-            </w:r>
-            <w:r>
-              <w:rPr>
-                <w:noProof/>
-                <w:webHidden/>
-              </w:rPr>
-              <w:t>2</w:t>
-            </w:r>
-            <w:r>
-              <w:rPr>
-                <w:noProof/>
-                <w:webHidden/>
-              </w:rPr>
-              <w:fldChar w:fldCharType="end"/>
-            </w:r>
-          </w:hyperlink>
-        </w:p>
-        <w:p>
-          <w:pPr>
-            <w:pStyle w:val="TOC1"/>
-            <w:tabs>
-              <w:tab w:val="left" w:pos="480"/>
-              <w:tab w:val="right" w:leader="dot" w:pos="9350"/>
-            </w:tabs>
-            <w:rPr>
-              <w:rFonts w:eastAsiaTheme="minorEastAsia" w:cstheme="minorBidi"/>
-              <w:b w:val="0"/>
-              <w:noProof/>
-              <w:sz w:val="22"/>
-              <w:szCs w:val="22"/>
-            </w:rPr>
-          </w:pPr>
-          <w:hyperlink w:anchor="_Toc506562207" w:history="1">
-            <w:r>
-              <w:rPr>
-                <w:rStyle w:val="Hyperlink"/>
-                <w:noProof/>
-              </w:rPr>
-              <w:t>5.</w:t>
-            </w:r>
-            <w:r>
-              <w:rPr>
-                <w:rFonts w:eastAsiaTheme="minorEastAsia" w:cstheme="minorBidi"/>
-                <w:b w:val="0"/>
-                <w:noProof/>
-                <w:sz w:val="22"/>
-                <w:szCs w:val="22"/>
-              </w:rPr>
-              <w:tab/>
-            </w:r>
-            <w:r>
-              <w:rPr>
-                <w:rStyle w:val="Hyperlink"/>
-                <w:noProof/>
-              </w:rPr>
-              <w:t>Installation Problems</w:t>
-            </w:r>
-            <w:r>
-              <w:rPr>
-                <w:noProof/>
-                <w:webHidden/>
-              </w:rPr>
-              <w:tab/>
-            </w:r>
-            <w:r>
-              <w:rPr>
-                <w:noProof/>
-                <w:webHidden/>
-              </w:rPr>
-              <w:fldChar w:fldCharType="begin"/>
-            </w:r>
-            <w:r>
-              <w:rPr>
-                <w:noProof/>
-                <w:webHidden/>
-              </w:rPr>
-              <w:instrText xml:space="preserve"> PAGEREF _Toc506562207 \h </w:instrText>
+              <w:instrText xml:space="preserve"> PAGEREF _Toc507148089 \h </w:instrText>
             </w:r>
             <w:r>
               <w:rPr>
@@ -2057,7 +2387,7 @@
               <w:noProof/>
             </w:rPr>
           </w:pPr>
-          <w:hyperlink w:anchor="_Toc506562208" w:history="1">
+          <w:hyperlink w:anchor="_Toc507148090" w:history="1">
             <w:r>
               <w:rPr>
                 <w:rStyle w:val="Hyperlink"/>
@@ -2099,7 +2429,7 @@
                 <w:noProof/>
                 <w:webHidden/>
               </w:rPr>
-              <w:instrText xml:space="preserve"> PAGEREF _Toc506562208 \h </w:instrText>
+              <w:instrText xml:space="preserve"> PAGEREF _Toc507148090 \h </w:instrText>
             </w:r>
             <w:r>
               <w:rPr>
@@ -2143,7 +2473,7 @@
               <w:noProof/>
             </w:rPr>
           </w:pPr>
-          <w:hyperlink w:anchor="_Toc506562209" w:history="1">
+          <w:hyperlink w:anchor="_Toc507148091" w:history="1">
             <w:r>
               <w:rPr>
                 <w:rStyle w:val="Hyperlink"/>
@@ -2185,7 +2515,7 @@
                 <w:noProof/>
                 <w:webHidden/>
               </w:rPr>
-              <w:instrText xml:space="preserve"> PAGEREF _Toc506562209 \h </w:instrText>
+              <w:instrText xml:space="preserve"> PAGEREF _Toc507148091 \h </w:instrText>
             </w:r>
             <w:r>
               <w:rPr>
@@ -2248,8 +2578,8 @@
       <w:pPr>
         <w:pStyle w:val="Heading1"/>
       </w:pPr>
-      <w:bookmarkStart w:id="2" w:name="_Toc506562194"/>
-      <w:bookmarkEnd w:id="1"/>
+      <w:bookmarkStart w:id="2" w:name="_Toc507148075"/>
+      <w:bookmarkEnd w:id="0"/>
       <w:r>
         <w:lastRenderedPageBreak/>
         <w:t>Introduction</w:t>
@@ -2260,29 +2590,81 @@
       </w:r>
     </w:p>
     <w:p>
+      <w:pPr>
+        <w:jc w:val="both"/>
+      </w:pPr>
+      <w:proofErr w:type="spellStart"/>
+      <w:proofErr w:type="gramStart"/>
       <w:r>
         <w:t>i</w:t>
       </w:r>
       <w:r>
-        <w:t>REVEAL framework is a toolkit for reduced order modeling of scientific simulations. It has been developed under Carbon Capture Simulation Initiative for response surface generation of Computational F</w:t>
-      </w:r>
-      <w:r>
-        <w:t xml:space="preserve">luid Dynamics(CFD) models and can be used for </w:t>
-      </w:r>
-      <w:r>
-        <w:t xml:space="preserve">MFIX(Multiphase Flow with Interphase Exchanges) </w:t>
-      </w:r>
-      <w:r>
-        <w:t>Barracuda, Fluent or any other CFD model</w:t>
-      </w:r>
-      <w:r>
-        <w:t>. However it is a generic framework and can be customized for use in other d</w:t>
+        <w:t>REVEAL</w:t>
+      </w:r>
+      <w:proofErr w:type="spellEnd"/>
+      <w:proofErr w:type="gramEnd"/>
+      <w:r>
+        <w:t xml:space="preserve"> framework is a toolkit for</w:t>
+      </w:r>
+      <w:r>
+        <w:t xml:space="preserve"> generating reduced order models (ROMs) from high-fidelity model</w:t>
+      </w:r>
+      <w:r>
+        <w:t xml:space="preserve"> simulations. It has been developed under Carbon Capture Simulation Initiative for response surface generation of Computational F</w:t>
+      </w:r>
+      <w:r>
+        <w:t>luid Dynamics</w:t>
+      </w:r>
+      <w:r>
+        <w:t xml:space="preserve"> </w:t>
+      </w:r>
+      <w:r>
+        <w:t xml:space="preserve">(CFD) models </w:t>
+      </w:r>
+      <w:r>
+        <w:t>such as</w:t>
+      </w:r>
+      <w:r>
+        <w:t xml:space="preserve"> </w:t>
+      </w:r>
+      <w:r>
+        <w:t>Multiphase F</w:t>
+      </w:r>
+      <w:r>
+        <w:t>low with Interphase Exchanges (MFIX),</w:t>
+      </w:r>
+      <w:r>
+        <w:t xml:space="preserve"> </w:t>
+      </w:r>
+      <w:r>
+        <w:t xml:space="preserve">Barracuda, Fluent or any other </w:t>
+      </w:r>
+      <w:r>
+        <w:t xml:space="preserve">high-fidelity </w:t>
+      </w:r>
+      <w:r>
+        <w:t>model</w:t>
+      </w:r>
+      <w:r>
+        <w:t>s</w:t>
+      </w:r>
+      <w:r>
+        <w:t xml:space="preserve">. </w:t>
+      </w:r>
+      <w:r>
+        <w:t>Moreover,</w:t>
+      </w:r>
+      <w:r>
+        <w:t xml:space="preserve"> it is a generic framework and can be customized for use in other d</w:t>
       </w:r>
       <w:r>
         <w:t>omains easily as well</w:t>
       </w:r>
       <w:r>
         <w:t>.</w:t>
+      </w:r>
+      <w:r>
+        <w:t xml:space="preserve">  The generated reduced order model is in a form that can be used by commercial process system engineering software Aspen Customer Modeler and Aspen Plus as a unit operation model.</w:t>
       </w:r>
     </w:p>
     <w:p/>
@@ -2290,7 +2672,7 @@
       <w:pPr>
         <w:pStyle w:val="Heading1"/>
       </w:pPr>
-      <w:bookmarkStart w:id="3" w:name="_Toc506562195"/>
+      <w:bookmarkStart w:id="3" w:name="_Toc507148076"/>
       <w:r>
         <w:t>Prerequisites</w:t>
       </w:r>
@@ -2300,7 +2682,7 @@
       <w:pPr>
         <w:pStyle w:val="Heading2"/>
       </w:pPr>
-      <w:bookmarkStart w:id="4" w:name="_Toc506562196"/>
+      <w:bookmarkStart w:id="4" w:name="_Toc507148077"/>
       <w:r>
         <w:t>Hardware</w:t>
       </w:r>
@@ -2315,7 +2697,7 @@
       <w:pPr>
         <w:pStyle w:val="Heading2"/>
       </w:pPr>
-      <w:bookmarkStart w:id="5" w:name="_Toc506562197"/>
+      <w:bookmarkStart w:id="5" w:name="_Toc507148078"/>
       <w:r>
         <w:t>Software</w:t>
       </w:r>
@@ -2324,10 +2706,13 @@
     <w:p>
       <w:pPr>
         <w:pStyle w:val="Default"/>
+        <w:jc w:val="both"/>
         <w:rPr>
           <w:rFonts w:ascii="Times New Roman" w:hAnsi="Times New Roman" w:cs="Times New Roman"/>
         </w:rPr>
       </w:pPr>
+      <w:proofErr w:type="spellStart"/>
+      <w:proofErr w:type="gramStart"/>
       <w:r>
         <w:rPr>
           <w:rFonts w:ascii="Times New Roman" w:hAnsi="Times New Roman" w:cs="Times New Roman"/>
@@ -2346,6 +2731,8 @@
         </w:rPr>
         <w:t>EVEAL</w:t>
       </w:r>
+      <w:proofErr w:type="spellEnd"/>
+      <w:proofErr w:type="gramEnd"/>
       <w:r>
         <w:rPr>
           <w:rFonts w:ascii="Times New Roman" w:hAnsi="Times New Roman" w:cs="Times New Roman"/>
@@ -2356,12 +2743,30 @@
         <w:rPr>
           <w:rFonts w:ascii="Times New Roman" w:hAnsi="Times New Roman" w:cs="Times New Roman"/>
         </w:rPr>
-        <w:t xml:space="preserve">has been tested on 32 bit and </w:t>
+        <w:t xml:space="preserve">is a command line based software package with options to sample input space and build </w:t>
       </w:r>
       <w:r>
         <w:rPr>
           <w:rFonts w:ascii="Times New Roman" w:hAnsi="Times New Roman" w:cs="Times New Roman"/>
         </w:rPr>
+        <w:t>ROM</w:t>
+      </w:r>
+      <w:r>
+        <w:rPr>
+          <w:rFonts w:ascii="Times New Roman" w:hAnsi="Times New Roman" w:cs="Times New Roman"/>
+        </w:rPr>
+        <w:t xml:space="preserve">.  It </w:t>
+      </w:r>
+      <w:r>
+        <w:rPr>
+          <w:rFonts w:ascii="Times New Roman" w:hAnsi="Times New Roman" w:cs="Times New Roman"/>
+        </w:rPr>
+        <w:t>has been tested on 32 bit and</w:t>
+      </w:r>
+      <w:r>
+        <w:rPr>
+          <w:rFonts w:ascii="Times New Roman" w:hAnsi="Times New Roman" w:cs="Times New Roman"/>
+        </w:rPr>
         <w:t xml:space="preserve"> 64 bit windows platform</w:t>
       </w:r>
       <w:r>
@@ -2381,53 +2786,12 @@
           <w:rFonts w:ascii="Times New Roman" w:hAnsi="Times New Roman" w:cs="Times New Roman"/>
         </w:rPr>
         <w:t xml:space="preserve"> </w:t>
-      </w:r>
-      <w:r>
-        <w:rPr>
-          <w:rFonts w:ascii="Times New Roman" w:hAnsi="Times New Roman" w:cs="Times New Roman"/>
-        </w:rPr>
-        <w:t>iREVEAL</w:t>
-      </w:r>
-      <w:r>
-        <w:rPr>
-          <w:rFonts w:ascii="Times New Roman" w:hAnsi="Times New Roman" w:cs="Times New Roman"/>
-        </w:rPr>
-        <w:t xml:space="preserve"> requires </w:t>
-      </w:r>
-      <w:r>
-        <w:rPr>
-          <w:rFonts w:ascii="Times New Roman" w:hAnsi="Times New Roman" w:cs="Times New Roman"/>
-        </w:rPr>
-        <w:t xml:space="preserve">the </w:t>
-      </w:r>
-      <w:r>
-        <w:rPr>
-          <w:rFonts w:ascii="Times New Roman" w:hAnsi="Times New Roman" w:cs="Times New Roman"/>
-        </w:rPr>
-        <w:t>Java Runtime Environment to run the executable and Java Development Kid (JDK) to compile the Java source code</w:t>
-      </w:r>
-      <w:r>
-        <w:rPr>
-          <w:rFonts w:ascii="Times New Roman" w:hAnsi="Times New Roman" w:cs="Times New Roman"/>
-        </w:rPr>
-        <w:t xml:space="preserve">. </w:t>
-      </w:r>
-      <w:r>
-        <w:rPr>
-          <w:rFonts w:ascii="Times New Roman" w:hAnsi="Times New Roman" w:cs="Times New Roman"/>
-        </w:rPr>
-        <w:t xml:space="preserve"> The main C++ code can be compiled on Windows with Visual Studio and g++ on Linux. </w:t>
-      </w:r>
-      <w:r>
-        <w:rPr>
-          <w:rFonts w:ascii="Times New Roman" w:hAnsi="Times New Roman" w:cs="Times New Roman"/>
-        </w:rPr>
-        <w:t xml:space="preserve">The list of software needed for the install is provided in Table 1. </w:t>
       </w:r>
     </w:p>
     <w:p>
       <w:pPr>
         <w:pStyle w:val="Default"/>
+        <w:jc w:val="both"/>
         <w:rPr>
           <w:rFonts w:ascii="Times New Roman" w:hAnsi="Times New Roman" w:cs="Times New Roman"/>
         </w:rPr>
@@ -2435,353 +2799,276 @@
     </w:p>
     <w:p>
       <w:pPr>
-        <w:pStyle w:val="Default"/>
-        <w:rPr>
-          <w:rFonts w:ascii="Times New Roman" w:hAnsi="Times New Roman" w:cs="Times New Roman"/>
-        </w:rPr>
-      </w:pPr>
-      <w:r>
-        <w:rPr>
-          <w:rFonts w:ascii="Times New Roman" w:hAnsi="Times New Roman" w:cs="Times New Roman"/>
-        </w:rPr>
-        <w:t>Note</w:t>
-      </w:r>
-      <w:r>
-        <w:rPr>
-          <w:rFonts w:ascii="Times New Roman" w:hAnsi="Times New Roman" w:cs="Times New Roman"/>
-        </w:rPr>
-        <w:t xml:space="preserve">: </w:t>
-      </w:r>
-      <w:r>
-        <w:rPr>
-          <w:rFonts w:ascii="Times New Roman" w:hAnsi="Times New Roman" w:cs="Times New Roman"/>
-        </w:rPr>
-        <w:t>User</w:t>
-      </w:r>
-      <w:r>
-        <w:rPr>
-          <w:rFonts w:ascii="Times New Roman" w:hAnsi="Times New Roman" w:cs="Times New Roman"/>
-        </w:rPr>
-        <w:t>s</w:t>
-      </w:r>
-      <w:r>
-        <w:rPr>
-          <w:rFonts w:ascii="Times New Roman" w:hAnsi="Times New Roman" w:cs="Times New Roman"/>
-        </w:rPr>
-        <w:t xml:space="preserve"> are expected to run their own </w:t>
-      </w:r>
-      <w:r>
-        <w:rPr>
-          <w:rFonts w:ascii="Times New Roman" w:hAnsi="Times New Roman" w:cs="Times New Roman"/>
-        </w:rPr>
-        <w:t>CFD</w:t>
-      </w:r>
-      <w:r>
-        <w:rPr>
-          <w:rFonts w:ascii="Times New Roman" w:hAnsi="Times New Roman" w:cs="Times New Roman"/>
-        </w:rPr>
-        <w:t xml:space="preserve"> simulations </w:t>
-      </w:r>
-    </w:p>
-    <w:p>
-      <w:pPr>
-        <w:rPr>
-          <w:rFonts w:ascii="Cambria" w:hAnsi="Cambria" w:cs="Cambria"/>
-          <w:color w:val="000000"/>
-          <w:sz w:val="22"/>
-          <w:szCs w:val="22"/>
-        </w:rPr>
-      </w:pPr>
-    </w:p>
-    <w:tbl>
-      <w:tblPr>
-        <w:tblStyle w:val="TableGrid"/>
-        <w:tblW w:w="3900" w:type="pct"/>
-        <w:tblInd w:w="198" w:type="dxa"/>
-        <w:tblLayout w:type="fixed"/>
-        <w:tblLook w:val="04A0" w:firstRow="1" w:lastRow="0" w:firstColumn="1" w:lastColumn="0" w:noHBand="0" w:noVBand="1"/>
-      </w:tblPr>
-      <w:tblGrid>
-        <w:gridCol w:w="1933"/>
-        <w:gridCol w:w="2901"/>
-        <w:gridCol w:w="2459"/>
-      </w:tblGrid>
-      <w:tr>
-        <w:trPr>
-          <w:trHeight w:val="368"/>
-        </w:trPr>
-        <w:tc>
-          <w:tcPr>
-            <w:tcW w:w="1325" w:type="pct"/>
-          </w:tcPr>
-          <w:p>
-            <w:pPr>
-              <w:rPr>
-                <w:rFonts w:ascii="Cambria" w:hAnsi="Cambria" w:cs="Cambria"/>
-                <w:color w:val="000000"/>
-                <w:sz w:val="22"/>
-                <w:szCs w:val="22"/>
-              </w:rPr>
-            </w:pPr>
-            <w:r>
-              <w:rPr>
-                <w:rFonts w:ascii="Cambria" w:hAnsi="Cambria" w:cs="Cambria"/>
-                <w:b/>
-                <w:bCs/>
-                <w:color w:val="000000"/>
-                <w:sz w:val="22"/>
-                <w:szCs w:val="22"/>
-              </w:rPr>
-              <w:t xml:space="preserve">Package </w:t>
-            </w:r>
-          </w:p>
-        </w:tc>
-        <w:tc>
-          <w:tcPr>
-            <w:tcW w:w="1989" w:type="pct"/>
-          </w:tcPr>
-          <w:p>
-            <w:pPr>
-              <w:rPr>
-                <w:rFonts w:ascii="Cambria" w:hAnsi="Cambria" w:cs="Cambria"/>
-                <w:color w:val="000000"/>
-                <w:sz w:val="22"/>
-                <w:szCs w:val="22"/>
-              </w:rPr>
-            </w:pPr>
-            <w:r>
-              <w:rPr>
-                <w:rFonts w:ascii="Cambria" w:hAnsi="Cambria" w:cs="Cambria"/>
-                <w:b/>
-                <w:bCs/>
-                <w:color w:val="000000"/>
-                <w:sz w:val="22"/>
-                <w:szCs w:val="22"/>
-              </w:rPr>
-              <w:t xml:space="preserve">Online Installation Link </w:t>
-            </w:r>
-          </w:p>
-        </w:tc>
-        <w:tc>
-          <w:tcPr>
-            <w:tcW w:w="1686" w:type="pct"/>
-          </w:tcPr>
-          <w:p>
-            <w:pPr>
-              <w:jc w:val="center"/>
-              <w:rPr>
-                <w:rFonts w:ascii="Cambria" w:hAnsi="Cambria" w:cs="Cambria"/>
-                <w:color w:val="000000"/>
-                <w:sz w:val="22"/>
-                <w:szCs w:val="22"/>
-              </w:rPr>
-            </w:pPr>
-            <w:r>
-              <w:rPr>
-                <w:rFonts w:ascii="Cambria" w:hAnsi="Cambria" w:cs="Cambria"/>
-                <w:b/>
-                <w:bCs/>
-                <w:color w:val="000000"/>
-                <w:sz w:val="22"/>
-                <w:szCs w:val="22"/>
-              </w:rPr>
-              <w:t>V</w:t>
-            </w:r>
-            <w:r>
-              <w:rPr>
-                <w:rFonts w:ascii="Cambria" w:hAnsi="Cambria" w:cs="Cambria"/>
-                <w:b/>
-                <w:bCs/>
-                <w:color w:val="000000"/>
-                <w:sz w:val="22"/>
-                <w:szCs w:val="22"/>
-              </w:rPr>
-              <w:t>ersion required</w:t>
-            </w:r>
-          </w:p>
-        </w:tc>
-      </w:tr>
-      <w:tr>
-        <w:trPr>
-          <w:trHeight w:val="112"/>
-        </w:trPr>
-        <w:tc>
-          <w:tcPr>
-            <w:tcW w:w="1325" w:type="pct"/>
-          </w:tcPr>
-          <w:p>
-            <w:pPr>
-              <w:pStyle w:val="ListParagraph"/>
-              <w:numPr>
-                <w:ilvl w:val="0"/>
-                <w:numId w:val="21"/>
-              </w:numPr>
-              <w:rPr>
-                <w:rFonts w:ascii="Cambria" w:hAnsi="Cambria" w:cs="Cambria"/>
-                <w:color w:val="000000"/>
-                <w:sz w:val="22"/>
-                <w:szCs w:val="22"/>
-              </w:rPr>
-            </w:pPr>
-            <w:r>
-              <w:rPr>
-                <w:rFonts w:ascii="Cambria" w:hAnsi="Cambria" w:cs="Cambria"/>
-                <w:color w:val="000000"/>
-                <w:sz w:val="22"/>
-                <w:szCs w:val="22"/>
-              </w:rPr>
-              <w:t>Java</w:t>
-            </w:r>
-          </w:p>
-        </w:tc>
-        <w:tc>
-          <w:tcPr>
-            <w:tcW w:w="1989" w:type="pct"/>
-          </w:tcPr>
-          <w:p>
-            <w:pPr>
-              <w:rPr>
-                <w:rFonts w:ascii="Calibri" w:hAnsi="Calibri" w:cs="Calibri"/>
-                <w:color w:val="000000"/>
-                <w:sz w:val="22"/>
-                <w:szCs w:val="22"/>
-              </w:rPr>
-            </w:pPr>
-            <w:r>
-              <w:rPr>
-                <w:rFonts w:ascii="Calibri" w:hAnsi="Calibri" w:cs="Calibri"/>
-                <w:color w:val="000000"/>
-                <w:sz w:val="22"/>
-                <w:szCs w:val="22"/>
-              </w:rPr>
-              <w:t>Oracle.org</w:t>
-            </w:r>
-          </w:p>
-        </w:tc>
-        <w:tc>
-          <w:tcPr>
-            <w:tcW w:w="1686" w:type="pct"/>
-          </w:tcPr>
-          <w:p>
-            <w:pPr>
-              <w:rPr>
-                <w:rFonts w:ascii="Cambria" w:hAnsi="Cambria" w:cs="Cambria"/>
-                <w:color w:val="000000"/>
-                <w:sz w:val="22"/>
-                <w:szCs w:val="22"/>
-              </w:rPr>
-            </w:pPr>
-            <w:r>
-              <w:rPr>
-                <w:rFonts w:ascii="Cambria" w:hAnsi="Cambria" w:cs="Cambria"/>
-                <w:color w:val="000000"/>
-                <w:sz w:val="22"/>
-                <w:szCs w:val="22"/>
-              </w:rPr>
-              <w:t>1.6 or higher</w:t>
-            </w:r>
-          </w:p>
-        </w:tc>
-      </w:tr>
-    </w:tbl>
-    <w:p>
-      <w:pPr>
-        <w:pStyle w:val="Caption"/>
-        <w:jc w:val="center"/>
-        <w:rPr>
-          <w:color w:val="1F497D" w:themeColor="text2"/>
-          <w:sz w:val="24"/>
-          <w:szCs w:val="24"/>
-        </w:rPr>
-      </w:pPr>
-      <w:r>
-        <w:rPr>
-          <w:color w:val="1F497D" w:themeColor="text2"/>
-          <w:sz w:val="24"/>
-          <w:szCs w:val="24"/>
-        </w:rPr>
-        <w:t xml:space="preserve">Table </w:t>
-      </w:r>
-      <w:r>
-        <w:rPr>
-          <w:color w:val="1F497D" w:themeColor="text2"/>
-          <w:sz w:val="24"/>
-          <w:szCs w:val="24"/>
-        </w:rPr>
-        <w:fldChar w:fldCharType="begin"/>
-      </w:r>
-      <w:r>
-        <w:rPr>
-          <w:color w:val="1F497D" w:themeColor="text2"/>
-          <w:sz w:val="24"/>
-          <w:szCs w:val="24"/>
-        </w:rPr>
-        <w:instrText xml:space="preserve"> SEQ Table \* ARABIC </w:instrText>
-      </w:r>
-      <w:r>
-        <w:rPr>
-          <w:color w:val="1F497D" w:themeColor="text2"/>
-          <w:sz w:val="24"/>
-          <w:szCs w:val="24"/>
-        </w:rPr>
-        <w:fldChar w:fldCharType="separate"/>
-      </w:r>
-      <w:r>
-        <w:rPr>
-          <w:noProof/>
-          <w:color w:val="1F497D" w:themeColor="text2"/>
-          <w:sz w:val="24"/>
-          <w:szCs w:val="24"/>
-        </w:rPr>
-        <w:t>1</w:t>
-      </w:r>
-      <w:r>
-        <w:rPr>
-          <w:noProof/>
-          <w:color w:val="1F497D" w:themeColor="text2"/>
-          <w:sz w:val="24"/>
-          <w:szCs w:val="24"/>
-        </w:rPr>
-        <w:fldChar w:fldCharType="end"/>
-      </w:r>
-      <w:r>
-        <w:rPr>
-          <w:color w:val="1F497D" w:themeColor="text2"/>
-          <w:sz w:val="24"/>
-          <w:szCs w:val="24"/>
-        </w:rPr>
-        <w:t>: Getting Required Packages</w:t>
-      </w:r>
-    </w:p>
-    <w:p>
-      <w:pPr>
-        <w:pStyle w:val="Heading2"/>
-        <w:numPr>
-          <w:ilvl w:val="2"/>
-          <w:numId w:val="18"/>
-        </w:numPr>
-      </w:pPr>
-      <w:r>
-        <w:t xml:space="preserve"> </w:t>
-      </w:r>
-      <w:bookmarkStart w:id="6" w:name="_Toc506562198"/>
-      <w:r>
-        <w:t>Software packages for integrating ROM in Aspen Plus Simulation:</w:t>
+        <w:pStyle w:val="Heading3"/>
+      </w:pPr>
+      <w:bookmarkStart w:id="6" w:name="_Toc507148079"/>
+      <w:r>
+        <w:t>2.2.1</w:t>
+      </w:r>
+      <w:r>
+        <w:t xml:space="preserve"> Required third party software packages</w:t>
       </w:r>
       <w:bookmarkEnd w:id="6"/>
     </w:p>
     <w:p>
       <w:pPr>
-        <w:ind w:left="720"/>
-      </w:pPr>
-      <w:r>
-        <w:t>To integrate  a iREV</w:t>
+        <w:pStyle w:val="Default"/>
+        <w:jc w:val="both"/>
+        <w:rPr>
+          <w:rFonts w:ascii="Times New Roman" w:hAnsi="Times New Roman" w:cs="Times New Roman"/>
+        </w:rPr>
+      </w:pPr>
+      <w:proofErr w:type="spellStart"/>
+      <w:proofErr w:type="gramStart"/>
+      <w:r>
+        <w:rPr>
+          <w:rFonts w:ascii="Times New Roman" w:hAnsi="Times New Roman" w:cs="Times New Roman"/>
+        </w:rPr>
+        <w:t>iREVEAL</w:t>
+      </w:r>
+      <w:proofErr w:type="spellEnd"/>
+      <w:proofErr w:type="gramEnd"/>
+      <w:r>
+        <w:rPr>
+          <w:rFonts w:ascii="Times New Roman" w:hAnsi="Times New Roman" w:cs="Times New Roman"/>
+        </w:rPr>
+        <w:t xml:space="preserve"> requires</w:t>
+      </w:r>
+      <w:r>
+        <w:rPr>
+          <w:rFonts w:ascii="Times New Roman" w:hAnsi="Times New Roman" w:cs="Times New Roman"/>
+        </w:rPr>
+        <w:t xml:space="preserve"> </w:t>
+      </w:r>
+      <w:r>
+        <w:rPr>
+          <w:rFonts w:ascii="Times New Roman" w:hAnsi="Times New Roman" w:cs="Times New Roman"/>
+        </w:rPr>
+        <w:t>Java Runtime En</w:t>
+      </w:r>
+      <w:r>
+        <w:rPr>
+          <w:rFonts w:ascii="Times New Roman" w:hAnsi="Times New Roman" w:cs="Times New Roman"/>
+        </w:rPr>
+        <w:t xml:space="preserve">vironment to run the executable.  </w:t>
+      </w:r>
+      <w:r>
+        <w:rPr>
+          <w:rFonts w:ascii="Times New Roman" w:hAnsi="Times New Roman" w:cs="Times New Roman"/>
+        </w:rPr>
+        <w:t xml:space="preserve">For developers who are interested in further development, </w:t>
+      </w:r>
+      <w:r>
+        <w:rPr>
+          <w:rFonts w:ascii="Times New Roman" w:hAnsi="Times New Roman" w:cs="Times New Roman"/>
+        </w:rPr>
+        <w:t xml:space="preserve">Java Development Kid (JDK) </w:t>
+      </w:r>
+      <w:r>
+        <w:rPr>
+          <w:rFonts w:ascii="Times New Roman" w:hAnsi="Times New Roman" w:cs="Times New Roman"/>
+        </w:rPr>
+        <w:t xml:space="preserve">is required </w:t>
+      </w:r>
+      <w:r>
+        <w:rPr>
+          <w:rFonts w:ascii="Times New Roman" w:hAnsi="Times New Roman" w:cs="Times New Roman"/>
+        </w:rPr>
+        <w:t>to compile the Java source code</w:t>
+      </w:r>
+      <w:r>
+        <w:rPr>
+          <w:rFonts w:ascii="Times New Roman" w:hAnsi="Times New Roman" w:cs="Times New Roman"/>
+        </w:rPr>
+        <w:t xml:space="preserve">. </w:t>
+      </w:r>
+      <w:r>
+        <w:rPr>
+          <w:rFonts w:ascii="Times New Roman" w:hAnsi="Times New Roman" w:cs="Times New Roman"/>
+        </w:rPr>
+        <w:t xml:space="preserve"> </w:t>
+      </w:r>
+      <w:r>
+        <w:rPr>
+          <w:rFonts w:ascii="Times New Roman" w:hAnsi="Times New Roman" w:cs="Times New Roman"/>
+        </w:rPr>
+        <w:t>IREVEAL’s</w:t>
+      </w:r>
+      <w:r>
+        <w:rPr>
+          <w:rFonts w:ascii="Times New Roman" w:hAnsi="Times New Roman" w:cs="Times New Roman"/>
+        </w:rPr>
+        <w:t xml:space="preserve"> C++ </w:t>
+      </w:r>
+      <w:r>
+        <w:rPr>
+          <w:rFonts w:ascii="Times New Roman" w:hAnsi="Times New Roman" w:cs="Times New Roman"/>
+        </w:rPr>
+        <w:t xml:space="preserve">source </w:t>
+      </w:r>
+      <w:r>
+        <w:rPr>
+          <w:rFonts w:ascii="Times New Roman" w:hAnsi="Times New Roman" w:cs="Times New Roman"/>
+        </w:rPr>
+        <w:t xml:space="preserve">code can be compiled </w:t>
+      </w:r>
+      <w:r>
+        <w:rPr>
+          <w:rFonts w:ascii="Times New Roman" w:hAnsi="Times New Roman" w:cs="Times New Roman"/>
+        </w:rPr>
+        <w:t xml:space="preserve">by Microsoft Visual Studio </w:t>
+      </w:r>
+      <w:r>
+        <w:rPr>
+          <w:rFonts w:ascii="Times New Roman" w:hAnsi="Times New Roman" w:cs="Times New Roman"/>
+        </w:rPr>
+        <w:t xml:space="preserve">on Windows </w:t>
+      </w:r>
+      <w:r>
+        <w:rPr>
+          <w:rFonts w:ascii="Times New Roman" w:hAnsi="Times New Roman" w:cs="Times New Roman"/>
+        </w:rPr>
+        <w:t>and g++ on Linux</w:t>
+      </w:r>
+      <w:r>
+        <w:rPr>
+          <w:rFonts w:ascii="Times New Roman" w:hAnsi="Times New Roman" w:cs="Times New Roman"/>
+        </w:rPr>
+        <w:t xml:space="preserve">. </w:t>
+      </w:r>
+    </w:p>
+    <w:p>
+      <w:pPr>
+        <w:pStyle w:val="Default"/>
+        <w:rPr>
+          <w:rFonts w:ascii="Times New Roman" w:hAnsi="Times New Roman" w:cs="Times New Roman"/>
+        </w:rPr>
+      </w:pPr>
+    </w:p>
+    <w:p>
+      <w:pPr>
+        <w:pStyle w:val="Default"/>
+        <w:rPr>
+          <w:rFonts w:ascii="Times New Roman" w:hAnsi="Times New Roman" w:cs="Times New Roman"/>
+        </w:rPr>
+      </w:pPr>
+      <w:r>
+        <w:rPr>
+          <w:rFonts w:ascii="Times New Roman" w:hAnsi="Times New Roman" w:cs="Times New Roman"/>
+        </w:rPr>
+        <w:t>Note</w:t>
+      </w:r>
+      <w:r>
+        <w:rPr>
+          <w:rFonts w:ascii="Times New Roman" w:hAnsi="Times New Roman" w:cs="Times New Roman"/>
+        </w:rPr>
+        <w:t xml:space="preserve">: </w:t>
+      </w:r>
+      <w:r>
+        <w:rPr>
+          <w:rFonts w:ascii="Times New Roman" w:hAnsi="Times New Roman" w:cs="Times New Roman"/>
+        </w:rPr>
+        <w:t>User</w:t>
+      </w:r>
+      <w:r>
+        <w:rPr>
+          <w:rFonts w:ascii="Times New Roman" w:hAnsi="Times New Roman" w:cs="Times New Roman"/>
+        </w:rPr>
+        <w:t>s</w:t>
+      </w:r>
+      <w:r>
+        <w:rPr>
+          <w:rFonts w:ascii="Times New Roman" w:hAnsi="Times New Roman" w:cs="Times New Roman"/>
+        </w:rPr>
+        <w:t xml:space="preserve"> are expected to run their own </w:t>
+      </w:r>
+      <w:r>
+        <w:rPr>
+          <w:rFonts w:ascii="Times New Roman" w:hAnsi="Times New Roman" w:cs="Times New Roman"/>
+        </w:rPr>
+        <w:t>CFD</w:t>
+      </w:r>
+      <w:r>
+        <w:rPr>
+          <w:rFonts w:ascii="Times New Roman" w:hAnsi="Times New Roman" w:cs="Times New Roman"/>
+        </w:rPr>
+        <w:t xml:space="preserve"> </w:t>
+      </w:r>
+      <w:r>
+        <w:rPr>
+          <w:rFonts w:ascii="Times New Roman" w:hAnsi="Times New Roman" w:cs="Times New Roman"/>
+        </w:rPr>
+        <w:t xml:space="preserve">or other high-fidelity model </w:t>
+      </w:r>
+      <w:r>
+        <w:rPr>
+          <w:rFonts w:ascii="Times New Roman" w:hAnsi="Times New Roman" w:cs="Times New Roman"/>
+        </w:rPr>
+        <w:t xml:space="preserve">simulations </w:t>
+      </w:r>
+    </w:p>
+    <w:p>
+      <w:pPr>
+        <w:pStyle w:val="Default"/>
+        <w:rPr>
+          <w:rFonts w:ascii="Times New Roman" w:hAnsi="Times New Roman" w:cs="Times New Roman"/>
+        </w:rPr>
+      </w:pPr>
+    </w:p>
+    <w:p>
+      <w:pPr>
+        <w:pStyle w:val="Heading3"/>
+      </w:pPr>
+      <w:bookmarkStart w:id="7" w:name="_Toc507148080"/>
+      <w:r>
+        <w:t xml:space="preserve">2.2.2 </w:t>
+      </w:r>
+      <w:r>
+        <w:t>Software packages for integrat</w:t>
+      </w:r>
+      <w:r>
+        <w:t>ing ROM with process system engineering package</w:t>
+      </w:r>
+      <w:bookmarkEnd w:id="7"/>
+    </w:p>
+    <w:p>
+      <w:pPr>
+        <w:jc w:val="both"/>
+      </w:pPr>
+      <w:r>
+        <w:t>To integrate</w:t>
+      </w:r>
+      <w:r>
+        <w:t xml:space="preserve"> a</w:t>
+      </w:r>
+      <w:r>
+        <w:t>n</w:t>
+      </w:r>
+      <w:r>
+        <w:t xml:space="preserve"> </w:t>
+      </w:r>
+      <w:proofErr w:type="spellStart"/>
+      <w:r>
+        <w:t>iREV</w:t>
       </w:r>
       <w:r>
         <w:t>EAL</w:t>
       </w:r>
-      <w:r>
-        <w:t xml:space="preserve"> generated reduced order model in Aspen  Plus for process simulation user needs following software:</w:t>
+      <w:proofErr w:type="spellEnd"/>
+      <w:r>
+        <w:t xml:space="preserve"> generate</w:t>
+      </w:r>
+      <w:r>
+        <w:t xml:space="preserve">d reduced order model in Aspen Plus for process simulation, the </w:t>
+      </w:r>
+      <w:r>
+        <w:t xml:space="preserve">user needs </w:t>
+      </w:r>
+      <w:r>
+        <w:t xml:space="preserve">the </w:t>
+      </w:r>
+      <w:r>
+        <w:t>following software:</w:t>
       </w:r>
     </w:p>
     <w:p>
@@ -2820,334 +3107,428 @@
       <w:pPr>
         <w:pStyle w:val="Heading1"/>
       </w:pPr>
-      <w:bookmarkStart w:id="7" w:name="_Toc506562199"/>
+      <w:bookmarkStart w:id="8" w:name="_Toc507148081"/>
       <w:r>
         <w:t>Basic Installation</w:t>
-      </w:r>
-      <w:bookmarkEnd w:id="7"/>
-    </w:p>
-    <w:p>
-      <w:pPr>
-        <w:pStyle w:val="Heading2"/>
-      </w:pPr>
-      <w:bookmarkStart w:id="8" w:name="_Toc506562200"/>
-      <w:r>
-        <w:t>Third Party Software Installation</w:t>
       </w:r>
       <w:bookmarkEnd w:id="8"/>
     </w:p>
     <w:p>
       <w:pPr>
-        <w:pStyle w:val="Heading3"/>
-      </w:pPr>
-      <w:bookmarkStart w:id="9" w:name="_Toc506562201"/>
-      <w:r>
-        <w:t>3.1.1 Java installation</w:t>
+        <w:pStyle w:val="Heading2"/>
+      </w:pPr>
+      <w:bookmarkStart w:id="9" w:name="_Toc507148082"/>
+      <w:r>
+        <w:t>Third Party Software Installation</w:t>
       </w:r>
       <w:bookmarkEnd w:id="9"/>
     </w:p>
     <w:p>
       <w:pPr>
-        <w:rPr>
-          <w:color w:val="000000"/>
-        </w:rPr>
-      </w:pPr>
-      <w:r>
-        <w:rPr>
-          <w:color w:val="000000"/>
-        </w:rPr>
-        <w:t xml:space="preserve">To use </w:t>
-      </w:r>
-      <w:r>
-        <w:rPr>
-          <w:color w:val="000000"/>
-        </w:rPr>
-        <w:t>iREVEAL</w:t>
-      </w:r>
-      <w:r>
-        <w:rPr>
-          <w:color w:val="000000"/>
-        </w:rPr>
-        <w:t xml:space="preserve">, user needs to have </w:t>
-      </w:r>
-      <w:r>
-        <w:rPr>
-          <w:color w:val="000000"/>
-        </w:rPr>
-        <w:t>java version 6 (</w:t>
-      </w:r>
-      <w:r>
-        <w:rPr>
-          <w:b/>
-          <w:color w:val="000000"/>
-        </w:rPr>
-        <w:t>java -1.</w:t>
-      </w:r>
-      <w:r>
-        <w:rPr>
-          <w:b/>
-          <w:color w:val="000000"/>
-        </w:rPr>
-        <w:t>7</w:t>
-      </w:r>
-      <w:r>
-        <w:rPr>
-          <w:b/>
-          <w:color w:val="000000"/>
-        </w:rPr>
-        <w:t>)</w:t>
-      </w:r>
-      <w:r>
-        <w:rPr>
-          <w:color w:val="000000"/>
-        </w:rPr>
-        <w:t xml:space="preserve"> </w:t>
-      </w:r>
-      <w:r>
-        <w:rPr>
-          <w:color w:val="000000"/>
-        </w:rPr>
-        <w:t xml:space="preserve">or higher </w:t>
-      </w:r>
-      <w:r>
-        <w:rPr>
-          <w:color w:val="000000"/>
-        </w:rPr>
-        <w:t>installed on the system.</w:t>
-      </w:r>
-      <w:r>
-        <w:rPr>
-          <w:color w:val="000000"/>
-        </w:rPr>
-        <w:t xml:space="preserve"> To check if java is installed, open command line and on prompt check for java version, you should get appropriate response listing java version. For e.g.,</w:t>
-      </w:r>
-    </w:p>
-    <w:p>
-      <w:pPr>
-        <w:pStyle w:val="ListParagraph"/>
-        <w:numPr>
-          <w:ilvl w:val="0"/>
-          <w:numId w:val="22"/>
-        </w:numPr>
-        <w:rPr>
-          <w:color w:val="000000"/>
-        </w:rPr>
-      </w:pPr>
-      <w:r>
-        <w:rPr>
-          <w:color w:val="000000"/>
-        </w:rPr>
-        <w:t>java -version</w:t>
-      </w:r>
-      <w:r>
-        <w:rPr>
-          <w:color w:val="000000"/>
-        </w:rPr>
-        <w:t xml:space="preserve"> </w:t>
-      </w:r>
-    </w:p>
-    <w:p>
-      <w:pPr>
-        <w:rPr>
-          <w:color w:val="000000"/>
-        </w:rPr>
-      </w:pPr>
-      <w:r>
-        <w:rPr>
-          <w:color w:val="000000"/>
-        </w:rPr>
-        <w:t xml:space="preserve">      </w:t>
-      </w:r>
-      <w:r>
-        <w:rPr>
-          <w:color w:val="000000"/>
-        </w:rPr>
-        <w:t>java version 1.</w:t>
-      </w:r>
-      <w:r>
-        <w:rPr>
-          <w:color w:val="000000"/>
-        </w:rPr>
-        <w:t>7</w:t>
-      </w:r>
-      <w:r>
-        <w:rPr>
-          <w:color w:val="000000"/>
-        </w:rPr>
-        <w:t>.x.x &lt;build 1.6.x.x&gt;</w:t>
-      </w:r>
-    </w:p>
-    <w:p>
-      <w:pPr>
-        <w:rPr>
-          <w:color w:val="000000"/>
-        </w:rPr>
-      </w:pPr>
-      <w:r>
-        <w:rPr>
-          <w:color w:val="000000"/>
-        </w:rPr>
-        <w:t xml:space="preserve">      </w:t>
-      </w:r>
-      <w:r>
-        <w:rPr>
-          <w:color w:val="000000"/>
-        </w:rPr>
-        <w:t xml:space="preserve">Java(SE)  TM Runtime Environment </w:t>
-      </w:r>
-    </w:p>
-    <w:p>
-      <w:pPr>
-        <w:rPr>
-          <w:color w:val="000000"/>
-        </w:rPr>
-      </w:pPr>
-    </w:p>
-    <w:p>
-      <w:pPr>
-        <w:rPr>
-          <w:color w:val="000000"/>
-        </w:rPr>
-      </w:pPr>
-      <w:r>
-        <w:rPr>
-          <w:color w:val="000000"/>
-        </w:rPr>
-        <w:t>If JDK/JRE is not already installed, please install appropriate 32bit or 64 bit J</w:t>
-      </w:r>
-      <w:r>
-        <w:rPr>
-          <w:color w:val="000000"/>
-        </w:rPr>
-        <w:t>RE</w:t>
-      </w:r>
-    </w:p>
-    <w:p>
-      <w:pPr>
-        <w:rPr>
-          <w:color w:val="000000"/>
-        </w:rPr>
-      </w:pPr>
-    </w:p>
-    <w:p>
-      <w:pPr>
-        <w:rPr>
-          <w:color w:val="000000"/>
-        </w:rPr>
-      </w:pPr>
-      <w:r>
-        <w:rPr>
-          <w:color w:val="000000"/>
-        </w:rPr>
-        <w:t xml:space="preserve">(download link-  http://www.oracle.com/technetwork/java/javase/downloads/index.html) </w:t>
-      </w:r>
-    </w:p>
-    <w:p>
-      <w:pPr>
-        <w:rPr>
-          <w:color w:val="000000"/>
-        </w:rPr>
-      </w:pPr>
-    </w:p>
-    <w:p>
-      <w:pPr>
         <w:pStyle w:val="Heading3"/>
       </w:pPr>
-    </w:p>
-    <w:p>
-      <w:pPr>
-        <w:pStyle w:val="Heading3"/>
-      </w:pPr>
-      <w:bookmarkStart w:id="10" w:name="_Toc506562202"/>
-      <w:r>
-        <w:t>3.1.</w:t>
-      </w:r>
-      <w:r>
-        <w:t xml:space="preserve">2 </w:t>
-      </w:r>
-      <w:r>
-        <w:t>Aspen Installation</w:t>
+      <w:bookmarkStart w:id="10" w:name="_Toc507148083"/>
+      <w:r>
+        <w:t>3.1.1 Java installation</w:t>
       </w:r>
       <w:bookmarkEnd w:id="10"/>
     </w:p>
     <w:p>
       <w:pPr>
+        <w:jc w:val="both"/>
+        <w:rPr>
+          <w:color w:val="000000"/>
+        </w:rPr>
+      </w:pPr>
+      <w:r>
+        <w:rPr>
+          <w:color w:val="000000"/>
+        </w:rPr>
+        <w:t xml:space="preserve">To use </w:t>
+      </w:r>
+      <w:proofErr w:type="spellStart"/>
+      <w:r>
+        <w:rPr>
+          <w:color w:val="000000"/>
+        </w:rPr>
+        <w:t>iREVEAL</w:t>
+      </w:r>
+      <w:proofErr w:type="spellEnd"/>
+      <w:r>
+        <w:rPr>
+          <w:color w:val="000000"/>
+        </w:rPr>
+        <w:t>, you need</w:t>
+      </w:r>
+      <w:r>
+        <w:rPr>
+          <w:color w:val="000000"/>
+        </w:rPr>
+        <w:t xml:space="preserve"> to have </w:t>
+      </w:r>
+      <w:r>
+        <w:rPr>
+          <w:color w:val="000000"/>
+        </w:rPr>
+        <w:t xml:space="preserve">java </w:t>
+      </w:r>
+      <w:r>
+        <w:rPr>
+          <w:color w:val="000000"/>
+        </w:rPr>
+        <w:t>runtime environment (JRE)</w:t>
+      </w:r>
+      <w:r>
+        <w:rPr>
+          <w:color w:val="000000"/>
+        </w:rPr>
+        <w:t xml:space="preserve"> </w:t>
+      </w:r>
+      <w:r>
+        <w:rPr>
+          <w:color w:val="000000"/>
+        </w:rPr>
+        <w:t>installed on the system.</w:t>
+      </w:r>
+      <w:r>
+        <w:rPr>
+          <w:color w:val="000000"/>
+        </w:rPr>
+        <w:t xml:space="preserve"> </w:t>
+      </w:r>
+      <w:r>
+        <w:rPr>
+          <w:color w:val="000000"/>
+        </w:rPr>
+        <w:t xml:space="preserve"> To check if java is installed, open command line </w:t>
+      </w:r>
+      <w:r>
+        <w:rPr>
+          <w:color w:val="000000"/>
+        </w:rPr>
+        <w:t xml:space="preserve">window </w:t>
+      </w:r>
+      <w:r>
+        <w:rPr>
+          <w:color w:val="000000"/>
+        </w:rPr>
+        <w:t>and on prompt check for java version</w:t>
+      </w:r>
+      <w:r>
+        <w:rPr>
+          <w:color w:val="000000"/>
+        </w:rPr>
+        <w:t xml:space="preserve"> by type a command “java –version”.  Y</w:t>
+      </w:r>
+      <w:r>
+        <w:rPr>
+          <w:color w:val="000000"/>
+        </w:rPr>
+        <w:t>ou should get appropriate response</w:t>
+      </w:r>
+      <w:r>
+        <w:rPr>
+          <w:color w:val="000000"/>
+        </w:rPr>
+        <w:t xml:space="preserve"> listing java version. For example,</w:t>
+      </w:r>
+    </w:p>
+    <w:p>
+      <w:pPr>
+        <w:ind w:firstLine="720"/>
+        <w:rPr>
+          <w:color w:val="000000"/>
+        </w:rPr>
+      </w:pPr>
+      <w:proofErr w:type="gramStart"/>
+      <w:r>
+        <w:rPr>
+          <w:color w:val="000000"/>
+        </w:rPr>
+        <w:t>java</w:t>
+      </w:r>
+      <w:proofErr w:type="gramEnd"/>
+      <w:r>
+        <w:rPr>
+          <w:color w:val="000000"/>
+        </w:rPr>
+        <w:t xml:space="preserve"> version 1.</w:t>
+      </w:r>
+      <w:r>
+        <w:rPr>
+          <w:color w:val="000000"/>
+        </w:rPr>
+        <w:t>7</w:t>
+      </w:r>
+      <w:r>
+        <w:rPr>
+          <w:color w:val="000000"/>
+        </w:rPr>
+        <w:t>.x.x &lt;build 1.6.x.x&gt;</w:t>
+      </w:r>
+    </w:p>
+    <w:p>
+      <w:pPr>
+        <w:ind w:firstLine="720"/>
+        <w:rPr>
+          <w:color w:val="000000"/>
+        </w:rPr>
+      </w:pPr>
+      <w:proofErr w:type="gramStart"/>
+      <w:r>
+        <w:rPr>
+          <w:color w:val="000000"/>
+        </w:rPr>
+        <w:t>Java(</w:t>
+      </w:r>
+      <w:proofErr w:type="gramEnd"/>
+      <w:r>
+        <w:rPr>
+          <w:color w:val="000000"/>
+        </w:rPr>
+        <w:t xml:space="preserve">SE)  TM Runtime Environment </w:t>
+      </w:r>
+    </w:p>
+    <w:p>
+      <w:pPr>
+        <w:rPr>
+          <w:color w:val="000000"/>
+        </w:rPr>
+      </w:pPr>
+    </w:p>
+    <w:p>
+      <w:pPr>
+        <w:rPr>
+          <w:color w:val="000000"/>
+        </w:rPr>
+      </w:pPr>
+      <w:r>
+        <w:rPr>
+          <w:color w:val="000000"/>
+        </w:rPr>
+        <w:t xml:space="preserve">If </w:t>
+      </w:r>
+      <w:r>
+        <w:rPr>
+          <w:color w:val="000000"/>
+        </w:rPr>
+        <w:t>JRE is not already installed, please install appropriate 32bit or 64 bit J</w:t>
+      </w:r>
+      <w:r>
+        <w:rPr>
+          <w:color w:val="000000"/>
+        </w:rPr>
+        <w:t>RE</w:t>
+      </w:r>
+    </w:p>
+    <w:p>
+      <w:pPr>
+        <w:rPr>
+          <w:color w:val="000000"/>
+        </w:rPr>
+      </w:pPr>
+    </w:p>
+    <w:p>
+      <w:pPr>
+        <w:rPr>
+          <w:color w:val="000000"/>
+        </w:rPr>
+      </w:pPr>
+      <w:r>
+        <w:rPr>
+          <w:color w:val="000000"/>
+        </w:rPr>
+        <w:lastRenderedPageBreak/>
+        <w:t>(</w:t>
+      </w:r>
+      <w:proofErr w:type="gramStart"/>
+      <w:r>
+        <w:rPr>
+          <w:color w:val="000000"/>
+        </w:rPr>
+        <w:t>download</w:t>
+      </w:r>
+      <w:proofErr w:type="gramEnd"/>
+      <w:r>
+        <w:rPr>
+          <w:color w:val="000000"/>
+        </w:rPr>
+        <w:t xml:space="preserve"> link-  http://www.oracle.com/technetwork/java/javase/downloads/index.html) </w:t>
+      </w:r>
+    </w:p>
+    <w:p>
+      <w:pPr>
+        <w:rPr>
+          <w:color w:val="000000"/>
+        </w:rPr>
+      </w:pPr>
+    </w:p>
+    <w:p>
+      <w:pPr>
+        <w:rPr>
+          <w:color w:val="000000"/>
+        </w:rPr>
+      </w:pPr>
+      <w:r>
+        <w:rPr>
+          <w:color w:val="000000"/>
+        </w:rPr>
+        <w:t>For a developer who wants to modify the Java source code, JDK needs to be installed.  Usually JDK contains the JRE.</w:t>
+      </w:r>
+    </w:p>
+    <w:p>
+      <w:pPr>
         <w:pStyle w:val="Heading3"/>
-        <w:rPr>
-          <w:b w:val="0"/>
-        </w:rPr>
-      </w:pPr>
-      <w:bookmarkStart w:id="11" w:name="_Toc506562203"/>
-      <w:r>
-        <w:rPr>
-          <w:b w:val="0"/>
-        </w:rPr>
-        <w:t>Follow AspenTech’s installation guide to install ACM and Aspen Plus version 9 or higher</w:t>
-      </w:r>
-      <w:r>
-        <w:rPr>
-          <w:b w:val="0"/>
-        </w:rPr>
-        <w:t>.</w:t>
+      </w:pPr>
+    </w:p>
+    <w:p>
+      <w:pPr>
+        <w:pStyle w:val="Heading3"/>
+      </w:pPr>
+      <w:bookmarkStart w:id="11" w:name="_Toc507148084"/>
+      <w:r>
+        <w:t>3.1.</w:t>
+      </w:r>
+      <w:r>
+        <w:t xml:space="preserve">2 </w:t>
+      </w:r>
+      <w:r>
+        <w:t>Aspen Installation</w:t>
       </w:r>
       <w:bookmarkEnd w:id="11"/>
     </w:p>
     <w:p>
       <w:pPr>
-        <w:rPr>
-          <w:color w:val="000000"/>
-        </w:rPr>
-      </w:pPr>
-    </w:p>
-    <w:p>
-      <w:pPr>
-        <w:pStyle w:val="Heading2"/>
-      </w:pPr>
-      <w:bookmarkStart w:id="12" w:name="_Toc506562204"/>
-      <w:r>
-        <w:t>Product Build (</w:t>
-      </w:r>
-      <w:r>
-        <w:t>For Developers Only</w:t>
-      </w:r>
-      <w:r>
-        <w:t>)</w:t>
+        <w:pStyle w:val="Heading3"/>
+        <w:rPr>
+          <w:b w:val="0"/>
+        </w:rPr>
+      </w:pPr>
+      <w:bookmarkStart w:id="12" w:name="_Toc507148085"/>
+      <w:r>
+        <w:rPr>
+          <w:b w:val="0"/>
+        </w:rPr>
+        <w:t xml:space="preserve">Follow </w:t>
+      </w:r>
+      <w:proofErr w:type="spellStart"/>
+      <w:r>
+        <w:rPr>
+          <w:b w:val="0"/>
+        </w:rPr>
+        <w:t>AspenTech’s</w:t>
+      </w:r>
+      <w:proofErr w:type="spellEnd"/>
+      <w:r>
+        <w:rPr>
+          <w:b w:val="0"/>
+        </w:rPr>
+        <w:t xml:space="preserve"> installation guide to install ACM and Aspen Plus version 9 or higher</w:t>
+      </w:r>
+      <w:r>
+        <w:rPr>
+          <w:b w:val="0"/>
+        </w:rPr>
+        <w:t>.</w:t>
       </w:r>
       <w:bookmarkEnd w:id="12"/>
     </w:p>
     <w:p>
       <w:pPr>
-        <w:ind w:left="360"/>
-        <w:rPr>
-          <w:sz w:val="28"/>
-        </w:rPr>
-      </w:pPr>
-      <w:r>
-        <w:rPr>
-          <w:sz w:val="28"/>
-        </w:rPr>
+        <w:rPr>
+          <w:color w:val="000000"/>
+        </w:rPr>
+      </w:pPr>
+    </w:p>
+    <w:p>
+      <w:pPr>
+        <w:pStyle w:val="Heading2"/>
+      </w:pPr>
+      <w:bookmarkStart w:id="13" w:name="_Toc507148086"/>
+      <w:r>
+        <w:t>Product Build (</w:t>
+      </w:r>
+      <w:r>
+        <w:t>For Developers Only</w:t>
+      </w:r>
+      <w:r>
+        <w:t>)</w:t>
+      </w:r>
+      <w:bookmarkEnd w:id="13"/>
+    </w:p>
+    <w:p>
+      <w:pPr>
+        <w:jc w:val="both"/>
+      </w:pPr>
+      <w:r>
         <w:t>Most users need not perform this step.</w:t>
       </w:r>
       <w:r>
-        <w:rPr>
-          <w:sz w:val="28"/>
-        </w:rPr>
-        <w:t xml:space="preserve"> User can download the iREVEAL installer directly from CCSI product page and skip section 3.2.</w:t>
+        <w:t xml:space="preserve"> User can download the </w:t>
+      </w:r>
+      <w:proofErr w:type="spellStart"/>
+      <w:r>
+        <w:t>iREVEAL</w:t>
+      </w:r>
+      <w:proofErr w:type="spellEnd"/>
+      <w:r>
+        <w:t xml:space="preserve"> installer directly from CCSI product page and skip section 3.2.</w:t>
       </w:r>
     </w:p>
-    <w:p/>
     <w:p>
       <w:pPr>
-        <w:ind w:left="360"/>
-      </w:pPr>
-      <w:r>
-        <w:t>To build iR</w:t>
+        <w:jc w:val="both"/>
+      </w:pPr>
+    </w:p>
+    <w:p>
+      <w:pPr>
+        <w:jc w:val="both"/>
+      </w:pPr>
+      <w:proofErr w:type="spellStart"/>
+      <w:proofErr w:type="gramStart"/>
+      <w:r>
+        <w:t>iREVEAL</w:t>
+      </w:r>
+      <w:proofErr w:type="spellEnd"/>
+      <w:proofErr w:type="gramEnd"/>
+      <w:r>
+        <w:t xml:space="preserve"> contains both Java and C++ source codes.  The main executable is in C++, which calls the Java classes packed in a jar file.</w:t>
+      </w:r>
+    </w:p>
+    <w:p>
+      <w:pPr>
+        <w:jc w:val="both"/>
+      </w:pPr>
+    </w:p>
+    <w:p>
+      <w:pPr>
+        <w:jc w:val="both"/>
+      </w:pPr>
+      <w:r>
+        <w:t xml:space="preserve">To build </w:t>
+      </w:r>
+      <w:proofErr w:type="spellStart"/>
+      <w:r>
+        <w:t>iR</w:t>
       </w:r>
       <w:r>
         <w:t>eveal</w:t>
       </w:r>
-      <w:r>
-        <w:t xml:space="preserve"> jar file directly from source, the user ma</w:t>
+      <w:proofErr w:type="spellEnd"/>
+      <w:r>
+        <w:t xml:space="preserve"> jar file from </w:t>
+      </w:r>
+      <w:r>
+        <w:t xml:space="preserve">Java </w:t>
+      </w:r>
+      <w:r>
+        <w:t>source</w:t>
+      </w:r>
+      <w:r>
+        <w:t xml:space="preserve"> code</w:t>
+      </w:r>
+      <w:r>
+        <w:t>, the user ma</w:t>
       </w:r>
       <w:r>
         <w:t>y follow the instructions below</w:t>
@@ -3163,6 +3544,8 @@
           <w:ilvl w:val="0"/>
           <w:numId w:val="33"/>
         </w:numPr>
+        <w:ind w:left="0" w:firstLine="0"/>
+        <w:jc w:val="both"/>
         <w:rPr>
           <w:rStyle w:val="Hyperlink"/>
           <w:color w:val="auto"/>
@@ -3170,10 +3553,24 @@
         </w:rPr>
       </w:pPr>
       <w:r>
-        <w:t xml:space="preserve">Checkout the iREVEAL code from </w:t>
-      </w:r>
-      <w:r>
-        <w:t>our Github site</w:t>
+        <w:t xml:space="preserve">Checkout the </w:t>
+      </w:r>
+      <w:proofErr w:type="spellStart"/>
+      <w:r>
+        <w:t>iREVEAL</w:t>
+      </w:r>
+      <w:proofErr w:type="spellEnd"/>
+      <w:r>
+        <w:t xml:space="preserve"> code from </w:t>
+      </w:r>
+      <w:r>
+        <w:t>our GitH</w:t>
+      </w:r>
+      <w:r>
+        <w:t>ub site</w:t>
+      </w:r>
+      <w:r>
+        <w:t>, www.github.com/CCSI-toolset</w:t>
       </w:r>
     </w:p>
     <w:p>
@@ -3183,6 +3580,8 @@
           <w:ilvl w:val="0"/>
           <w:numId w:val="33"/>
         </w:numPr>
+        <w:ind w:left="0" w:firstLine="0"/>
+        <w:jc w:val="both"/>
         <w:rPr>
           <w:color w:val="000000" w:themeColor="text1"/>
         </w:rPr>
@@ -3259,165 +3658,381 @@
           <w:ilvl w:val="0"/>
           <w:numId w:val="33"/>
         </w:numPr>
-      </w:pPr>
-      <w:r>
-        <w:t>Change directory “Java” folder.  Run script “</w:t>
+        <w:ind w:left="0" w:firstLine="0"/>
+        <w:jc w:val="both"/>
+      </w:pPr>
+      <w:r>
+        <w:t>Change directory</w:t>
+      </w:r>
+      <w:r>
+        <w:t xml:space="preserve"> to</w:t>
+      </w:r>
+      <w:r>
+        <w:t xml:space="preserve"> “Java” folder.  Run script “</w:t>
       </w:r>
       <w:r>
         <w:t>make_ireveal_jar.bat</w:t>
       </w:r>
       <w:r>
         <w:t>” on Windows or “make_ireveal_jar.sh” on Linux.  It will create a jar file name “iReveal.jar”</w:t>
+      </w:r>
+      <w:r>
+        <w:t xml:space="preserve"> in the “Java” directory.</w:t>
       </w:r>
     </w:p>
     <w:p>
       <w:pPr>
         <w:pStyle w:val="ListParagraph"/>
-        <w:ind w:left="1080"/>
+        <w:ind w:left="0"/>
+        <w:jc w:val="both"/>
       </w:pPr>
     </w:p>
     <w:p>
       <w:pPr>
-        <w:ind w:left="360"/>
-      </w:pPr>
-      <w:r>
-        <w:t>To build C++ executable file iReveal.exe, the user may follow the instructions below:</w:t>
+        <w:jc w:val="both"/>
+      </w:pPr>
+      <w:r>
+        <w:t xml:space="preserve">To build C++ executable file </w:t>
+      </w:r>
+      <w:r>
+        <w:t>“</w:t>
+      </w:r>
+      <w:r>
+        <w:t>iReveal.exe</w:t>
+      </w:r>
+      <w:r>
+        <w:t xml:space="preserve">” on Windows, </w:t>
+      </w:r>
+      <w:r>
+        <w:t xml:space="preserve">open “iReveal.sln” file in Visual Studio and run “Build” command.  The </w:t>
+      </w:r>
+      <w:r>
+        <w:t>executable file will be in the “Release” folder.</w:t>
       </w:r>
     </w:p>
     <w:p>
       <w:pPr>
-        <w:ind w:left="360"/>
-      </w:pPr>
-      <w:r>
-        <w:t xml:space="preserve">On Windows, open “iReveal.sln” file in Visual Studio and run “Build” command.  The </w:t>
-      </w:r>
-      <w:r>
-        <w:t>executable file will be in the “Release” folder.</w:t>
-      </w:r>
+        <w:jc w:val="both"/>
+      </w:pPr>
     </w:p>
     <w:p>
       <w:pPr>
-        <w:ind w:left="360"/>
-      </w:pPr>
-      <w:r>
-        <w:t>On Linux, change directory to “iReveal” and run command “make”.  An executable file iReveal will be created in the same directory.</w:t>
-      </w:r>
-    </w:p>
-    <w:p>
-      <w:pPr>
-        <w:ind w:left="360"/>
-      </w:pPr>
-    </w:p>
-    <w:p>
-      <w:pPr>
-        <w:pStyle w:val="Heading2"/>
-      </w:pPr>
-      <w:bookmarkStart w:id="13" w:name="_Toc333225022"/>
-      <w:bookmarkStart w:id="14" w:name="_Toc506562205"/>
-      <w:r>
-        <w:t>Product Installation</w:t>
-      </w:r>
-      <w:bookmarkEnd w:id="13"/>
-      <w:bookmarkEnd w:id="14"/>
-    </w:p>
-    <w:p>
-      <w:pPr>
-        <w:pStyle w:val="ListParagraph"/>
-        <w:spacing w:after="6"/>
-        <w:rPr>
-          <w:color w:val="000000"/>
-        </w:rPr>
-      </w:pPr>
-      <w:r>
-        <w:rPr>
-          <w:color w:val="000000"/>
-        </w:rPr>
-        <w:t>IREVEAL is a command line based product.  The binary executable code contains only two files “iReveal.jar” and “iReveal.exe” (Windows) or “iReveal” (Linux), which can be built as discussed in Section 2.  To install the software, simply copy the two files and paste to a directory on yo</w:t>
-      </w:r>
-      <w:r>
-        <w:rPr>
-          <w:color w:val="000000"/>
-        </w:rPr>
-        <w:t>ur Windows or Linux machine (They have</w:t>
-      </w:r>
-      <w:r>
-        <w:rPr>
-          <w:color w:val="000000"/>
-        </w:rPr>
-        <w:t xml:space="preserve"> to be in the same directory).  You can use that directory to run the commands.  If you want to run it in any directory, please add that directory to you</w:t>
-      </w:r>
-      <w:r>
-        <w:rPr>
-          <w:color w:val="000000"/>
-        </w:rPr>
-        <w:t>r PATH environmental variable.</w:t>
-      </w:r>
-    </w:p>
-    <w:p>
-      <w:pPr>
-        <w:pStyle w:val="ListParagraph"/>
-        <w:spacing w:after="6"/>
-        <w:rPr>
-          <w:color w:val="000000"/>
-        </w:rPr>
-      </w:pPr>
-      <w:r>
-        <w:rPr>
-          <w:color w:val="000000"/>
-        </w:rPr>
-        <w:t>For the Linux user, usually “.profile” in user’s home directory needs to be edited to add the directory of other two too files to the $PATH environmental variable.  Also make sure “</w:t>
-      </w:r>
-      <w:r>
-        <w:rPr>
-          <w:color w:val="000000"/>
-        </w:rPr>
-        <w:t>export PATH=.:$PATH</w:t>
-      </w:r>
-      <w:r>
-        <w:rPr>
-          <w:color w:val="000000"/>
-        </w:rPr>
-        <w:t>” is included in the “.profile” file such that the executable “iReveal” can be run without adding “./” before the command.</w:t>
-      </w:r>
-    </w:p>
-    <w:p>
-      <w:pPr>
-        <w:pStyle w:val="ListParagraph"/>
-        <w:spacing w:after="6"/>
-        <w:rPr>
-          <w:color w:val="000000"/>
-        </w:rPr>
-      </w:pPr>
-      <w:r>
-        <w:rPr>
-          <w:color w:val="000000"/>
-        </w:rPr>
-        <w:t>The user does not need to change CLASSPATH environmental variable as long as the “iReveal.jar” file is in the same directory as the executable file.</w:t>
+        <w:jc w:val="both"/>
+      </w:pPr>
+      <w:r>
+        <w:t>To build C++ executable file “</w:t>
+      </w:r>
+      <w:proofErr w:type="spellStart"/>
+      <w:r>
+        <w:t>iReveal</w:t>
+      </w:r>
+      <w:proofErr w:type="spellEnd"/>
+      <w:r>
+        <w:t>” on</w:t>
+      </w:r>
+      <w:r>
+        <w:t xml:space="preserve"> Linux, change directory to “</w:t>
+      </w:r>
+      <w:proofErr w:type="spellStart"/>
+      <w:r>
+        <w:t>iRev</w:t>
+      </w:r>
+      <w:r>
+        <w:t>eal</w:t>
+      </w:r>
+      <w:proofErr w:type="spellEnd"/>
+      <w:r>
+        <w:t>” and run command “make”.  The</w:t>
+      </w:r>
+      <w:r>
+        <w:t xml:space="preserve"> executable file </w:t>
+      </w:r>
+      <w:r>
+        <w:t>“</w:t>
+      </w:r>
+      <w:proofErr w:type="spellStart"/>
+      <w:r>
+        <w:t>iReveal</w:t>
+      </w:r>
+      <w:proofErr w:type="spellEnd"/>
+      <w:r>
+        <w:t>”</w:t>
+      </w:r>
+      <w:r>
+        <w:t xml:space="preserve"> will be created in the same directory.</w:t>
       </w:r>
     </w:p>
     <w:p/>
     <w:p>
       <w:pPr>
-        <w:pStyle w:val="Heading1"/>
-      </w:pPr>
-      <w:bookmarkStart w:id="15" w:name="_Toc506562206"/>
-      <w:r>
-        <w:t>Installation Test</w:t>
-      </w:r>
-      <w:bookmarkEnd w:id="15"/>
-      <w:r>
-        <w:t xml:space="preserve">  </w:t>
+        <w:jc w:val="both"/>
+      </w:pPr>
+      <w:r>
+        <w:t>After the “iReveal.jar” and the C++ executable file are created, the developer need to put the two files in the same directory and install it in an installation directory.  The developer can choose to create an installer for end users.  Make sure the two files are in the same directory after installed.</w:t>
       </w:r>
     </w:p>
     <w:p>
       <w:pPr>
+        <w:pStyle w:val="Heading2"/>
+      </w:pPr>
+      <w:bookmarkStart w:id="14" w:name="_Toc333225022"/>
+      <w:bookmarkStart w:id="15" w:name="_Toc507148087"/>
+      <w:r>
+        <w:t>Product Installation</w:t>
+      </w:r>
+      <w:bookmarkEnd w:id="14"/>
+      <w:bookmarkEnd w:id="15"/>
+    </w:p>
+    <w:p>
+      <w:pPr>
+        <w:pStyle w:val="ListParagraph"/>
+        <w:spacing w:after="6"/>
+        <w:ind w:left="0"/>
+        <w:jc w:val="both"/>
         <w:rPr>
           <w:color w:val="000000"/>
         </w:rPr>
       </w:pPr>
-      <w:r>
-        <w:t>To test iREVEAL</w:t>
-      </w:r>
+      <w:proofErr w:type="spellStart"/>
+      <w:proofErr w:type="gramStart"/>
+      <w:r>
+        <w:rPr>
+          <w:color w:val="000000"/>
+        </w:rPr>
+        <w:t>i</w:t>
+      </w:r>
+      <w:r>
+        <w:rPr>
+          <w:color w:val="000000"/>
+        </w:rPr>
+        <w:t>REVEAL</w:t>
+      </w:r>
+      <w:proofErr w:type="spellEnd"/>
+      <w:proofErr w:type="gramEnd"/>
+      <w:r>
+        <w:rPr>
+          <w:color w:val="000000"/>
+        </w:rPr>
+        <w:t xml:space="preserve"> is a command line based product.  The</w:t>
+      </w:r>
+      <w:r>
+        <w:rPr>
+          <w:color w:val="000000"/>
+        </w:rPr>
+        <w:t xml:space="preserve"> binary executables include</w:t>
+      </w:r>
+      <w:r>
+        <w:rPr>
+          <w:color w:val="000000"/>
+        </w:rPr>
+        <w:t xml:space="preserve"> only two files “iReveal.jar” </w:t>
+      </w:r>
+      <w:r>
+        <w:rPr>
+          <w:color w:val="000000"/>
+        </w:rPr>
+        <w:t xml:space="preserve">in the “Java” folder </w:t>
+      </w:r>
+      <w:r>
+        <w:rPr>
+          <w:color w:val="000000"/>
+        </w:rPr>
+        <w:t>and “iReveal.exe” (Windows) or “</w:t>
+      </w:r>
+      <w:proofErr w:type="spellStart"/>
+      <w:r>
+        <w:rPr>
+          <w:color w:val="000000"/>
+        </w:rPr>
+        <w:t>iReveal</w:t>
+      </w:r>
+      <w:proofErr w:type="spellEnd"/>
+      <w:r>
+        <w:rPr>
+          <w:color w:val="000000"/>
+        </w:rPr>
+        <w:t>” (Linux)</w:t>
+      </w:r>
+      <w:r>
+        <w:rPr>
+          <w:color w:val="000000"/>
+        </w:rPr>
+        <w:t xml:space="preserve"> in the “Release” folder</w:t>
+      </w:r>
+      <w:r>
+        <w:rPr>
+          <w:color w:val="000000"/>
+        </w:rPr>
+        <w:t xml:space="preserve">, which can be built as discussed in Section 2.  To install the software, simply copy the two files and paste </w:t>
+      </w:r>
+      <w:r>
+        <w:rPr>
+          <w:color w:val="000000"/>
+        </w:rPr>
+        <w:t xml:space="preserve">them </w:t>
+      </w:r>
+      <w:r>
+        <w:rPr>
+          <w:color w:val="000000"/>
+        </w:rPr>
+        <w:t>to a directory on yo</w:t>
+      </w:r>
+      <w:r>
+        <w:rPr>
+          <w:color w:val="000000"/>
+        </w:rPr>
+        <w:t>ur Windows or Linux machine (They have</w:t>
+      </w:r>
+      <w:r>
+        <w:rPr>
+          <w:color w:val="000000"/>
+        </w:rPr>
+        <w:t xml:space="preserve"> to be in the same directory).  You can use that directory to run the commands.  If you want to run it in any directory, please add that directory to you</w:t>
+      </w:r>
+      <w:r>
+        <w:rPr>
+          <w:color w:val="000000"/>
+        </w:rPr>
+        <w:t>r PATH environmental variable.</w:t>
+      </w:r>
+    </w:p>
+    <w:p>
+      <w:pPr>
+        <w:pStyle w:val="ListParagraph"/>
+        <w:spacing w:after="6"/>
+        <w:ind w:left="0"/>
+        <w:jc w:val="both"/>
+        <w:rPr>
+          <w:color w:val="000000"/>
+        </w:rPr>
+      </w:pPr>
+    </w:p>
+    <w:p>
+      <w:pPr>
+        <w:pStyle w:val="ListParagraph"/>
+        <w:spacing w:after="6"/>
+        <w:ind w:left="0"/>
+        <w:jc w:val="both"/>
+        <w:rPr>
+          <w:color w:val="000000"/>
+        </w:rPr>
+      </w:pPr>
+      <w:r>
+        <w:rPr>
+          <w:color w:val="000000"/>
+        </w:rPr>
+        <w:t xml:space="preserve">For the Linux user, usually “.profile” in user’s home directory needs to be edited to add the </w:t>
+      </w:r>
+      <w:r>
+        <w:rPr>
+          <w:color w:val="000000"/>
+        </w:rPr>
+        <w:t xml:space="preserve">installation </w:t>
+      </w:r>
+      <w:r>
+        <w:rPr>
+          <w:color w:val="000000"/>
+        </w:rPr>
+        <w:t>directory to the $PATH environmental variable.  Also make sure “</w:t>
+      </w:r>
+      <w:r>
+        <w:rPr>
+          <w:color w:val="000000"/>
+        </w:rPr>
+        <w:t>export PATH=</w:t>
+      </w:r>
+      <w:proofErr w:type="gramStart"/>
+      <w:r>
+        <w:rPr>
+          <w:color w:val="000000"/>
+        </w:rPr>
+        <w:t>.:</w:t>
+      </w:r>
+      <w:proofErr w:type="gramEnd"/>
+      <w:r>
+        <w:rPr>
+          <w:color w:val="000000"/>
+        </w:rPr>
+        <w:t>$PATH</w:t>
+      </w:r>
+      <w:r>
+        <w:rPr>
+          <w:color w:val="000000"/>
+        </w:rPr>
+        <w:t>” is included in the “.profile” file such that the executable “</w:t>
+      </w:r>
+      <w:proofErr w:type="spellStart"/>
+      <w:r>
+        <w:rPr>
+          <w:color w:val="000000"/>
+        </w:rPr>
+        <w:t>iReveal</w:t>
+      </w:r>
+      <w:proofErr w:type="spellEnd"/>
+      <w:r>
+        <w:rPr>
+          <w:color w:val="000000"/>
+        </w:rPr>
+        <w:t>” can be run without adding “./” before the command.</w:t>
+      </w:r>
+    </w:p>
+    <w:p>
+      <w:pPr>
+        <w:spacing w:after="6"/>
+        <w:jc w:val="both"/>
+        <w:rPr>
+          <w:color w:val="000000"/>
+        </w:rPr>
+      </w:pPr>
+    </w:p>
+    <w:p>
+      <w:pPr>
+        <w:spacing w:after="6"/>
+        <w:jc w:val="both"/>
+        <w:rPr>
+          <w:color w:val="000000"/>
+        </w:rPr>
+      </w:pPr>
+      <w:r>
+        <w:rPr>
+          <w:color w:val="000000"/>
+        </w:rPr>
+        <w:lastRenderedPageBreak/>
+        <w:t>The user does not need to change CLASSPATH environmental variable as long as the “iReveal.jar” file is in the same directory as the executable file.</w:t>
+      </w:r>
+    </w:p>
+    <w:p>
+      <w:pPr>
+        <w:jc w:val="both"/>
+      </w:pPr>
+    </w:p>
+    <w:p>
+      <w:pPr>
+        <w:pStyle w:val="Heading1"/>
+      </w:pPr>
+      <w:bookmarkStart w:id="16" w:name="_Toc507148088"/>
+      <w:r>
+        <w:t>Installation Test</w:t>
+      </w:r>
+      <w:bookmarkEnd w:id="16"/>
+      <w:r>
+        <w:t xml:space="preserve">  </w:t>
+      </w:r>
+    </w:p>
+    <w:p>
+      <w:pPr>
+        <w:rPr>
+          <w:color w:val="000000"/>
+        </w:rPr>
+      </w:pPr>
+      <w:r>
+        <w:t xml:space="preserve">To test </w:t>
+      </w:r>
+      <w:proofErr w:type="spellStart"/>
+      <w:r>
+        <w:t>iREVEAL</w:t>
+      </w:r>
+      <w:proofErr w:type="spellEnd"/>
       <w:r>
         <w:t xml:space="preserve"> installation</w:t>
       </w:r>
@@ -3425,7 +4040,36 @@
         <w:t xml:space="preserve">, </w:t>
       </w:r>
       <w:r>
-        <w:t>open a DOS window and type iReveal.exe –v.  The version number will be printed to the screen.  On Linux, type ./iReveal –v.</w:t>
+        <w:t xml:space="preserve">open a DOS window and type </w:t>
+      </w:r>
+      <w:r>
+        <w:t>“</w:t>
+      </w:r>
+      <w:r>
+        <w:t>iReveal.exe –v</w:t>
+      </w:r>
+      <w:r>
+        <w:t>”</w:t>
+      </w:r>
+      <w:r>
+        <w:t>.  The version number will be printed t</w:t>
+      </w:r>
+      <w:r>
+        <w:t>o the screen.  On Linux, type “</w:t>
+      </w:r>
+      <w:proofErr w:type="spellStart"/>
+      <w:r>
+        <w:t>iReveal</w:t>
+      </w:r>
+      <w:proofErr w:type="spellEnd"/>
+      <w:r>
+        <w:t xml:space="preserve"> –v</w:t>
+      </w:r>
+      <w:r>
+        <w:t>”</w:t>
+      </w:r>
+      <w:r>
+        <w:t>.</w:t>
       </w:r>
     </w:p>
     <w:p/>
@@ -3433,20 +4077,9 @@
       <w:pPr>
         <w:pStyle w:val="Heading1"/>
       </w:pPr>
-      <w:bookmarkStart w:id="16" w:name="_Toc506562207"/>
-      <w:r>
-        <w:lastRenderedPageBreak/>
+      <w:bookmarkStart w:id="17" w:name="_Toc507148089"/>
+      <w:r>
         <w:t>Installation Problems</w:t>
-      </w:r>
-      <w:bookmarkEnd w:id="16"/>
-    </w:p>
-    <w:p>
-      <w:pPr>
-        <w:pStyle w:val="Heading2"/>
-      </w:pPr>
-      <w:bookmarkStart w:id="17" w:name="_Toc506562208"/>
-      <w:r>
-        <w:t>Known Issues/Fixes</w:t>
       </w:r>
       <w:bookmarkEnd w:id="17"/>
     </w:p>
@@ -3454,11 +4087,26 @@
       <w:pPr>
         <w:pStyle w:val="Heading2"/>
       </w:pPr>
-      <w:bookmarkStart w:id="18" w:name="_Toc506562209"/>
+      <w:bookmarkStart w:id="18" w:name="_Toc507148090"/>
+      <w:r>
+        <w:t>Known Issues/Fixes</w:t>
+      </w:r>
+      <w:bookmarkEnd w:id="18"/>
+    </w:p>
+    <w:p>
+      <w:r>
+        <w:t>For Linux, make sure the “.profile” file is revised as described in Section 3.  You make need to issue a command “source .profile” to make sure the PATH is set correctly.</w:t>
+      </w:r>
+    </w:p>
+    <w:p>
+      <w:pPr>
+        <w:pStyle w:val="Heading2"/>
+      </w:pPr>
+      <w:bookmarkStart w:id="19" w:name="_Toc507148091"/>
       <w:r>
         <w:t>Reporting Installation issues</w:t>
       </w:r>
-      <w:bookmarkEnd w:id="18"/>
+      <w:bookmarkEnd w:id="19"/>
     </w:p>
     <w:p>
       <w:pPr>
@@ -3506,7 +4154,15 @@
           <w:color w:val="auto"/>
           <w:u w:val="none"/>
         </w:rPr>
-        <w:t>The email of lead development team for this product are :</w:t>
+        <w:t>The email of lead develop</w:t>
+      </w:r>
+      <w:r>
+        <w:rPr>
+          <w:rStyle w:val="Hyperlink"/>
+          <w:color w:val="auto"/>
+          <w:u w:val="none"/>
+        </w:rPr>
+        <w:t>ment team for this product is</w:t>
       </w:r>
     </w:p>
     <w:p>
@@ -3514,9 +4170,8 @@
         <w:r>
           <w:rPr>
             <w:rStyle w:val="Hyperlink"/>
-            <w:u w:val="none"/>
           </w:rPr>
-          <w:t>Jinliang.Ma@netl.gov</w:t>
+          <w:t>jinliang.ma@netl.doe.gov</w:t>
         </w:r>
       </w:hyperlink>
       <w:r>
@@ -3546,7 +4201,7 @@
 </file>
 
 <file path=word/endnotes.xml><?xml version="1.0" encoding="utf-8"?>
-<w:endnotes xmlns:wpc="http://schemas.microsoft.com/office/word/2010/wordprocessingCanvas" xmlns:cx="http://schemas.microsoft.com/office/drawing/2014/chartex" xmlns:cx1="http://schemas.microsoft.com/office/drawing/2015/9/8/chartex" xmlns:mc="http://schemas.openxmlformats.org/markup-compatibility/2006" xmlns:o="urn:schemas-microsoft-com:office:office" xmlns:r="http://schemas.openxmlformats.org/officeDocument/2006/relationships" xmlns:m="http://schemas.openxmlformats.org/officeDocument/2006/math" xmlns:v="urn:schemas-microsoft-com:vml" xmlns:wp14="http://schemas.microsoft.com/office/word/2010/wordprocessingDrawing" xmlns:wp="http://schemas.openxmlformats.org/drawingml/2006/wordprocessingDrawing" xmlns:w10="urn:schemas-microsoft-com:office:word" xmlns:w="http://schemas.openxmlformats.org/wordprocessingml/2006/main" xmlns:w14="http://schemas.microsoft.com/office/word/2010/wordml" xmlns:w15="http://schemas.microsoft.com/office/word/2012/wordml" xmlns:w16se="http://schemas.microsoft.com/office/word/2015/wordml/symex" xmlns:wpg="http://schemas.microsoft.com/office/word/2010/wordprocessingGroup" xmlns:wpi="http://schemas.microsoft.com/office/word/2010/wordprocessingInk" xmlns:wne="http://schemas.microsoft.com/office/word/2006/wordml" xmlns:wps="http://schemas.microsoft.com/office/word/2010/wordprocessingShape" mc:Ignorable="w14 w15 w16se wp14">
+<w:endnotes xmlns:wpc="http://schemas.microsoft.com/office/word/2010/wordprocessingCanvas" xmlns:mc="http://schemas.openxmlformats.org/markup-compatibility/2006" xmlns:o="urn:schemas-microsoft-com:office:office" xmlns:r="http://schemas.openxmlformats.org/officeDocument/2006/relationships" xmlns:m="http://schemas.openxmlformats.org/officeDocument/2006/math" xmlns:v="urn:schemas-microsoft-com:vml" xmlns:wp14="http://schemas.microsoft.com/office/word/2010/wordprocessingDrawing" xmlns:wp="http://schemas.openxmlformats.org/drawingml/2006/wordprocessingDrawing" xmlns:w10="urn:schemas-microsoft-com:office:word" xmlns:w="http://schemas.openxmlformats.org/wordprocessingml/2006/main" xmlns:w14="http://schemas.microsoft.com/office/word/2010/wordml" xmlns:w15="http://schemas.microsoft.com/office/word/2012/wordml" xmlns:wpg="http://schemas.microsoft.com/office/word/2010/wordprocessingGroup" xmlns:wpi="http://schemas.microsoft.com/office/word/2010/wordprocessingInk" xmlns:wne="http://schemas.microsoft.com/office/word/2006/wordml" xmlns:wps="http://schemas.microsoft.com/office/word/2010/wordprocessingShape" mc:Ignorable="w14 w15 wp14">
   <w:endnote w:type="separator" w:id="-1">
     <w:p>
       <w:r>
@@ -3575,7 +4230,7 @@
 </file>
 
 <file path=word/footer1.xml><?xml version="1.0" encoding="utf-8"?>
-<w:ftr xmlns:wpc="http://schemas.microsoft.com/office/word/2010/wordprocessingCanvas" xmlns:cx="http://schemas.microsoft.com/office/drawing/2014/chartex" xmlns:cx1="http://schemas.microsoft.com/office/drawing/2015/9/8/chartex" xmlns:mc="http://schemas.openxmlformats.org/markup-compatibility/2006" xmlns:o="urn:schemas-microsoft-com:office:office" xmlns:r="http://schemas.openxmlformats.org/officeDocument/2006/relationships" xmlns:m="http://schemas.openxmlformats.org/officeDocument/2006/math" xmlns:v="urn:schemas-microsoft-com:vml" xmlns:wp14="http://schemas.microsoft.com/office/word/2010/wordprocessingDrawing" xmlns:wp="http://schemas.openxmlformats.org/drawingml/2006/wordprocessingDrawing" xmlns:w10="urn:schemas-microsoft-com:office:word" xmlns:w="http://schemas.openxmlformats.org/wordprocessingml/2006/main" xmlns:w14="http://schemas.microsoft.com/office/word/2010/wordml" xmlns:w15="http://schemas.microsoft.com/office/word/2012/wordml" xmlns:w16se="http://schemas.microsoft.com/office/word/2015/wordml/symex" xmlns:wpg="http://schemas.microsoft.com/office/word/2010/wordprocessingGroup" xmlns:wpi="http://schemas.microsoft.com/office/word/2010/wordprocessingInk" xmlns:wne="http://schemas.microsoft.com/office/word/2006/wordml" xmlns:wps="http://schemas.microsoft.com/office/word/2010/wordprocessingShape" mc:Ignorable="w14 w15 w16se wp14">
+<w:ftr xmlns:wpc="http://schemas.microsoft.com/office/word/2010/wordprocessingCanvas" xmlns:mc="http://schemas.openxmlformats.org/markup-compatibility/2006" xmlns:o="urn:schemas-microsoft-com:office:office" xmlns:r="http://schemas.openxmlformats.org/officeDocument/2006/relationships" xmlns:m="http://schemas.openxmlformats.org/officeDocument/2006/math" xmlns:v="urn:schemas-microsoft-com:vml" xmlns:wp14="http://schemas.microsoft.com/office/word/2010/wordprocessingDrawing" xmlns:wp="http://schemas.openxmlformats.org/drawingml/2006/wordprocessingDrawing" xmlns:w10="urn:schemas-microsoft-com:office:word" xmlns:w="http://schemas.openxmlformats.org/wordprocessingml/2006/main" xmlns:w14="http://schemas.microsoft.com/office/word/2010/wordml" xmlns:w15="http://schemas.microsoft.com/office/word/2012/wordml" xmlns:wpg="http://schemas.microsoft.com/office/word/2010/wordprocessingGroup" xmlns:wpi="http://schemas.microsoft.com/office/word/2010/wordprocessingInk" xmlns:wne="http://schemas.microsoft.com/office/word/2006/wordml" xmlns:wps="http://schemas.microsoft.com/office/word/2010/wordprocessingShape" mc:Ignorable="w14 w15 wp14">
   <w:sdt>
     <w:sdtPr>
       <w:id w:val="-693457495"/>
@@ -3649,7 +4304,7 @@
 </file>
 
 <file path=word/footer2.xml><?xml version="1.0" encoding="utf-8"?>
-<w:ftr xmlns:wpc="http://schemas.microsoft.com/office/word/2010/wordprocessingCanvas" xmlns:cx="http://schemas.microsoft.com/office/drawing/2014/chartex" xmlns:cx1="http://schemas.microsoft.com/office/drawing/2015/9/8/chartex" xmlns:mc="http://schemas.openxmlformats.org/markup-compatibility/2006" xmlns:o="urn:schemas-microsoft-com:office:office" xmlns:r="http://schemas.openxmlformats.org/officeDocument/2006/relationships" xmlns:m="http://schemas.openxmlformats.org/officeDocument/2006/math" xmlns:v="urn:schemas-microsoft-com:vml" xmlns:wp14="http://schemas.microsoft.com/office/word/2010/wordprocessingDrawing" xmlns:wp="http://schemas.openxmlformats.org/drawingml/2006/wordprocessingDrawing" xmlns:w10="urn:schemas-microsoft-com:office:word" xmlns:w="http://schemas.openxmlformats.org/wordprocessingml/2006/main" xmlns:w14="http://schemas.microsoft.com/office/word/2010/wordml" xmlns:w15="http://schemas.microsoft.com/office/word/2012/wordml" xmlns:w16se="http://schemas.microsoft.com/office/word/2015/wordml/symex" xmlns:wpg="http://schemas.microsoft.com/office/word/2010/wordprocessingGroup" xmlns:wpi="http://schemas.microsoft.com/office/word/2010/wordprocessingInk" xmlns:wne="http://schemas.microsoft.com/office/word/2006/wordml" xmlns:wps="http://schemas.microsoft.com/office/word/2010/wordprocessingShape" mc:Ignorable="w14 w15 w16se wp14">
+<w:ftr xmlns:wpc="http://schemas.microsoft.com/office/word/2010/wordprocessingCanvas" xmlns:mc="http://schemas.openxmlformats.org/markup-compatibility/2006" xmlns:o="urn:schemas-microsoft-com:office:office" xmlns:r="http://schemas.openxmlformats.org/officeDocument/2006/relationships" xmlns:m="http://schemas.openxmlformats.org/officeDocument/2006/math" xmlns:v="urn:schemas-microsoft-com:vml" xmlns:wp14="http://schemas.microsoft.com/office/word/2010/wordprocessingDrawing" xmlns:wp="http://schemas.openxmlformats.org/drawingml/2006/wordprocessingDrawing" xmlns:w10="urn:schemas-microsoft-com:office:word" xmlns:w="http://schemas.openxmlformats.org/wordprocessingml/2006/main" xmlns:w14="http://schemas.microsoft.com/office/word/2010/wordml" xmlns:w15="http://schemas.microsoft.com/office/word/2012/wordml" xmlns:wpg="http://schemas.microsoft.com/office/word/2010/wordprocessingGroup" xmlns:wpi="http://schemas.microsoft.com/office/word/2010/wordprocessingInk" xmlns:wne="http://schemas.microsoft.com/office/word/2006/wordml" xmlns:wps="http://schemas.microsoft.com/office/word/2010/wordprocessingShape" mc:Ignorable="w14 w15 wp14">
   <w:sdt>
     <w:sdtPr>
       <w:id w:val="1957628208"/>
@@ -3724,7 +4379,7 @@
 </file>
 
 <file path=word/footnotes.xml><?xml version="1.0" encoding="utf-8"?>
-<w:footnotes xmlns:wpc="http://schemas.microsoft.com/office/word/2010/wordprocessingCanvas" xmlns:cx="http://schemas.microsoft.com/office/drawing/2014/chartex" xmlns:cx1="http://schemas.microsoft.com/office/drawing/2015/9/8/chartex" xmlns:mc="http://schemas.openxmlformats.org/markup-compatibility/2006" xmlns:o="urn:schemas-microsoft-com:office:office" xmlns:r="http://schemas.openxmlformats.org/officeDocument/2006/relationships" xmlns:m="http://schemas.openxmlformats.org/officeDocument/2006/math" xmlns:v="urn:schemas-microsoft-com:vml" xmlns:wp14="http://schemas.microsoft.com/office/word/2010/wordprocessingDrawing" xmlns:wp="http://schemas.openxmlformats.org/drawingml/2006/wordprocessingDrawing" xmlns:w10="urn:schemas-microsoft-com:office:word" xmlns:w="http://schemas.openxmlformats.org/wordprocessingml/2006/main" xmlns:w14="http://schemas.microsoft.com/office/word/2010/wordml" xmlns:w15="http://schemas.microsoft.com/office/word/2012/wordml" xmlns:w16se="http://schemas.microsoft.com/office/word/2015/wordml/symex" xmlns:wpg="http://schemas.microsoft.com/office/word/2010/wordprocessingGroup" xmlns:wpi="http://schemas.microsoft.com/office/word/2010/wordprocessingInk" xmlns:wne="http://schemas.microsoft.com/office/word/2006/wordml" xmlns:wps="http://schemas.microsoft.com/office/word/2010/wordprocessingShape" mc:Ignorable="w14 w15 w16se wp14">
+<w:footnotes xmlns:wpc="http://schemas.microsoft.com/office/word/2010/wordprocessingCanvas" xmlns:mc="http://schemas.openxmlformats.org/markup-compatibility/2006" xmlns:o="urn:schemas-microsoft-com:office:office" xmlns:r="http://schemas.openxmlformats.org/officeDocument/2006/relationships" xmlns:m="http://schemas.openxmlformats.org/officeDocument/2006/math" xmlns:v="urn:schemas-microsoft-com:vml" xmlns:wp14="http://schemas.microsoft.com/office/word/2010/wordprocessingDrawing" xmlns:wp="http://schemas.openxmlformats.org/drawingml/2006/wordprocessingDrawing" xmlns:w10="urn:schemas-microsoft-com:office:word" xmlns:w="http://schemas.openxmlformats.org/wordprocessingml/2006/main" xmlns:w14="http://schemas.microsoft.com/office/word/2010/wordml" xmlns:w15="http://schemas.microsoft.com/office/word/2012/wordml" xmlns:wpg="http://schemas.microsoft.com/office/word/2010/wordprocessingGroup" xmlns:wpi="http://schemas.microsoft.com/office/word/2010/wordprocessingInk" xmlns:wne="http://schemas.microsoft.com/office/word/2006/wordml" xmlns:wps="http://schemas.microsoft.com/office/word/2010/wordprocessingShape" mc:Ignorable="w14 w15 wp14">
   <w:footnote w:type="separator" w:id="-1">
     <w:p>
       <w:r>
@@ -3753,7 +4408,7 @@
 </file>
 
 <file path=word/header1.xml><?xml version="1.0" encoding="utf-8"?>
-<w:hdr xmlns:wpc="http://schemas.microsoft.com/office/word/2010/wordprocessingCanvas" xmlns:cx="http://schemas.microsoft.com/office/drawing/2014/chartex" xmlns:cx1="http://schemas.microsoft.com/office/drawing/2015/9/8/chartex" xmlns:mc="http://schemas.openxmlformats.org/markup-compatibility/2006" xmlns:o="urn:schemas-microsoft-com:office:office" xmlns:r="http://schemas.openxmlformats.org/officeDocument/2006/relationships" xmlns:m="http://schemas.openxmlformats.org/officeDocument/2006/math" xmlns:v="urn:schemas-microsoft-com:vml" xmlns:wp14="http://schemas.microsoft.com/office/word/2010/wordprocessingDrawing" xmlns:wp="http://schemas.openxmlformats.org/drawingml/2006/wordprocessingDrawing" xmlns:w10="urn:schemas-microsoft-com:office:word" xmlns:w="http://schemas.openxmlformats.org/wordprocessingml/2006/main" xmlns:w14="http://schemas.microsoft.com/office/word/2010/wordml" xmlns:w15="http://schemas.microsoft.com/office/word/2012/wordml" xmlns:w16se="http://schemas.microsoft.com/office/word/2015/wordml/symex" xmlns:wpg="http://schemas.microsoft.com/office/word/2010/wordprocessingGroup" xmlns:wpi="http://schemas.microsoft.com/office/word/2010/wordprocessingInk" xmlns:wne="http://schemas.microsoft.com/office/word/2006/wordml" xmlns:wps="http://schemas.microsoft.com/office/word/2010/wordprocessingShape" mc:Ignorable="w14 w15 w16se wp14">
+<w:hdr xmlns:wpc="http://schemas.microsoft.com/office/word/2010/wordprocessingCanvas" xmlns:mc="http://schemas.openxmlformats.org/markup-compatibility/2006" xmlns:o="urn:schemas-microsoft-com:office:office" xmlns:r="http://schemas.openxmlformats.org/officeDocument/2006/relationships" xmlns:m="http://schemas.openxmlformats.org/officeDocument/2006/math" xmlns:v="urn:schemas-microsoft-com:vml" xmlns:wp14="http://schemas.microsoft.com/office/word/2010/wordprocessingDrawing" xmlns:wp="http://schemas.openxmlformats.org/drawingml/2006/wordprocessingDrawing" xmlns:w10="urn:schemas-microsoft-com:office:word" xmlns:w="http://schemas.openxmlformats.org/wordprocessingml/2006/main" xmlns:w14="http://schemas.microsoft.com/office/word/2010/wordml" xmlns:w15="http://schemas.microsoft.com/office/word/2012/wordml" xmlns:wpg="http://schemas.microsoft.com/office/word/2010/wordprocessingGroup" xmlns:wpi="http://schemas.microsoft.com/office/word/2010/wordprocessingInk" xmlns:wne="http://schemas.microsoft.com/office/word/2006/wordml" xmlns:wps="http://schemas.microsoft.com/office/word/2010/wordprocessingShape" mc:Ignorable="w14 w15 wp14">
   <w:p>
     <w:pPr>
       <w:pStyle w:val="Header"/>
@@ -3763,6 +4418,8 @@
         <w:szCs w:val="20"/>
       </w:rPr>
     </w:pPr>
+    <w:proofErr w:type="spellStart"/>
+    <w:proofErr w:type="gramStart"/>
     <w:r>
       <w:rPr>
         <w:sz w:val="20"/>
@@ -3777,6 +4434,8 @@
       </w:rPr>
       <w:t>REVEAL</w:t>
     </w:r>
+    <w:proofErr w:type="spellEnd"/>
+    <w:proofErr w:type="gramEnd"/>
     <w:r>
       <w:rPr>
         <w:sz w:val="20"/>
@@ -3820,7 +4479,7 @@
 </file>
 
 <file path=word/numbering.xml><?xml version="1.0" encoding="utf-8"?>
-<w:numbering xmlns:wpc="http://schemas.microsoft.com/office/word/2010/wordprocessingCanvas" xmlns:cx="http://schemas.microsoft.com/office/drawing/2014/chartex" xmlns:cx1="http://schemas.microsoft.com/office/drawing/2015/9/8/chartex" xmlns:mc="http://schemas.openxmlformats.org/markup-compatibility/2006" xmlns:o="urn:schemas-microsoft-com:office:office" xmlns:r="http://schemas.openxmlformats.org/officeDocument/2006/relationships" xmlns:m="http://schemas.openxmlformats.org/officeDocument/2006/math" xmlns:v="urn:schemas-microsoft-com:vml" xmlns:wp14="http://schemas.microsoft.com/office/word/2010/wordprocessingDrawing" xmlns:wp="http://schemas.openxmlformats.org/drawingml/2006/wordprocessingDrawing" xmlns:w10="urn:schemas-microsoft-com:office:word" xmlns:w="http://schemas.openxmlformats.org/wordprocessingml/2006/main" xmlns:w14="http://schemas.microsoft.com/office/word/2010/wordml" xmlns:w15="http://schemas.microsoft.com/office/word/2012/wordml" xmlns:w16se="http://schemas.microsoft.com/office/word/2015/wordml/symex" xmlns:wpg="http://schemas.microsoft.com/office/word/2010/wordprocessingGroup" xmlns:wpi="http://schemas.microsoft.com/office/word/2010/wordprocessingInk" xmlns:wne="http://schemas.microsoft.com/office/word/2006/wordml" xmlns:wps="http://schemas.microsoft.com/office/word/2010/wordprocessingShape" mc:Ignorable="w14 w15 w16se wp14">
+<w:numbering xmlns:wpc="http://schemas.microsoft.com/office/word/2010/wordprocessingCanvas" xmlns:mc="http://schemas.openxmlformats.org/markup-compatibility/2006" xmlns:o="urn:schemas-microsoft-com:office:office" xmlns:r="http://schemas.openxmlformats.org/officeDocument/2006/relationships" xmlns:m="http://schemas.openxmlformats.org/officeDocument/2006/math" xmlns:v="urn:schemas-microsoft-com:vml" xmlns:wp14="http://schemas.microsoft.com/office/word/2010/wordprocessingDrawing" xmlns:wp="http://schemas.openxmlformats.org/drawingml/2006/wordprocessingDrawing" xmlns:w10="urn:schemas-microsoft-com:office:word" xmlns:w="http://schemas.openxmlformats.org/wordprocessingml/2006/main" xmlns:w14="http://schemas.microsoft.com/office/word/2010/wordml" xmlns:w15="http://schemas.microsoft.com/office/word/2012/wordml" xmlns:wpg="http://schemas.microsoft.com/office/word/2010/wordprocessingGroup" xmlns:wpi="http://schemas.microsoft.com/office/word/2010/wordprocessingInk" xmlns:wne="http://schemas.microsoft.com/office/word/2006/wordml" xmlns:wps="http://schemas.microsoft.com/office/word/2010/wordprocessingShape" mc:Ignorable="w14 w15 wp14">
   <w:abstractNum w:abstractNumId="0" w15:restartNumberingAfterBreak="0">
     <w:nsid w:val="01F01611"/>
     <w:multiLevelType w:val="multilevel"/>
@@ -7331,7 +7990,7 @@
 </file>
 
 <file path=word/styles.xml><?xml version="1.0" encoding="utf-8"?>
-<w:styles xmlns:mc="http://schemas.openxmlformats.org/markup-compatibility/2006" xmlns:r="http://schemas.openxmlformats.org/officeDocument/2006/relationships" xmlns:w="http://schemas.openxmlformats.org/wordprocessingml/2006/main" xmlns:w14="http://schemas.microsoft.com/office/word/2010/wordml" xmlns:w15="http://schemas.microsoft.com/office/word/2012/wordml" xmlns:w16se="http://schemas.microsoft.com/office/word/2015/wordml/symex" mc:Ignorable="w14 w15 w16se">
+<w:styles xmlns:mc="http://schemas.openxmlformats.org/markup-compatibility/2006" xmlns:r="http://schemas.openxmlformats.org/officeDocument/2006/relationships" xmlns:w="http://schemas.openxmlformats.org/wordprocessingml/2006/main" xmlns:w14="http://schemas.microsoft.com/office/word/2010/wordml" xmlns:w15="http://schemas.microsoft.com/office/word/2012/wordml" mc:Ignorable="w14 w15">
   <w:docDefaults>
     <w:rPrDefault>
       <w:rPr>
@@ -9177,18 +9836,18 @@
 </file>
 
 <file path=customXml/item1.xml><?xml version="1.0" encoding="utf-8"?>
-<p:properties xmlns:p="http://schemas.microsoft.com/office/2006/metadata/properties" xmlns:xsi="http://www.w3.org/2001/XMLSchema-instance">
-  <documentManagement/>
-</p:properties>
-</file>
-
-<file path=customXml/item2.xml><?xml version="1.0" encoding="utf-8"?>
 <?mso-contentType ?>
 <FormTemplates xmlns="http://schemas.microsoft.com/sharepoint/v3/contenttype/forms">
   <Display>DocumentLibraryForm</Display>
   <Edit>DocumentLibraryForm</Edit>
   <New>DocumentLibraryForm</New>
 </FormTemplates>
+</file>
+
+<file path=customXml/item2.xml><?xml version="1.0" encoding="utf-8"?>
+<p:properties xmlns:p="http://schemas.microsoft.com/office/2006/metadata/properties" xmlns:xsi="http://www.w3.org/2001/XMLSchema-instance">
+  <documentManagement/>
+</p:properties>
 </file>
 
 <file path=customXml/item3.xml><?xml version="1.0" encoding="utf-8"?>
@@ -9249,23 +9908,17 @@
 </file>
 
 <file path=customXml/itemProps1.xml><?xml version="1.0" encoding="utf-8"?>
-<ds:datastoreItem xmlns:ds="http://schemas.openxmlformats.org/officeDocument/2006/customXml" ds:itemID="{8E31C432-F2B4-4374-B7E4-1A5B2E809E00}">
+<ds:datastoreItem xmlns:ds="http://schemas.openxmlformats.org/officeDocument/2006/customXml" ds:itemID="{0A3DC13A-A79E-4F5B-BE57-657D878C4ABF}">
   <ds:schemaRefs>
-    <ds:schemaRef ds:uri="http://purl.org/dc/dcmitype/"/>
-    <ds:schemaRef ds:uri="http://schemas.microsoft.com/office/2006/documentManagement/types"/>
-    <ds:schemaRef ds:uri="http://www.w3.org/XML/1998/namespace"/>
-    <ds:schemaRef ds:uri="http://purl.org/dc/elements/1.1/"/>
-    <ds:schemaRef ds:uri="http://schemas.openxmlformats.org/package/2006/metadata/core-properties"/>
-    <ds:schemaRef ds:uri="http://schemas.microsoft.com/office/2006/metadata/properties"/>
-    <ds:schemaRef ds:uri="http://purl.org/dc/terms/"/>
+    <ds:schemaRef ds:uri="http://schemas.microsoft.com/sharepoint/v3/contenttype/forms"/>
   </ds:schemaRefs>
 </ds:datastoreItem>
 </file>
 
 <file path=customXml/itemProps2.xml><?xml version="1.0" encoding="utf-8"?>
-<ds:datastoreItem xmlns:ds="http://schemas.openxmlformats.org/officeDocument/2006/customXml" ds:itemID="{0A3DC13A-A79E-4F5B-BE57-657D878C4ABF}">
+<ds:datastoreItem xmlns:ds="http://schemas.openxmlformats.org/officeDocument/2006/customXml" ds:itemID="{8E31C432-F2B4-4374-B7E4-1A5B2E809E00}">
   <ds:schemaRefs>
-    <ds:schemaRef ds:uri="http://schemas.microsoft.com/sharepoint/v3/contenttype/forms"/>
+    <ds:schemaRef ds:uri="http://schemas.microsoft.com/office/2006/metadata/properties"/>
   </ds:schemaRefs>
 </ds:datastoreItem>
 </file>
@@ -9286,7 +9939,7 @@
 </file>
 
 <file path=customXml/itemProps4.xml><?xml version="1.0" encoding="utf-8"?>
-<ds:datastoreItem xmlns:ds="http://schemas.openxmlformats.org/officeDocument/2006/customXml" ds:itemID="{102852A7-C849-4579-A5C1-9C2B34DF3B05}">
+<ds:datastoreItem xmlns:ds="http://schemas.openxmlformats.org/officeDocument/2006/customXml" ds:itemID="{A8096929-C917-4109-831D-34E7DB645FE6}">
   <ds:schemaRefs>
     <ds:schemaRef ds:uri="http://schemas.openxmlformats.org/officeDocument/2006/bibliography"/>
   </ds:schemaRefs>
@@ -9294,7 +9947,7 @@
 </file>
 
 <file path=customXml/itemProps5.xml><?xml version="1.0" encoding="utf-8"?>
-<ds:datastoreItem xmlns:ds="http://schemas.openxmlformats.org/officeDocument/2006/customXml" ds:itemID="{86492103-7F08-463E-B8EC-DFAA521F0AD3}">
+<ds:datastoreItem xmlns:ds="http://schemas.openxmlformats.org/officeDocument/2006/customXml" ds:itemID="{99108A0E-6C6C-47C6-8626-7F857895D5ED}">
   <ds:schemaRefs>
     <ds:schemaRef ds:uri="http://schemas.openxmlformats.org/officeDocument/2006/bibliography"/>
   </ds:schemaRefs>

</xml_diff>